<commit_message>
3/12/2017 MAMATHA CHICK IN
</commit_message>
<xml_diff>
--- a/customer _details/GANGAMMA/SEP/TUMKUR/BASAVA/PURCHASE DETAILS.docx
+++ b/customer _details/GANGAMMA/SEP/TUMKUR/BASAVA/PURCHASE DETAILS.docx
@@ -9668,13 +9668,7 @@
         <w:rPr>
           <w:rFonts w:ascii="Courier New" w:hAnsi="Courier New" w:cs="Courier New"/>
         </w:rPr>
-        <w:t>THU NOV 30</w:t>
-      </w:r>
-      <w:r>
-        <w:rPr>
-          <w:rFonts w:ascii="Courier New" w:hAnsi="Courier New" w:cs="Courier New"/>
-        </w:rPr>
-        <w:t xml:space="preserve"> 10:03:58 PST 2017</w:t>
+        <w:t>THU NOV 30 10:03:58 PST 2017</w:t>
       </w:r>
     </w:p>
     <w:p>
@@ -9995,6 +9989,666 @@
         <w:tab/>
         <w:t>- 27947.0</w:t>
       </w:r>
+    </w:p>
+    <w:p>
+      <w:pPr>
+        <w:pStyle w:val="PlainText"/>
+        <w:rPr>
+          <w:rFonts w:ascii="Courier New" w:hAnsi="Courier New" w:cs="Courier New"/>
+          <w:b/>
+        </w:rPr>
+      </w:pPr>
+    </w:p>
+    <w:p>
+      <w:pPr>
+        <w:pStyle w:val="PlainText"/>
+        <w:rPr>
+          <w:rFonts w:ascii="Courier New" w:hAnsi="Courier New" w:cs="Courier New"/>
+        </w:rPr>
+      </w:pPr>
+      <w:r>
+        <w:rPr>
+          <w:rFonts w:ascii="Courier New" w:hAnsi="Courier New" w:cs="Courier New"/>
+        </w:rPr>
+        <w:t>SAT Dec 02</w:t>
+      </w:r>
+      <w:r>
+        <w:rPr>
+          <w:rFonts w:ascii="Courier New" w:hAnsi="Courier New" w:cs="Courier New"/>
+        </w:rPr>
+        <w:t xml:space="preserve"> 10:20:57 PST 2017</w:t>
+      </w:r>
+    </w:p>
+    <w:p>
+      <w:pPr>
+        <w:pStyle w:val="PlainText"/>
+        <w:rPr>
+          <w:rFonts w:ascii="Courier New" w:hAnsi="Courier New" w:cs="Courier New"/>
+        </w:rPr>
+      </w:pPr>
+      <w:r>
+        <w:rPr>
+          <w:rFonts w:ascii="Courier New" w:hAnsi="Courier New" w:cs="Courier New"/>
+        </w:rPr>
+        <w:t>Person Name</w:t>
+      </w:r>
+      <w:r>
+        <w:rPr>
+          <w:rFonts w:ascii="Courier New" w:hAnsi="Courier New" w:cs="Courier New"/>
+        </w:rPr>
+        <w:tab/>
+      </w:r>
+      <w:r>
+        <w:rPr>
+          <w:rFonts w:ascii="Courier New" w:hAnsi="Courier New" w:cs="Courier New"/>
+        </w:rPr>
+        <w:tab/>
+      </w:r>
+      <w:r>
+        <w:rPr>
+          <w:rFonts w:ascii="Courier New" w:hAnsi="Courier New" w:cs="Courier New"/>
+        </w:rPr>
+        <w:tab/>
+      </w:r>
+      <w:r>
+        <w:rPr>
+          <w:rFonts w:ascii="Courier New" w:hAnsi="Courier New" w:cs="Courier New"/>
+        </w:rPr>
+        <w:tab/>
+        <w:t>- BASAVA</w:t>
+      </w:r>
+    </w:p>
+    <w:p>
+      <w:pPr>
+        <w:pStyle w:val="PlainText"/>
+        <w:rPr>
+          <w:rFonts w:ascii="Courier New" w:hAnsi="Courier New" w:cs="Courier New"/>
+        </w:rPr>
+      </w:pPr>
+      <w:r>
+        <w:rPr>
+          <w:rFonts w:ascii="Courier New" w:hAnsi="Courier New" w:cs="Courier New"/>
+        </w:rPr>
+        <w:t>Bill number</w:t>
+      </w:r>
+      <w:r>
+        <w:rPr>
+          <w:rFonts w:ascii="Courier New" w:hAnsi="Courier New" w:cs="Courier New"/>
+        </w:rPr>
+        <w:tab/>
+      </w:r>
+      <w:r>
+        <w:rPr>
+          <w:rFonts w:ascii="Courier New" w:hAnsi="Courier New" w:cs="Courier New"/>
+        </w:rPr>
+        <w:tab/>
+      </w:r>
+      <w:r>
+        <w:rPr>
+          <w:rFonts w:ascii="Courier New" w:hAnsi="Courier New" w:cs="Courier New"/>
+        </w:rPr>
+        <w:tab/>
+      </w:r>
+      <w:r>
+        <w:rPr>
+          <w:rFonts w:ascii="Courier New" w:hAnsi="Courier New" w:cs="Courier New"/>
+        </w:rPr>
+        <w:tab/>
+        <w:t>- 1735</w:t>
+      </w:r>
+    </w:p>
+    <w:p>
+      <w:pPr>
+        <w:pStyle w:val="PlainText"/>
+        <w:rPr>
+          <w:rFonts w:ascii="Courier New" w:hAnsi="Courier New" w:cs="Courier New"/>
+        </w:rPr>
+      </w:pPr>
+      <w:r>
+        <w:rPr>
+          <w:rFonts w:ascii="Courier New" w:hAnsi="Courier New" w:cs="Courier New"/>
+        </w:rPr>
+        <w:t>---------------------------------------------------------------</w:t>
+      </w:r>
+    </w:p>
+    <w:p>
+      <w:pPr>
+        <w:pStyle w:val="PlainText"/>
+        <w:rPr>
+          <w:rFonts w:ascii="Courier New" w:hAnsi="Courier New" w:cs="Courier New"/>
+        </w:rPr>
+      </w:pPr>
+      <w:r>
+        <w:rPr>
+          <w:rFonts w:ascii="Courier New" w:hAnsi="Courier New" w:cs="Courier New"/>
+        </w:rPr>
+        <w:t>Item Name</w:t>
+      </w:r>
+      <w:r>
+        <w:rPr>
+          <w:rFonts w:ascii="Courier New" w:hAnsi="Courier New" w:cs="Courier New"/>
+        </w:rPr>
+        <w:tab/>
+      </w:r>
+      <w:r>
+        <w:rPr>
+          <w:rFonts w:ascii="Courier New" w:hAnsi="Courier New" w:cs="Courier New"/>
+        </w:rPr>
+        <w:tab/>
+      </w:r>
+      <w:r>
+        <w:rPr>
+          <w:rFonts w:ascii="Courier New" w:hAnsi="Courier New" w:cs="Courier New"/>
+        </w:rPr>
+        <w:tab/>
+      </w:r>
+      <w:r>
+        <w:rPr>
+          <w:rFonts w:ascii="Courier New" w:hAnsi="Courier New" w:cs="Courier New"/>
+        </w:rPr>
+        <w:tab/>
+        <w:t>- POTATO</w:t>
+      </w:r>
+    </w:p>
+    <w:p>
+      <w:pPr>
+        <w:pStyle w:val="PlainText"/>
+        <w:rPr>
+          <w:rFonts w:ascii="Courier New" w:hAnsi="Courier New" w:cs="Courier New"/>
+        </w:rPr>
+      </w:pPr>
+      <w:r>
+        <w:rPr>
+          <w:rFonts w:ascii="Courier New" w:hAnsi="Courier New" w:cs="Courier New"/>
+        </w:rPr>
+        <w:t>Number of Pockets</w:t>
+      </w:r>
+      <w:r>
+        <w:rPr>
+          <w:rFonts w:ascii="Courier New" w:hAnsi="Courier New" w:cs="Courier New"/>
+        </w:rPr>
+        <w:tab/>
+      </w:r>
+      <w:r>
+        <w:rPr>
+          <w:rFonts w:ascii="Courier New" w:hAnsi="Courier New" w:cs="Courier New"/>
+        </w:rPr>
+        <w:tab/>
+      </w:r>
+      <w:r>
+        <w:rPr>
+          <w:rFonts w:ascii="Courier New" w:hAnsi="Courier New" w:cs="Courier New"/>
+        </w:rPr>
+        <w:tab/>
+        <w:t>- 4</w:t>
+      </w:r>
+    </w:p>
+    <w:p>
+      <w:pPr>
+        <w:pStyle w:val="PlainText"/>
+        <w:rPr>
+          <w:rFonts w:ascii="Courier New" w:hAnsi="Courier New" w:cs="Courier New"/>
+        </w:rPr>
+      </w:pPr>
+      <w:r>
+        <w:rPr>
+          <w:rFonts w:ascii="Courier New" w:hAnsi="Courier New" w:cs="Courier New"/>
+        </w:rPr>
+        <w:t>Number of KGs</w:t>
+      </w:r>
+      <w:r>
+        <w:rPr>
+          <w:rFonts w:ascii="Courier New" w:hAnsi="Courier New" w:cs="Courier New"/>
+        </w:rPr>
+        <w:tab/>
+      </w:r>
+      <w:r>
+        <w:rPr>
+          <w:rFonts w:ascii="Courier New" w:hAnsi="Courier New" w:cs="Courier New"/>
+        </w:rPr>
+        <w:tab/>
+      </w:r>
+      <w:r>
+        <w:rPr>
+          <w:rFonts w:ascii="Courier New" w:hAnsi="Courier New" w:cs="Courier New"/>
+        </w:rPr>
+        <w:tab/>
+        <w:t>- 198</w:t>
+      </w:r>
+    </w:p>
+    <w:p>
+      <w:pPr>
+        <w:pStyle w:val="PlainText"/>
+        <w:rPr>
+          <w:rFonts w:ascii="Courier New" w:hAnsi="Courier New" w:cs="Courier New"/>
+        </w:rPr>
+      </w:pPr>
+      <w:r>
+        <w:rPr>
+          <w:rFonts w:ascii="Courier New" w:hAnsi="Courier New" w:cs="Courier New"/>
+        </w:rPr>
+        <w:t>Rate</w:t>
+      </w:r>
+      <w:r>
+        <w:rPr>
+          <w:rFonts w:ascii="Courier New" w:hAnsi="Courier New" w:cs="Courier New"/>
+        </w:rPr>
+        <w:tab/>
+      </w:r>
+      <w:r>
+        <w:rPr>
+          <w:rFonts w:ascii="Courier New" w:hAnsi="Courier New" w:cs="Courier New"/>
+        </w:rPr>
+        <w:tab/>
+      </w:r>
+      <w:r>
+        <w:rPr>
+          <w:rFonts w:ascii="Courier New" w:hAnsi="Courier New" w:cs="Courier New"/>
+        </w:rPr>
+        <w:tab/>
+      </w:r>
+      <w:r>
+        <w:rPr>
+          <w:rFonts w:ascii="Courier New" w:hAnsi="Courier New" w:cs="Courier New"/>
+        </w:rPr>
+        <w:tab/>
+      </w:r>
+      <w:r>
+        <w:rPr>
+          <w:rFonts w:ascii="Courier New" w:hAnsi="Courier New" w:cs="Courier New"/>
+        </w:rPr>
+        <w:tab/>
+        <w:t>- 12</w:t>
+      </w:r>
+    </w:p>
+    <w:p>
+      <w:pPr>
+        <w:pStyle w:val="PlainText"/>
+        <w:rPr>
+          <w:rFonts w:ascii="Courier New" w:hAnsi="Courier New" w:cs="Courier New"/>
+        </w:rPr>
+      </w:pPr>
+      <w:r>
+        <w:rPr>
+          <w:rFonts w:ascii="Courier New" w:hAnsi="Courier New" w:cs="Courier New"/>
+        </w:rPr>
+        <w:t>Total Price</w:t>
+      </w:r>
+      <w:r>
+        <w:rPr>
+          <w:rFonts w:ascii="Courier New" w:hAnsi="Courier New" w:cs="Courier New"/>
+        </w:rPr>
+        <w:tab/>
+      </w:r>
+      <w:r>
+        <w:rPr>
+          <w:rFonts w:ascii="Courier New" w:hAnsi="Courier New" w:cs="Courier New"/>
+        </w:rPr>
+        <w:tab/>
+      </w:r>
+      <w:r>
+        <w:rPr>
+          <w:rFonts w:ascii="Courier New" w:hAnsi="Courier New" w:cs="Courier New"/>
+        </w:rPr>
+        <w:tab/>
+      </w:r>
+      <w:r>
+        <w:rPr>
+          <w:rFonts w:ascii="Courier New" w:hAnsi="Courier New" w:cs="Courier New"/>
+        </w:rPr>
+        <w:tab/>
+        <w:t>- 2376.0</w:t>
+      </w:r>
+    </w:p>
+    <w:p>
+      <w:pPr>
+        <w:pStyle w:val="PlainText"/>
+        <w:rPr>
+          <w:rFonts w:ascii="Courier New" w:hAnsi="Courier New" w:cs="Courier New"/>
+          <w:color w:val="FF0000"/>
+        </w:rPr>
+      </w:pPr>
+      <w:r>
+        <w:rPr>
+          <w:rFonts w:ascii="Courier New" w:hAnsi="Courier New" w:cs="Courier New"/>
+          <w:color w:val="FF0000"/>
+        </w:rPr>
+        <w:t>Amount Received</w:t>
+      </w:r>
+      <w:r>
+        <w:rPr>
+          <w:rFonts w:ascii="Courier New" w:hAnsi="Courier New" w:cs="Courier New"/>
+          <w:color w:val="FF0000"/>
+        </w:rPr>
+        <w:tab/>
+      </w:r>
+      <w:r>
+        <w:rPr>
+          <w:rFonts w:ascii="Courier New" w:hAnsi="Courier New" w:cs="Courier New"/>
+          <w:color w:val="FF0000"/>
+        </w:rPr>
+        <w:tab/>
+      </w:r>
+      <w:r>
+        <w:rPr>
+          <w:rFonts w:ascii="Courier New" w:hAnsi="Courier New" w:cs="Courier New"/>
+          <w:color w:val="FF0000"/>
+        </w:rPr>
+        <w:tab/>
+        <w:t>- 2000</w:t>
+      </w:r>
+    </w:p>
+    <w:p>
+      <w:pPr>
+        <w:pStyle w:val="PlainText"/>
+        <w:rPr>
+          <w:rFonts w:ascii="Courier New" w:hAnsi="Courier New" w:cs="Courier New"/>
+        </w:rPr>
+      </w:pPr>
+      <w:r>
+        <w:rPr>
+          <w:rFonts w:ascii="Courier New" w:hAnsi="Courier New" w:cs="Courier New"/>
+        </w:rPr>
+        <w:t>Amount balance</w:t>
+      </w:r>
+      <w:r>
+        <w:rPr>
+          <w:rFonts w:ascii="Courier New" w:hAnsi="Courier New" w:cs="Courier New"/>
+        </w:rPr>
+        <w:tab/>
+      </w:r>
+      <w:r>
+        <w:rPr>
+          <w:rFonts w:ascii="Courier New" w:hAnsi="Courier New" w:cs="Courier New"/>
+        </w:rPr>
+        <w:tab/>
+      </w:r>
+      <w:r>
+        <w:rPr>
+          <w:rFonts w:ascii="Courier New" w:hAnsi="Courier New" w:cs="Courier New"/>
+        </w:rPr>
+        <w:tab/>
+        <w:t>- 28323.0</w:t>
+      </w:r>
+    </w:p>
+    <w:p>
+      <w:pPr>
+        <w:pStyle w:val="PlainText"/>
+        <w:rPr>
+          <w:rFonts w:ascii="Courier New" w:hAnsi="Courier New" w:cs="Courier New"/>
+        </w:rPr>
+      </w:pPr>
+      <w:r>
+        <w:rPr>
+          <w:rFonts w:ascii="Courier New" w:hAnsi="Courier New" w:cs="Courier New"/>
+        </w:rPr>
+        <w:t>Amount Received mode</w:t>
+      </w:r>
+      <w:r>
+        <w:rPr>
+          <w:rFonts w:ascii="Courier New" w:hAnsi="Courier New" w:cs="Courier New"/>
+        </w:rPr>
+        <w:tab/>
+      </w:r>
+      <w:r>
+        <w:rPr>
+          <w:rFonts w:ascii="Courier New" w:hAnsi="Courier New" w:cs="Courier New"/>
+        </w:rPr>
+        <w:tab/>
+        <w:t>- CASH</w:t>
+      </w:r>
+    </w:p>
+    <w:p>
+      <w:pPr>
+        <w:pStyle w:val="PlainText"/>
+        <w:rPr>
+          <w:rFonts w:ascii="Courier New" w:hAnsi="Courier New" w:cs="Courier New"/>
+        </w:rPr>
+      </w:pPr>
+    </w:p>
+    <w:p>
+      <w:pPr>
+        <w:pStyle w:val="PlainText"/>
+        <w:rPr>
+          <w:rFonts w:ascii="Courier New" w:hAnsi="Courier New" w:cs="Courier New"/>
+        </w:rPr>
+      </w:pPr>
+      <w:r>
+        <w:rPr>
+          <w:rFonts w:ascii="Courier New" w:hAnsi="Courier New" w:cs="Courier New"/>
+        </w:rPr>
+        <w:t>Item Name</w:t>
+      </w:r>
+      <w:r>
+        <w:rPr>
+          <w:rFonts w:ascii="Courier New" w:hAnsi="Courier New" w:cs="Courier New"/>
+        </w:rPr>
+        <w:tab/>
+      </w:r>
+      <w:r>
+        <w:rPr>
+          <w:rFonts w:ascii="Courier New" w:hAnsi="Courier New" w:cs="Courier New"/>
+        </w:rPr>
+        <w:tab/>
+      </w:r>
+      <w:r>
+        <w:rPr>
+          <w:rFonts w:ascii="Courier New" w:hAnsi="Courier New" w:cs="Courier New"/>
+        </w:rPr>
+        <w:tab/>
+      </w:r>
+      <w:r>
+        <w:rPr>
+          <w:rFonts w:ascii="Courier New" w:hAnsi="Courier New" w:cs="Courier New"/>
+        </w:rPr>
+        <w:tab/>
+        <w:t>- CARROT</w:t>
+      </w:r>
+    </w:p>
+    <w:p>
+      <w:pPr>
+        <w:pStyle w:val="PlainText"/>
+        <w:rPr>
+          <w:rFonts w:ascii="Courier New" w:hAnsi="Courier New" w:cs="Courier New"/>
+        </w:rPr>
+      </w:pPr>
+      <w:r>
+        <w:rPr>
+          <w:rFonts w:ascii="Courier New" w:hAnsi="Courier New" w:cs="Courier New"/>
+        </w:rPr>
+        <w:t>Number of Pockets</w:t>
+      </w:r>
+      <w:r>
+        <w:rPr>
+          <w:rFonts w:ascii="Courier New" w:hAnsi="Courier New" w:cs="Courier New"/>
+        </w:rPr>
+        <w:tab/>
+      </w:r>
+      <w:r>
+        <w:rPr>
+          <w:rFonts w:ascii="Courier New" w:hAnsi="Courier New" w:cs="Courier New"/>
+        </w:rPr>
+        <w:tab/>
+      </w:r>
+      <w:r>
+        <w:rPr>
+          <w:rFonts w:ascii="Courier New" w:hAnsi="Courier New" w:cs="Courier New"/>
+        </w:rPr>
+        <w:tab/>
+        <w:t>- 1</w:t>
+      </w:r>
+    </w:p>
+    <w:p>
+      <w:pPr>
+        <w:pStyle w:val="PlainText"/>
+        <w:rPr>
+          <w:rFonts w:ascii="Courier New" w:hAnsi="Courier New" w:cs="Courier New"/>
+        </w:rPr>
+      </w:pPr>
+      <w:r>
+        <w:rPr>
+          <w:rFonts w:ascii="Courier New" w:hAnsi="Courier New" w:cs="Courier New"/>
+        </w:rPr>
+        <w:t>Number of KGs</w:t>
+      </w:r>
+      <w:r>
+        <w:rPr>
+          <w:rFonts w:ascii="Courier New" w:hAnsi="Courier New" w:cs="Courier New"/>
+        </w:rPr>
+        <w:tab/>
+      </w:r>
+      <w:r>
+        <w:rPr>
+          <w:rFonts w:ascii="Courier New" w:hAnsi="Courier New" w:cs="Courier New"/>
+        </w:rPr>
+        <w:tab/>
+      </w:r>
+      <w:r>
+        <w:rPr>
+          <w:rFonts w:ascii="Courier New" w:hAnsi="Courier New" w:cs="Courier New"/>
+        </w:rPr>
+        <w:tab/>
+        <w:t>- 94</w:t>
+      </w:r>
+    </w:p>
+    <w:p>
+      <w:pPr>
+        <w:pStyle w:val="PlainText"/>
+        <w:rPr>
+          <w:rFonts w:ascii="Courier New" w:hAnsi="Courier New" w:cs="Courier New"/>
+        </w:rPr>
+      </w:pPr>
+      <w:r>
+        <w:rPr>
+          <w:rFonts w:ascii="Courier New" w:hAnsi="Courier New" w:cs="Courier New"/>
+        </w:rPr>
+        <w:t>Rate</w:t>
+      </w:r>
+      <w:r>
+        <w:rPr>
+          <w:rFonts w:ascii="Courier New" w:hAnsi="Courier New" w:cs="Courier New"/>
+        </w:rPr>
+        <w:tab/>
+      </w:r>
+      <w:r>
+        <w:rPr>
+          <w:rFonts w:ascii="Courier New" w:hAnsi="Courier New" w:cs="Courier New"/>
+        </w:rPr>
+        <w:tab/>
+      </w:r>
+      <w:r>
+        <w:rPr>
+          <w:rFonts w:ascii="Courier New" w:hAnsi="Courier New" w:cs="Courier New"/>
+        </w:rPr>
+        <w:tab/>
+      </w:r>
+      <w:r>
+        <w:rPr>
+          <w:rFonts w:ascii="Courier New" w:hAnsi="Courier New" w:cs="Courier New"/>
+        </w:rPr>
+        <w:tab/>
+      </w:r>
+      <w:r>
+        <w:rPr>
+          <w:rFonts w:ascii="Courier New" w:hAnsi="Courier New" w:cs="Courier New"/>
+        </w:rPr>
+        <w:tab/>
+        <w:t>- 58</w:t>
+      </w:r>
+    </w:p>
+    <w:p>
+      <w:pPr>
+        <w:pStyle w:val="PlainText"/>
+        <w:rPr>
+          <w:rFonts w:ascii="Courier New" w:hAnsi="Courier New" w:cs="Courier New"/>
+        </w:rPr>
+      </w:pPr>
+      <w:r>
+        <w:rPr>
+          <w:rFonts w:ascii="Courier New" w:hAnsi="Courier New" w:cs="Courier New"/>
+        </w:rPr>
+        <w:t>Total Price</w:t>
+      </w:r>
+      <w:r>
+        <w:rPr>
+          <w:rFonts w:ascii="Courier New" w:hAnsi="Courier New" w:cs="Courier New"/>
+        </w:rPr>
+        <w:tab/>
+      </w:r>
+      <w:r>
+        <w:rPr>
+          <w:rFonts w:ascii="Courier New" w:hAnsi="Courier New" w:cs="Courier New"/>
+        </w:rPr>
+        <w:tab/>
+      </w:r>
+      <w:r>
+        <w:rPr>
+          <w:rFonts w:ascii="Courier New" w:hAnsi="Courier New" w:cs="Courier New"/>
+        </w:rPr>
+        <w:tab/>
+      </w:r>
+      <w:r>
+        <w:rPr>
+          <w:rFonts w:ascii="Courier New" w:hAnsi="Courier New" w:cs="Courier New"/>
+        </w:rPr>
+        <w:tab/>
+        <w:t>- 5452.0</w:t>
+      </w:r>
+    </w:p>
+    <w:p>
+      <w:pPr>
+        <w:pStyle w:val="PlainText"/>
+        <w:rPr>
+          <w:rFonts w:ascii="Courier New" w:hAnsi="Courier New" w:cs="Courier New"/>
+          <w:b/>
+        </w:rPr>
+      </w:pPr>
+      <w:r>
+        <w:rPr>
+          <w:rFonts w:ascii="Courier New" w:hAnsi="Courier New" w:cs="Courier New"/>
+          <w:b/>
+        </w:rPr>
+        <w:t>Amount balance</w:t>
+      </w:r>
+      <w:r>
+        <w:rPr>
+          <w:rFonts w:ascii="Courier New" w:hAnsi="Courier New" w:cs="Courier New"/>
+          <w:b/>
+        </w:rPr>
+        <w:tab/>
+      </w:r>
+      <w:r>
+        <w:rPr>
+          <w:rFonts w:ascii="Courier New" w:hAnsi="Courier New" w:cs="Courier New"/>
+          <w:b/>
+        </w:rPr>
+        <w:tab/>
+      </w:r>
+      <w:r>
+        <w:rPr>
+          <w:rFonts w:ascii="Courier New" w:hAnsi="Courier New" w:cs="Courier New"/>
+          <w:b/>
+        </w:rPr>
+        <w:tab/>
+        <w:t>- 33775.0</w:t>
+      </w:r>
+    </w:p>
+    <w:p>
+      <w:pPr>
+        <w:pStyle w:val="PlainText"/>
+        <w:rPr>
+          <w:rFonts w:ascii="Courier New" w:hAnsi="Courier New" w:cs="Courier New"/>
+        </w:rPr>
+      </w:pPr>
+    </w:p>
+    <w:p>
+      <w:pPr>
+        <w:pStyle w:val="PlainText"/>
+        <w:rPr>
+          <w:rFonts w:ascii="Courier New" w:hAnsi="Courier New" w:cs="Courier New"/>
+          <w:b/>
+        </w:rPr>
+      </w:pPr>
     </w:p>
     <w:p>
       <w:pPr>

</xml_diff>

<commit_message>
4/12/2017 MAMATHA CHICK IN
</commit_message>
<xml_diff>
--- a/customer _details/GANGAMMA/SEP/TUMKUR/BASAVA/PURCHASE DETAILS.docx
+++ b/customer _details/GANGAMMA/SEP/TUMKUR/BASAVA/PURCHASE DETAILS.docx
@@ -10010,13 +10010,7 @@
         <w:rPr>
           <w:rFonts w:ascii="Courier New" w:hAnsi="Courier New" w:cs="Courier New"/>
         </w:rPr>
-        <w:t>SAT Dec 02</w:t>
-      </w:r>
-      <w:r>
-        <w:rPr>
-          <w:rFonts w:ascii="Courier New" w:hAnsi="Courier New" w:cs="Courier New"/>
-        </w:rPr>
-        <w:t xml:space="preserve"> 10:20:57 PST 2017</w:t>
+        <w:t>SAT Dec 02 10:20:57 PST 2017</w:t>
       </w:r>
     </w:p>
     <w:p>
@@ -10632,6 +10626,247 @@
         <w:tab/>
         <w:t>- 33775.0</w:t>
       </w:r>
+    </w:p>
+    <w:p>
+      <w:pPr>
+        <w:pStyle w:val="PlainText"/>
+        <w:rPr>
+          <w:rFonts w:ascii="Courier New" w:hAnsi="Courier New" w:cs="Courier New"/>
+          <w:b/>
+        </w:rPr>
+      </w:pPr>
+    </w:p>
+    <w:p>
+      <w:pPr>
+        <w:pStyle w:val="PlainText"/>
+        <w:rPr>
+          <w:rFonts w:ascii="Courier New" w:hAnsi="Courier New" w:cs="Courier New"/>
+        </w:rPr>
+      </w:pPr>
+      <w:r>
+        <w:rPr>
+          <w:rFonts w:ascii="Courier New" w:hAnsi="Courier New" w:cs="Courier New"/>
+        </w:rPr>
+        <w:t>SUN Dec 03</w:t>
+      </w:r>
+      <w:r>
+        <w:rPr>
+          <w:rFonts w:ascii="Courier New" w:hAnsi="Courier New" w:cs="Courier New"/>
+        </w:rPr>
+        <w:t xml:space="preserve"> 10:03:04 PST 2017</w:t>
+      </w:r>
+    </w:p>
+    <w:p>
+      <w:pPr>
+        <w:pStyle w:val="PlainText"/>
+        <w:rPr>
+          <w:rFonts w:ascii="Courier New" w:hAnsi="Courier New" w:cs="Courier New"/>
+        </w:rPr>
+      </w:pPr>
+      <w:r>
+        <w:rPr>
+          <w:rFonts w:ascii="Courier New" w:hAnsi="Courier New" w:cs="Courier New"/>
+        </w:rPr>
+        <w:t>Person Name</w:t>
+      </w:r>
+      <w:r>
+        <w:rPr>
+          <w:rFonts w:ascii="Courier New" w:hAnsi="Courier New" w:cs="Courier New"/>
+        </w:rPr>
+        <w:tab/>
+      </w:r>
+      <w:r>
+        <w:rPr>
+          <w:rFonts w:ascii="Courier New" w:hAnsi="Courier New" w:cs="Courier New"/>
+        </w:rPr>
+        <w:tab/>
+      </w:r>
+      <w:r>
+        <w:rPr>
+          <w:rFonts w:ascii="Courier New" w:hAnsi="Courier New" w:cs="Courier New"/>
+        </w:rPr>
+        <w:tab/>
+      </w:r>
+      <w:r>
+        <w:rPr>
+          <w:rFonts w:ascii="Courier New" w:hAnsi="Courier New" w:cs="Courier New"/>
+        </w:rPr>
+        <w:tab/>
+        <w:t>- BASAVA</w:t>
+      </w:r>
+    </w:p>
+    <w:p>
+      <w:pPr>
+        <w:pStyle w:val="PlainText"/>
+        <w:rPr>
+          <w:rFonts w:ascii="Courier New" w:hAnsi="Courier New" w:cs="Courier New"/>
+        </w:rPr>
+      </w:pPr>
+      <w:r>
+        <w:rPr>
+          <w:rFonts w:ascii="Courier New" w:hAnsi="Courier New" w:cs="Courier New"/>
+        </w:rPr>
+        <w:t>---------------------------------------------------------------</w:t>
+      </w:r>
+    </w:p>
+    <w:p>
+      <w:pPr>
+        <w:pStyle w:val="PlainText"/>
+        <w:rPr>
+          <w:rFonts w:ascii="Courier New" w:hAnsi="Courier New" w:cs="Courier New"/>
+        </w:rPr>
+      </w:pPr>
+      <w:r>
+        <w:rPr>
+          <w:rFonts w:ascii="Courier New" w:hAnsi="Courier New" w:cs="Courier New"/>
+        </w:rPr>
+        <w:t>Item Name</w:t>
+      </w:r>
+      <w:r>
+        <w:rPr>
+          <w:rFonts w:ascii="Courier New" w:hAnsi="Courier New" w:cs="Courier New"/>
+        </w:rPr>
+        <w:tab/>
+      </w:r>
+      <w:r>
+        <w:rPr>
+          <w:rFonts w:ascii="Courier New" w:hAnsi="Courier New" w:cs="Courier New"/>
+        </w:rPr>
+        <w:tab/>
+      </w:r>
+      <w:r>
+        <w:rPr>
+          <w:rFonts w:ascii="Courier New" w:hAnsi="Courier New" w:cs="Courier New"/>
+        </w:rPr>
+        <w:tab/>
+      </w:r>
+      <w:r>
+        <w:rPr>
+          <w:rFonts w:ascii="Courier New" w:hAnsi="Courier New" w:cs="Courier New"/>
+        </w:rPr>
+        <w:tab/>
+        <w:t>- BEET</w:t>
+      </w:r>
+    </w:p>
+    <w:p>
+      <w:pPr>
+        <w:pStyle w:val="PlainText"/>
+        <w:rPr>
+          <w:rFonts w:ascii="Courier New" w:hAnsi="Courier New" w:cs="Courier New"/>
+          <w:color w:val="FF0000"/>
+        </w:rPr>
+      </w:pPr>
+      <w:r>
+        <w:rPr>
+          <w:rFonts w:ascii="Courier New" w:hAnsi="Courier New" w:cs="Courier New"/>
+          <w:color w:val="FF0000"/>
+        </w:rPr>
+        <w:t>Amount Received</w:t>
+      </w:r>
+      <w:r>
+        <w:rPr>
+          <w:rFonts w:ascii="Courier New" w:hAnsi="Courier New" w:cs="Courier New"/>
+          <w:color w:val="FF0000"/>
+        </w:rPr>
+        <w:tab/>
+      </w:r>
+      <w:r>
+        <w:rPr>
+          <w:rFonts w:ascii="Courier New" w:hAnsi="Courier New" w:cs="Courier New"/>
+          <w:color w:val="FF0000"/>
+        </w:rPr>
+        <w:tab/>
+      </w:r>
+      <w:r>
+        <w:rPr>
+          <w:rFonts w:ascii="Courier New" w:hAnsi="Courier New" w:cs="Courier New"/>
+          <w:color w:val="FF0000"/>
+        </w:rPr>
+        <w:tab/>
+        <w:t>- 5828</w:t>
+      </w:r>
+    </w:p>
+    <w:p>
+      <w:pPr>
+        <w:pStyle w:val="PlainText"/>
+        <w:rPr>
+          <w:rFonts w:ascii="Courier New" w:hAnsi="Courier New" w:cs="Courier New"/>
+          <w:b/>
+        </w:rPr>
+      </w:pPr>
+      <w:r>
+        <w:rPr>
+          <w:rFonts w:ascii="Courier New" w:hAnsi="Courier New" w:cs="Courier New"/>
+          <w:b/>
+        </w:rPr>
+        <w:t>Amount balance</w:t>
+      </w:r>
+      <w:r>
+        <w:rPr>
+          <w:rFonts w:ascii="Courier New" w:hAnsi="Courier New" w:cs="Courier New"/>
+          <w:b/>
+        </w:rPr>
+        <w:tab/>
+      </w:r>
+      <w:r>
+        <w:rPr>
+          <w:rFonts w:ascii="Courier New" w:hAnsi="Courier New" w:cs="Courier New"/>
+          <w:b/>
+        </w:rPr>
+        <w:tab/>
+      </w:r>
+      <w:r>
+        <w:rPr>
+          <w:rFonts w:ascii="Courier New" w:hAnsi="Courier New" w:cs="Courier New"/>
+          <w:b/>
+        </w:rPr>
+        <w:tab/>
+        <w:t>- 27947.0</w:t>
+      </w:r>
+    </w:p>
+    <w:p>
+      <w:pPr>
+        <w:pStyle w:val="PlainText"/>
+        <w:rPr>
+          <w:rFonts w:ascii="Courier New" w:hAnsi="Courier New" w:cs="Courier New"/>
+        </w:rPr>
+      </w:pPr>
+      <w:r>
+        <w:rPr>
+          <w:rFonts w:ascii="Courier New" w:hAnsi="Courier New" w:cs="Courier New"/>
+        </w:rPr>
+        <w:t>Amount Received mode</w:t>
+      </w:r>
+      <w:r>
+        <w:rPr>
+          <w:rFonts w:ascii="Courier New" w:hAnsi="Courier New" w:cs="Courier New"/>
+        </w:rPr>
+        <w:tab/>
+      </w:r>
+      <w:r>
+        <w:rPr>
+          <w:rFonts w:ascii="Courier New" w:hAnsi="Courier New" w:cs="Courier New"/>
+        </w:rPr>
+        <w:tab/>
+        <w:t>- CASH</w:t>
+      </w:r>
+    </w:p>
+    <w:p>
+      <w:pPr>
+        <w:pStyle w:val="PlainText"/>
+        <w:rPr>
+          <w:rFonts w:ascii="Courier New" w:hAnsi="Courier New" w:cs="Courier New"/>
+        </w:rPr>
+      </w:pPr>
+    </w:p>
+    <w:p>
+      <w:pPr>
+        <w:pStyle w:val="PlainText"/>
+        <w:rPr>
+          <w:rFonts w:ascii="Courier New" w:hAnsi="Courier New" w:cs="Courier New"/>
+          <w:b/>
+        </w:rPr>
+      </w:pPr>
     </w:p>
     <w:p>
       <w:pPr>

</xml_diff>

<commit_message>
21/05/2018 MAMATHA CHICK IN
</commit_message>
<xml_diff>
--- a/customer _details/GANGAMMA/SEP/TUMKUR/BASAVA/PURCHASE DETAILS.docx
+++ b/customer _details/GANGAMMA/SEP/TUMKUR/BASAVA/PURCHASE DETAILS.docx
@@ -30018,13 +30018,7 @@
         <w:rPr>
           <w:rFonts w:ascii="Courier New" w:hAnsi="Courier New" w:cs="Courier New"/>
         </w:rPr>
-        <w:t>SAT May 19</w:t>
-      </w:r>
-      <w:r>
-        <w:rPr>
-          <w:rFonts w:ascii="Courier New" w:hAnsi="Courier New" w:cs="Courier New"/>
-        </w:rPr>
-        <w:t xml:space="preserve"> 11:53:51 IST 2018</w:t>
+        <w:t>SAT May 19 11:53:51 IST 2018</w:t>
       </w:r>
     </w:p>
     <w:p>
@@ -30805,6 +30799,247 @@
         <w:tab/>
         <w:t>- 40653.0</w:t>
       </w:r>
+    </w:p>
+    <w:p>
+      <w:pPr>
+        <w:pStyle w:val="PlainText"/>
+        <w:rPr>
+          <w:rFonts w:ascii="Courier New" w:hAnsi="Courier New" w:cs="Courier New"/>
+          <w:b/>
+        </w:rPr>
+      </w:pPr>
+    </w:p>
+    <w:p>
+      <w:pPr>
+        <w:pStyle w:val="PlainText"/>
+        <w:rPr>
+          <w:rFonts w:ascii="Courier New" w:hAnsi="Courier New" w:cs="Courier New"/>
+        </w:rPr>
+      </w:pPr>
+      <w:r>
+        <w:rPr>
+          <w:rFonts w:ascii="Courier New" w:hAnsi="Courier New" w:cs="Courier New"/>
+        </w:rPr>
+        <w:t>SUN May 20</w:t>
+      </w:r>
+      <w:r>
+        <w:rPr>
+          <w:rFonts w:ascii="Courier New" w:hAnsi="Courier New" w:cs="Courier New"/>
+        </w:rPr>
+        <w:t xml:space="preserve"> 11:33:39 IST 2018</w:t>
+      </w:r>
+    </w:p>
+    <w:p>
+      <w:pPr>
+        <w:pStyle w:val="PlainText"/>
+        <w:rPr>
+          <w:rFonts w:ascii="Courier New" w:hAnsi="Courier New" w:cs="Courier New"/>
+        </w:rPr>
+      </w:pPr>
+      <w:r>
+        <w:rPr>
+          <w:rFonts w:ascii="Courier New" w:hAnsi="Courier New" w:cs="Courier New"/>
+        </w:rPr>
+        <w:t>Person Name</w:t>
+      </w:r>
+      <w:r>
+        <w:rPr>
+          <w:rFonts w:ascii="Courier New" w:hAnsi="Courier New" w:cs="Courier New"/>
+        </w:rPr>
+        <w:tab/>
+      </w:r>
+      <w:r>
+        <w:rPr>
+          <w:rFonts w:ascii="Courier New" w:hAnsi="Courier New" w:cs="Courier New"/>
+        </w:rPr>
+        <w:tab/>
+      </w:r>
+      <w:r>
+        <w:rPr>
+          <w:rFonts w:ascii="Courier New" w:hAnsi="Courier New" w:cs="Courier New"/>
+        </w:rPr>
+        <w:tab/>
+      </w:r>
+      <w:r>
+        <w:rPr>
+          <w:rFonts w:ascii="Courier New" w:hAnsi="Courier New" w:cs="Courier New"/>
+        </w:rPr>
+        <w:tab/>
+        <w:t>- BASAVA</w:t>
+      </w:r>
+    </w:p>
+    <w:p>
+      <w:pPr>
+        <w:pStyle w:val="PlainText"/>
+        <w:rPr>
+          <w:rFonts w:ascii="Courier New" w:hAnsi="Courier New" w:cs="Courier New"/>
+        </w:rPr>
+      </w:pPr>
+      <w:r>
+        <w:rPr>
+          <w:rFonts w:ascii="Courier New" w:hAnsi="Courier New" w:cs="Courier New"/>
+        </w:rPr>
+        <w:t>---------------------------------------------------------------</w:t>
+      </w:r>
+    </w:p>
+    <w:p>
+      <w:pPr>
+        <w:pStyle w:val="PlainText"/>
+        <w:rPr>
+          <w:rFonts w:ascii="Courier New" w:hAnsi="Courier New" w:cs="Courier New"/>
+        </w:rPr>
+      </w:pPr>
+      <w:r>
+        <w:rPr>
+          <w:rFonts w:ascii="Courier New" w:hAnsi="Courier New" w:cs="Courier New"/>
+        </w:rPr>
+        <w:t>Item Name</w:t>
+      </w:r>
+      <w:r>
+        <w:rPr>
+          <w:rFonts w:ascii="Courier New" w:hAnsi="Courier New" w:cs="Courier New"/>
+        </w:rPr>
+        <w:tab/>
+      </w:r>
+      <w:r>
+        <w:rPr>
+          <w:rFonts w:ascii="Courier New" w:hAnsi="Courier New" w:cs="Courier New"/>
+        </w:rPr>
+        <w:tab/>
+      </w:r>
+      <w:r>
+        <w:rPr>
+          <w:rFonts w:ascii="Courier New" w:hAnsi="Courier New" w:cs="Courier New"/>
+        </w:rPr>
+        <w:tab/>
+      </w:r>
+      <w:r>
+        <w:rPr>
+          <w:rFonts w:ascii="Courier New" w:hAnsi="Courier New" w:cs="Courier New"/>
+        </w:rPr>
+        <w:tab/>
+        <w:t>- BEET</w:t>
+      </w:r>
+    </w:p>
+    <w:p>
+      <w:pPr>
+        <w:pStyle w:val="PlainText"/>
+        <w:rPr>
+          <w:rFonts w:ascii="Courier New" w:hAnsi="Courier New" w:cs="Courier New"/>
+          <w:color w:val="FF0000"/>
+        </w:rPr>
+      </w:pPr>
+      <w:r>
+        <w:rPr>
+          <w:rFonts w:ascii="Courier New" w:hAnsi="Courier New" w:cs="Courier New"/>
+          <w:color w:val="FF0000"/>
+        </w:rPr>
+        <w:t>Amount Received</w:t>
+      </w:r>
+      <w:r>
+        <w:rPr>
+          <w:rFonts w:ascii="Courier New" w:hAnsi="Courier New" w:cs="Courier New"/>
+          <w:color w:val="FF0000"/>
+        </w:rPr>
+        <w:tab/>
+      </w:r>
+      <w:r>
+        <w:rPr>
+          <w:rFonts w:ascii="Courier New" w:hAnsi="Courier New" w:cs="Courier New"/>
+          <w:color w:val="FF0000"/>
+        </w:rPr>
+        <w:tab/>
+      </w:r>
+      <w:r>
+        <w:rPr>
+          <w:rFonts w:ascii="Courier New" w:hAnsi="Courier New" w:cs="Courier New"/>
+          <w:color w:val="FF0000"/>
+        </w:rPr>
+        <w:tab/>
+        <w:t>- 4421</w:t>
+      </w:r>
+    </w:p>
+    <w:p>
+      <w:pPr>
+        <w:pStyle w:val="PlainText"/>
+        <w:rPr>
+          <w:rFonts w:ascii="Courier New" w:hAnsi="Courier New" w:cs="Courier New"/>
+          <w:b/>
+        </w:rPr>
+      </w:pPr>
+      <w:r>
+        <w:rPr>
+          <w:rFonts w:ascii="Courier New" w:hAnsi="Courier New" w:cs="Courier New"/>
+          <w:b/>
+        </w:rPr>
+        <w:t>Amount balance</w:t>
+      </w:r>
+      <w:r>
+        <w:rPr>
+          <w:rFonts w:ascii="Courier New" w:hAnsi="Courier New" w:cs="Courier New"/>
+          <w:b/>
+        </w:rPr>
+        <w:tab/>
+      </w:r>
+      <w:r>
+        <w:rPr>
+          <w:rFonts w:ascii="Courier New" w:hAnsi="Courier New" w:cs="Courier New"/>
+          <w:b/>
+        </w:rPr>
+        <w:tab/>
+      </w:r>
+      <w:r>
+        <w:rPr>
+          <w:rFonts w:ascii="Courier New" w:hAnsi="Courier New" w:cs="Courier New"/>
+          <w:b/>
+        </w:rPr>
+        <w:tab/>
+        <w:t>- 36232.0</w:t>
+      </w:r>
+    </w:p>
+    <w:p>
+      <w:pPr>
+        <w:pStyle w:val="PlainText"/>
+        <w:rPr>
+          <w:rFonts w:ascii="Courier New" w:hAnsi="Courier New" w:cs="Courier New"/>
+        </w:rPr>
+      </w:pPr>
+      <w:r>
+        <w:rPr>
+          <w:rFonts w:ascii="Courier New" w:hAnsi="Courier New" w:cs="Courier New"/>
+        </w:rPr>
+        <w:t>Amount Received mode</w:t>
+      </w:r>
+      <w:r>
+        <w:rPr>
+          <w:rFonts w:ascii="Courier New" w:hAnsi="Courier New" w:cs="Courier New"/>
+        </w:rPr>
+        <w:tab/>
+      </w:r>
+      <w:r>
+        <w:rPr>
+          <w:rFonts w:ascii="Courier New" w:hAnsi="Courier New" w:cs="Courier New"/>
+        </w:rPr>
+        <w:tab/>
+        <w:t>- CASH</w:t>
+      </w:r>
+    </w:p>
+    <w:p>
+      <w:pPr>
+        <w:pStyle w:val="PlainText"/>
+        <w:rPr>
+          <w:rFonts w:ascii="Courier New" w:hAnsi="Courier New" w:cs="Courier New"/>
+        </w:rPr>
+      </w:pPr>
+    </w:p>
+    <w:p>
+      <w:pPr>
+        <w:pStyle w:val="PlainText"/>
+        <w:rPr>
+          <w:rFonts w:ascii="Courier New" w:hAnsi="Courier New" w:cs="Courier New"/>
+          <w:b/>
+        </w:rPr>
+      </w:pPr>
     </w:p>
     <w:p>
       <w:pPr>

</xml_diff>

<commit_message>
27/05/2018 MAMATHA CHICK IN
</commit_message>
<xml_diff>
--- a/customer _details/GANGAMMA/SEP/TUMKUR/BASAVA/PURCHASE DETAILS.docx
+++ b/customer _details/GANGAMMA/SEP/TUMKUR/BASAVA/PURCHASE DETAILS.docx
@@ -31037,13 +31037,7 @@
         <w:rPr>
           <w:rFonts w:ascii="Courier New" w:hAnsi="Courier New" w:cs="Courier New"/>
         </w:rPr>
-        <w:t>FRI May 25</w:t>
-      </w:r>
-      <w:r>
-        <w:rPr>
-          <w:rFonts w:ascii="Courier New" w:hAnsi="Courier New" w:cs="Courier New"/>
-        </w:rPr>
-        <w:t xml:space="preserve"> 11:33:45 IST 2018</w:t>
+        <w:t>FRI May 25 11:33:45 IST 2018</w:t>
       </w:r>
     </w:p>
     <w:p>
@@ -31364,6 +31358,525 @@
         <w:tab/>
         <w:t>- 37562.0</w:t>
       </w:r>
+    </w:p>
+    <w:p>
+      <w:pPr>
+        <w:pStyle w:val="PlainText"/>
+        <w:rPr>
+          <w:rFonts w:ascii="Courier New" w:hAnsi="Courier New" w:cs="Courier New"/>
+          <w:b/>
+        </w:rPr>
+      </w:pPr>
+    </w:p>
+    <w:p>
+      <w:pPr>
+        <w:pStyle w:val="PlainText"/>
+        <w:rPr>
+          <w:rFonts w:ascii="Courier New" w:hAnsi="Courier New" w:cs="Courier New"/>
+          <w:b/>
+        </w:rPr>
+      </w:pPr>
+    </w:p>
+    <w:p>
+      <w:pPr>
+        <w:pStyle w:val="PlainText"/>
+        <w:rPr>
+          <w:rFonts w:ascii="Courier New" w:hAnsi="Courier New" w:cs="Courier New"/>
+        </w:rPr>
+      </w:pPr>
+      <w:r>
+        <w:rPr>
+          <w:rFonts w:ascii="Courier New" w:hAnsi="Courier New" w:cs="Courier New"/>
+        </w:rPr>
+        <w:t>SAT May 26</w:t>
+      </w:r>
+      <w:r>
+        <w:rPr>
+          <w:rFonts w:ascii="Courier New" w:hAnsi="Courier New" w:cs="Courier New"/>
+        </w:rPr>
+        <w:t xml:space="preserve"> 11:24:32 IST 2018</w:t>
+      </w:r>
+    </w:p>
+    <w:p>
+      <w:pPr>
+        <w:pStyle w:val="PlainText"/>
+        <w:rPr>
+          <w:rFonts w:ascii="Courier New" w:hAnsi="Courier New" w:cs="Courier New"/>
+        </w:rPr>
+      </w:pPr>
+      <w:r>
+        <w:rPr>
+          <w:rFonts w:ascii="Courier New" w:hAnsi="Courier New" w:cs="Courier New"/>
+        </w:rPr>
+        <w:t>Person Name</w:t>
+      </w:r>
+      <w:r>
+        <w:rPr>
+          <w:rFonts w:ascii="Courier New" w:hAnsi="Courier New" w:cs="Courier New"/>
+        </w:rPr>
+        <w:tab/>
+      </w:r>
+      <w:r>
+        <w:rPr>
+          <w:rFonts w:ascii="Courier New" w:hAnsi="Courier New" w:cs="Courier New"/>
+        </w:rPr>
+        <w:tab/>
+      </w:r>
+      <w:r>
+        <w:rPr>
+          <w:rFonts w:ascii="Courier New" w:hAnsi="Courier New" w:cs="Courier New"/>
+        </w:rPr>
+        <w:tab/>
+      </w:r>
+      <w:r>
+        <w:rPr>
+          <w:rFonts w:ascii="Courier New" w:hAnsi="Courier New" w:cs="Courier New"/>
+        </w:rPr>
+        <w:tab/>
+        <w:t>- BASAVA</w:t>
+      </w:r>
+    </w:p>
+    <w:p>
+      <w:pPr>
+        <w:pStyle w:val="PlainText"/>
+        <w:rPr>
+          <w:rFonts w:ascii="Courier New" w:hAnsi="Courier New" w:cs="Courier New"/>
+        </w:rPr>
+      </w:pPr>
+      <w:r>
+        <w:rPr>
+          <w:rFonts w:ascii="Courier New" w:hAnsi="Courier New" w:cs="Courier New"/>
+        </w:rPr>
+        <w:t>Bill number</w:t>
+      </w:r>
+      <w:r>
+        <w:rPr>
+          <w:rFonts w:ascii="Courier New" w:hAnsi="Courier New" w:cs="Courier New"/>
+        </w:rPr>
+        <w:tab/>
+      </w:r>
+      <w:r>
+        <w:rPr>
+          <w:rFonts w:ascii="Courier New" w:hAnsi="Courier New" w:cs="Courier New"/>
+        </w:rPr>
+        <w:tab/>
+      </w:r>
+      <w:r>
+        <w:rPr>
+          <w:rFonts w:ascii="Courier New" w:hAnsi="Courier New" w:cs="Courier New"/>
+        </w:rPr>
+        <w:tab/>
+      </w:r>
+      <w:r>
+        <w:rPr>
+          <w:rFonts w:ascii="Courier New" w:hAnsi="Courier New" w:cs="Courier New"/>
+        </w:rPr>
+        <w:tab/>
+        <w:t>- 5490</w:t>
+      </w:r>
+    </w:p>
+    <w:p>
+      <w:pPr>
+        <w:pStyle w:val="PlainText"/>
+        <w:rPr>
+          <w:rFonts w:ascii="Courier New" w:hAnsi="Courier New" w:cs="Courier New"/>
+        </w:rPr>
+      </w:pPr>
+      <w:r>
+        <w:rPr>
+          <w:rFonts w:ascii="Courier New" w:hAnsi="Courier New" w:cs="Courier New"/>
+        </w:rPr>
+        <w:t>---------------------------------------------------------------</w:t>
+      </w:r>
+    </w:p>
+    <w:p>
+      <w:pPr>
+        <w:pStyle w:val="PlainText"/>
+        <w:rPr>
+          <w:rFonts w:ascii="Courier New" w:hAnsi="Courier New" w:cs="Courier New"/>
+        </w:rPr>
+      </w:pPr>
+      <w:r>
+        <w:rPr>
+          <w:rFonts w:ascii="Courier New" w:hAnsi="Courier New" w:cs="Courier New"/>
+        </w:rPr>
+        <w:t>Item Name</w:t>
+      </w:r>
+      <w:r>
+        <w:rPr>
+          <w:rFonts w:ascii="Courier New" w:hAnsi="Courier New" w:cs="Courier New"/>
+        </w:rPr>
+        <w:tab/>
+      </w:r>
+      <w:r>
+        <w:rPr>
+          <w:rFonts w:ascii="Courier New" w:hAnsi="Courier New" w:cs="Courier New"/>
+        </w:rPr>
+        <w:tab/>
+      </w:r>
+      <w:r>
+        <w:rPr>
+          <w:rFonts w:ascii="Courier New" w:hAnsi="Courier New" w:cs="Courier New"/>
+        </w:rPr>
+        <w:tab/>
+      </w:r>
+      <w:r>
+        <w:rPr>
+          <w:rFonts w:ascii="Courier New" w:hAnsi="Courier New" w:cs="Courier New"/>
+        </w:rPr>
+        <w:tab/>
+        <w:t>- BEET</w:t>
+      </w:r>
+    </w:p>
+    <w:p>
+      <w:pPr>
+        <w:pStyle w:val="PlainText"/>
+        <w:rPr>
+          <w:rFonts w:ascii="Courier New" w:hAnsi="Courier New" w:cs="Courier New"/>
+          <w:color w:val="FF0000"/>
+        </w:rPr>
+      </w:pPr>
+      <w:r>
+        <w:rPr>
+          <w:rFonts w:ascii="Courier New" w:hAnsi="Courier New" w:cs="Courier New"/>
+          <w:color w:val="FF0000"/>
+        </w:rPr>
+        <w:t>Amount Received</w:t>
+      </w:r>
+      <w:r>
+        <w:rPr>
+          <w:rFonts w:ascii="Courier New" w:hAnsi="Courier New" w:cs="Courier New"/>
+          <w:color w:val="FF0000"/>
+        </w:rPr>
+        <w:tab/>
+      </w:r>
+      <w:r>
+        <w:rPr>
+          <w:rFonts w:ascii="Courier New" w:hAnsi="Courier New" w:cs="Courier New"/>
+          <w:color w:val="FF0000"/>
+        </w:rPr>
+        <w:tab/>
+      </w:r>
+      <w:r>
+        <w:rPr>
+          <w:rFonts w:ascii="Courier New" w:hAnsi="Courier New" w:cs="Courier New"/>
+          <w:color w:val="FF0000"/>
+        </w:rPr>
+        <w:tab/>
+        <w:t>- 1330</w:t>
+      </w:r>
+    </w:p>
+    <w:p>
+      <w:pPr>
+        <w:pStyle w:val="PlainText"/>
+        <w:rPr>
+          <w:rFonts w:ascii="Courier New" w:hAnsi="Courier New" w:cs="Courier New"/>
+        </w:rPr>
+      </w:pPr>
+      <w:r>
+        <w:rPr>
+          <w:rFonts w:ascii="Courier New" w:hAnsi="Courier New" w:cs="Courier New"/>
+        </w:rPr>
+        <w:t>Amount balance</w:t>
+      </w:r>
+      <w:r>
+        <w:rPr>
+          <w:rFonts w:ascii="Courier New" w:hAnsi="Courier New" w:cs="Courier New"/>
+        </w:rPr>
+        <w:tab/>
+      </w:r>
+      <w:r>
+        <w:rPr>
+          <w:rFonts w:ascii="Courier New" w:hAnsi="Courier New" w:cs="Courier New"/>
+        </w:rPr>
+        <w:tab/>
+      </w:r>
+      <w:r>
+        <w:rPr>
+          <w:rFonts w:ascii="Courier New" w:hAnsi="Courier New" w:cs="Courier New"/>
+        </w:rPr>
+        <w:tab/>
+        <w:t>- 36232.0</w:t>
+      </w:r>
+    </w:p>
+    <w:p>
+      <w:pPr>
+        <w:pStyle w:val="PlainText"/>
+        <w:rPr>
+          <w:rFonts w:ascii="Courier New" w:hAnsi="Courier New" w:cs="Courier New"/>
+        </w:rPr>
+      </w:pPr>
+      <w:r>
+        <w:rPr>
+          <w:rFonts w:ascii="Courier New" w:hAnsi="Courier New" w:cs="Courier New"/>
+        </w:rPr>
+        <w:t>Amount Received mode</w:t>
+      </w:r>
+      <w:r>
+        <w:rPr>
+          <w:rFonts w:ascii="Courier New" w:hAnsi="Courier New" w:cs="Courier New"/>
+        </w:rPr>
+        <w:tab/>
+      </w:r>
+      <w:r>
+        <w:rPr>
+          <w:rFonts w:ascii="Courier New" w:hAnsi="Courier New" w:cs="Courier New"/>
+        </w:rPr>
+        <w:tab/>
+        <w:t>- CASH</w:t>
+      </w:r>
+    </w:p>
+    <w:p>
+      <w:pPr>
+        <w:pStyle w:val="PlainText"/>
+        <w:rPr>
+          <w:rFonts w:ascii="Courier New" w:hAnsi="Courier New" w:cs="Courier New"/>
+        </w:rPr>
+      </w:pPr>
+    </w:p>
+    <w:p>
+      <w:pPr>
+        <w:pStyle w:val="PlainText"/>
+        <w:rPr>
+          <w:rFonts w:ascii="Courier New" w:hAnsi="Courier New" w:cs="Courier New"/>
+        </w:rPr>
+      </w:pPr>
+      <w:r>
+        <w:rPr>
+          <w:rFonts w:ascii="Courier New" w:hAnsi="Courier New" w:cs="Courier New"/>
+        </w:rPr>
+        <w:t>Item Name</w:t>
+      </w:r>
+      <w:r>
+        <w:rPr>
+          <w:rFonts w:ascii="Courier New" w:hAnsi="Courier New" w:cs="Courier New"/>
+        </w:rPr>
+        <w:tab/>
+      </w:r>
+      <w:r>
+        <w:rPr>
+          <w:rFonts w:ascii="Courier New" w:hAnsi="Courier New" w:cs="Courier New"/>
+        </w:rPr>
+        <w:tab/>
+      </w:r>
+      <w:r>
+        <w:rPr>
+          <w:rFonts w:ascii="Courier New" w:hAnsi="Courier New" w:cs="Courier New"/>
+        </w:rPr>
+        <w:tab/>
+      </w:r>
+      <w:r>
+        <w:rPr>
+          <w:rFonts w:ascii="Courier New" w:hAnsi="Courier New" w:cs="Courier New"/>
+        </w:rPr>
+        <w:tab/>
+        <w:t>- CARROT</w:t>
+      </w:r>
+    </w:p>
+    <w:p>
+      <w:pPr>
+        <w:pStyle w:val="PlainText"/>
+        <w:rPr>
+          <w:rFonts w:ascii="Courier New" w:hAnsi="Courier New" w:cs="Courier New"/>
+        </w:rPr>
+      </w:pPr>
+      <w:r>
+        <w:rPr>
+          <w:rFonts w:ascii="Courier New" w:hAnsi="Courier New" w:cs="Courier New"/>
+        </w:rPr>
+        <w:t>Number of Pockets</w:t>
+      </w:r>
+      <w:r>
+        <w:rPr>
+          <w:rFonts w:ascii="Courier New" w:hAnsi="Courier New" w:cs="Courier New"/>
+        </w:rPr>
+        <w:tab/>
+      </w:r>
+      <w:r>
+        <w:rPr>
+          <w:rFonts w:ascii="Courier New" w:hAnsi="Courier New" w:cs="Courier New"/>
+        </w:rPr>
+        <w:tab/>
+      </w:r>
+      <w:r>
+        <w:rPr>
+          <w:rFonts w:ascii="Courier New" w:hAnsi="Courier New" w:cs="Courier New"/>
+        </w:rPr>
+        <w:tab/>
+        <w:t>- 1</w:t>
+      </w:r>
+    </w:p>
+    <w:p>
+      <w:pPr>
+        <w:pStyle w:val="PlainText"/>
+        <w:rPr>
+          <w:rFonts w:ascii="Courier New" w:hAnsi="Courier New" w:cs="Courier New"/>
+        </w:rPr>
+      </w:pPr>
+      <w:r>
+        <w:rPr>
+          <w:rFonts w:ascii="Courier New" w:hAnsi="Courier New" w:cs="Courier New"/>
+        </w:rPr>
+        <w:t>Number of KGs</w:t>
+      </w:r>
+      <w:r>
+        <w:rPr>
+          <w:rFonts w:ascii="Courier New" w:hAnsi="Courier New" w:cs="Courier New"/>
+        </w:rPr>
+        <w:tab/>
+      </w:r>
+      <w:r>
+        <w:rPr>
+          <w:rFonts w:ascii="Courier New" w:hAnsi="Courier New" w:cs="Courier New"/>
+        </w:rPr>
+        <w:tab/>
+      </w:r>
+      <w:r>
+        <w:rPr>
+          <w:rFonts w:ascii="Courier New" w:hAnsi="Courier New" w:cs="Courier New"/>
+        </w:rPr>
+        <w:tab/>
+        <w:t>- 94</w:t>
+      </w:r>
+    </w:p>
+    <w:p>
+      <w:pPr>
+        <w:pStyle w:val="PlainText"/>
+        <w:rPr>
+          <w:rFonts w:ascii="Courier New" w:hAnsi="Courier New" w:cs="Courier New"/>
+        </w:rPr>
+      </w:pPr>
+      <w:r>
+        <w:rPr>
+          <w:rFonts w:ascii="Courier New" w:hAnsi="Courier New" w:cs="Courier New"/>
+        </w:rPr>
+        <w:t>Rate</w:t>
+      </w:r>
+      <w:r>
+        <w:rPr>
+          <w:rFonts w:ascii="Courier New" w:hAnsi="Courier New" w:cs="Courier New"/>
+        </w:rPr>
+        <w:tab/>
+      </w:r>
+      <w:r>
+        <w:rPr>
+          <w:rFonts w:ascii="Courier New" w:hAnsi="Courier New" w:cs="Courier New"/>
+        </w:rPr>
+        <w:tab/>
+      </w:r>
+      <w:r>
+        <w:rPr>
+          <w:rFonts w:ascii="Courier New" w:hAnsi="Courier New" w:cs="Courier New"/>
+        </w:rPr>
+        <w:tab/>
+      </w:r>
+      <w:r>
+        <w:rPr>
+          <w:rFonts w:ascii="Courier New" w:hAnsi="Courier New" w:cs="Courier New"/>
+        </w:rPr>
+        <w:tab/>
+      </w:r>
+      <w:r>
+        <w:rPr>
+          <w:rFonts w:ascii="Courier New" w:hAnsi="Courier New" w:cs="Courier New"/>
+        </w:rPr>
+        <w:tab/>
+        <w:t>- 14</w:t>
+      </w:r>
+    </w:p>
+    <w:p>
+      <w:pPr>
+        <w:pStyle w:val="PlainText"/>
+        <w:rPr>
+          <w:rFonts w:ascii="Courier New" w:hAnsi="Courier New" w:cs="Courier New"/>
+        </w:rPr>
+      </w:pPr>
+      <w:r>
+        <w:rPr>
+          <w:rFonts w:ascii="Courier New" w:hAnsi="Courier New" w:cs="Courier New"/>
+        </w:rPr>
+        <w:t>Total Price</w:t>
+      </w:r>
+      <w:r>
+        <w:rPr>
+          <w:rFonts w:ascii="Courier New" w:hAnsi="Courier New" w:cs="Courier New"/>
+        </w:rPr>
+        <w:tab/>
+      </w:r>
+      <w:r>
+        <w:rPr>
+          <w:rFonts w:ascii="Courier New" w:hAnsi="Courier New" w:cs="Courier New"/>
+        </w:rPr>
+        <w:tab/>
+      </w:r>
+      <w:r>
+        <w:rPr>
+          <w:rFonts w:ascii="Courier New" w:hAnsi="Courier New" w:cs="Courier New"/>
+        </w:rPr>
+        <w:tab/>
+      </w:r>
+      <w:r>
+        <w:rPr>
+          <w:rFonts w:ascii="Courier New" w:hAnsi="Courier New" w:cs="Courier New"/>
+        </w:rPr>
+        <w:tab/>
+        <w:t>- 1316.0</w:t>
+      </w:r>
+    </w:p>
+    <w:p>
+      <w:pPr>
+        <w:pStyle w:val="PlainText"/>
+        <w:rPr>
+          <w:rFonts w:ascii="Courier New" w:hAnsi="Courier New" w:cs="Courier New"/>
+          <w:b/>
+        </w:rPr>
+      </w:pPr>
+      <w:r>
+        <w:rPr>
+          <w:rFonts w:ascii="Courier New" w:hAnsi="Courier New" w:cs="Courier New"/>
+          <w:b/>
+        </w:rPr>
+        <w:t>Amount balance</w:t>
+      </w:r>
+      <w:r>
+        <w:rPr>
+          <w:rFonts w:ascii="Courier New" w:hAnsi="Courier New" w:cs="Courier New"/>
+          <w:b/>
+        </w:rPr>
+        <w:tab/>
+      </w:r>
+      <w:r>
+        <w:rPr>
+          <w:rFonts w:ascii="Courier New" w:hAnsi="Courier New" w:cs="Courier New"/>
+          <w:b/>
+        </w:rPr>
+        <w:tab/>
+      </w:r>
+      <w:r>
+        <w:rPr>
+          <w:rFonts w:ascii="Courier New" w:hAnsi="Courier New" w:cs="Courier New"/>
+          <w:b/>
+        </w:rPr>
+        <w:tab/>
+        <w:t>- 37548.0</w:t>
+      </w:r>
+    </w:p>
+    <w:p>
+      <w:pPr>
+        <w:pStyle w:val="PlainText"/>
+        <w:rPr>
+          <w:rFonts w:ascii="Courier New" w:hAnsi="Courier New" w:cs="Courier New"/>
+        </w:rPr>
+      </w:pPr>
+    </w:p>
+    <w:p>
+      <w:pPr>
+        <w:pStyle w:val="PlainText"/>
+        <w:rPr>
+          <w:rFonts w:ascii="Courier New" w:hAnsi="Courier New" w:cs="Courier New"/>
+          <w:b/>
+        </w:rPr>
+      </w:pPr>
     </w:p>
     <w:p>
       <w:pPr>

</xml_diff>

<commit_message>
1/7/2018 MAMATHA CHICK IN
</commit_message>
<xml_diff>
--- a/customer _details/GANGAMMA/SEP/TUMKUR/BASAVA/PURCHASE DETAILS.docx
+++ b/customer _details/GANGAMMA/SEP/TUMKUR/BASAVA/PURCHASE DETAILS.docx
@@ -37331,13 +37331,7 @@
         <w:rPr>
           <w:rFonts w:ascii="Courier New" w:hAnsi="Courier New" w:cs="Courier New"/>
         </w:rPr>
-        <w:t>FRI Jun 29</w:t>
-      </w:r>
-      <w:r>
-        <w:rPr>
-          <w:rFonts w:ascii="Courier New" w:hAnsi="Courier New" w:cs="Courier New"/>
-        </w:rPr>
-        <w:t xml:space="preserve"> 11:46:07 IST 2018</w:t>
+        <w:t>FRI Jun 29 11:46:07 IST 2018</w:t>
       </w:r>
     </w:p>
     <w:p>
@@ -37658,6 +37652,666 @@
         <w:tab/>
         <w:t>- 38994.0</w:t>
       </w:r>
+    </w:p>
+    <w:p>
+      <w:pPr>
+        <w:pStyle w:val="PlainText"/>
+        <w:rPr>
+          <w:rFonts w:ascii="Courier New" w:hAnsi="Courier New" w:cs="Courier New"/>
+          <w:b/>
+        </w:rPr>
+      </w:pPr>
+    </w:p>
+    <w:p>
+      <w:pPr>
+        <w:pStyle w:val="PlainText"/>
+        <w:rPr>
+          <w:rFonts w:ascii="Courier New" w:hAnsi="Courier New" w:cs="Courier New"/>
+        </w:rPr>
+      </w:pPr>
+      <w:r>
+        <w:rPr>
+          <w:rFonts w:ascii="Courier New" w:hAnsi="Courier New" w:cs="Courier New"/>
+        </w:rPr>
+        <w:t>Sat Jun 30</w:t>
+      </w:r>
+      <w:r>
+        <w:rPr>
+          <w:rFonts w:ascii="Courier New" w:hAnsi="Courier New" w:cs="Courier New"/>
+        </w:rPr>
+        <w:t xml:space="preserve"> 11:29:22 IST 2018</w:t>
+      </w:r>
+    </w:p>
+    <w:p>
+      <w:pPr>
+        <w:pStyle w:val="PlainText"/>
+        <w:rPr>
+          <w:rFonts w:ascii="Courier New" w:hAnsi="Courier New" w:cs="Courier New"/>
+        </w:rPr>
+      </w:pPr>
+      <w:r>
+        <w:rPr>
+          <w:rFonts w:ascii="Courier New" w:hAnsi="Courier New" w:cs="Courier New"/>
+        </w:rPr>
+        <w:t>Person Name</w:t>
+      </w:r>
+      <w:r>
+        <w:rPr>
+          <w:rFonts w:ascii="Courier New" w:hAnsi="Courier New" w:cs="Courier New"/>
+        </w:rPr>
+        <w:tab/>
+      </w:r>
+      <w:r>
+        <w:rPr>
+          <w:rFonts w:ascii="Courier New" w:hAnsi="Courier New" w:cs="Courier New"/>
+        </w:rPr>
+        <w:tab/>
+      </w:r>
+      <w:r>
+        <w:rPr>
+          <w:rFonts w:ascii="Courier New" w:hAnsi="Courier New" w:cs="Courier New"/>
+        </w:rPr>
+        <w:tab/>
+      </w:r>
+      <w:r>
+        <w:rPr>
+          <w:rFonts w:ascii="Courier New" w:hAnsi="Courier New" w:cs="Courier New"/>
+        </w:rPr>
+        <w:tab/>
+        <w:t>- BASAVA</w:t>
+      </w:r>
+    </w:p>
+    <w:p>
+      <w:pPr>
+        <w:pStyle w:val="PlainText"/>
+        <w:rPr>
+          <w:rFonts w:ascii="Courier New" w:hAnsi="Courier New" w:cs="Courier New"/>
+        </w:rPr>
+      </w:pPr>
+      <w:r>
+        <w:rPr>
+          <w:rFonts w:ascii="Courier New" w:hAnsi="Courier New" w:cs="Courier New"/>
+        </w:rPr>
+        <w:t>Bill number</w:t>
+      </w:r>
+      <w:r>
+        <w:rPr>
+          <w:rFonts w:ascii="Courier New" w:hAnsi="Courier New" w:cs="Courier New"/>
+        </w:rPr>
+        <w:tab/>
+      </w:r>
+      <w:r>
+        <w:rPr>
+          <w:rFonts w:ascii="Courier New" w:hAnsi="Courier New" w:cs="Courier New"/>
+        </w:rPr>
+        <w:tab/>
+      </w:r>
+      <w:r>
+        <w:rPr>
+          <w:rFonts w:ascii="Courier New" w:hAnsi="Courier New" w:cs="Courier New"/>
+        </w:rPr>
+        <w:tab/>
+      </w:r>
+      <w:r>
+        <w:rPr>
+          <w:rFonts w:ascii="Courier New" w:hAnsi="Courier New" w:cs="Courier New"/>
+        </w:rPr>
+        <w:tab/>
+        <w:t>- 6287</w:t>
+      </w:r>
+    </w:p>
+    <w:p>
+      <w:pPr>
+        <w:pStyle w:val="PlainText"/>
+        <w:rPr>
+          <w:rFonts w:ascii="Courier New" w:hAnsi="Courier New" w:cs="Courier New"/>
+        </w:rPr>
+      </w:pPr>
+      <w:r>
+        <w:rPr>
+          <w:rFonts w:ascii="Courier New" w:hAnsi="Courier New" w:cs="Courier New"/>
+        </w:rPr>
+        <w:t>---------------------------------------------------------------</w:t>
+      </w:r>
+    </w:p>
+    <w:p>
+      <w:pPr>
+        <w:pStyle w:val="PlainText"/>
+        <w:rPr>
+          <w:rFonts w:ascii="Courier New" w:hAnsi="Courier New" w:cs="Courier New"/>
+        </w:rPr>
+      </w:pPr>
+      <w:r>
+        <w:rPr>
+          <w:rFonts w:ascii="Courier New" w:hAnsi="Courier New" w:cs="Courier New"/>
+        </w:rPr>
+        <w:t>Item Name</w:t>
+      </w:r>
+      <w:r>
+        <w:rPr>
+          <w:rFonts w:ascii="Courier New" w:hAnsi="Courier New" w:cs="Courier New"/>
+        </w:rPr>
+        <w:tab/>
+      </w:r>
+      <w:r>
+        <w:rPr>
+          <w:rFonts w:ascii="Courier New" w:hAnsi="Courier New" w:cs="Courier New"/>
+        </w:rPr>
+        <w:tab/>
+      </w:r>
+      <w:r>
+        <w:rPr>
+          <w:rFonts w:ascii="Courier New" w:hAnsi="Courier New" w:cs="Courier New"/>
+        </w:rPr>
+        <w:tab/>
+      </w:r>
+      <w:r>
+        <w:rPr>
+          <w:rFonts w:ascii="Courier New" w:hAnsi="Courier New" w:cs="Courier New"/>
+        </w:rPr>
+        <w:tab/>
+        <w:t>- POTATO</w:t>
+      </w:r>
+    </w:p>
+    <w:p>
+      <w:pPr>
+        <w:pStyle w:val="PlainText"/>
+        <w:rPr>
+          <w:rFonts w:ascii="Courier New" w:hAnsi="Courier New" w:cs="Courier New"/>
+        </w:rPr>
+      </w:pPr>
+      <w:r>
+        <w:rPr>
+          <w:rFonts w:ascii="Courier New" w:hAnsi="Courier New" w:cs="Courier New"/>
+        </w:rPr>
+        <w:t>Number of Pockets</w:t>
+      </w:r>
+      <w:r>
+        <w:rPr>
+          <w:rFonts w:ascii="Courier New" w:hAnsi="Courier New" w:cs="Courier New"/>
+        </w:rPr>
+        <w:tab/>
+      </w:r>
+      <w:r>
+        <w:rPr>
+          <w:rFonts w:ascii="Courier New" w:hAnsi="Courier New" w:cs="Courier New"/>
+        </w:rPr>
+        <w:tab/>
+      </w:r>
+      <w:r>
+        <w:rPr>
+          <w:rFonts w:ascii="Courier New" w:hAnsi="Courier New" w:cs="Courier New"/>
+        </w:rPr>
+        <w:tab/>
+        <w:t>- 4</w:t>
+      </w:r>
+    </w:p>
+    <w:p>
+      <w:pPr>
+        <w:pStyle w:val="PlainText"/>
+        <w:rPr>
+          <w:rFonts w:ascii="Courier New" w:hAnsi="Courier New" w:cs="Courier New"/>
+        </w:rPr>
+      </w:pPr>
+      <w:r>
+        <w:rPr>
+          <w:rFonts w:ascii="Courier New" w:hAnsi="Courier New" w:cs="Courier New"/>
+        </w:rPr>
+        <w:t>Number of KGs</w:t>
+      </w:r>
+      <w:r>
+        <w:rPr>
+          <w:rFonts w:ascii="Courier New" w:hAnsi="Courier New" w:cs="Courier New"/>
+        </w:rPr>
+        <w:tab/>
+      </w:r>
+      <w:r>
+        <w:rPr>
+          <w:rFonts w:ascii="Courier New" w:hAnsi="Courier New" w:cs="Courier New"/>
+        </w:rPr>
+        <w:tab/>
+      </w:r>
+      <w:r>
+        <w:rPr>
+          <w:rFonts w:ascii="Courier New" w:hAnsi="Courier New" w:cs="Courier New"/>
+        </w:rPr>
+        <w:tab/>
+        <w:t>- 222</w:t>
+      </w:r>
+    </w:p>
+    <w:p>
+      <w:pPr>
+        <w:pStyle w:val="PlainText"/>
+        <w:rPr>
+          <w:rFonts w:ascii="Courier New" w:hAnsi="Courier New" w:cs="Courier New"/>
+        </w:rPr>
+      </w:pPr>
+      <w:r>
+        <w:rPr>
+          <w:rFonts w:ascii="Courier New" w:hAnsi="Courier New" w:cs="Courier New"/>
+        </w:rPr>
+        <w:t>Rate</w:t>
+      </w:r>
+      <w:r>
+        <w:rPr>
+          <w:rFonts w:ascii="Courier New" w:hAnsi="Courier New" w:cs="Courier New"/>
+        </w:rPr>
+        <w:tab/>
+      </w:r>
+      <w:r>
+        <w:rPr>
+          <w:rFonts w:ascii="Courier New" w:hAnsi="Courier New" w:cs="Courier New"/>
+        </w:rPr>
+        <w:tab/>
+      </w:r>
+      <w:r>
+        <w:rPr>
+          <w:rFonts w:ascii="Courier New" w:hAnsi="Courier New" w:cs="Courier New"/>
+        </w:rPr>
+        <w:tab/>
+      </w:r>
+      <w:r>
+        <w:rPr>
+          <w:rFonts w:ascii="Courier New" w:hAnsi="Courier New" w:cs="Courier New"/>
+        </w:rPr>
+        <w:tab/>
+      </w:r>
+      <w:r>
+        <w:rPr>
+          <w:rFonts w:ascii="Courier New" w:hAnsi="Courier New" w:cs="Courier New"/>
+        </w:rPr>
+        <w:tab/>
+        <w:t>- 20</w:t>
+      </w:r>
+    </w:p>
+    <w:p>
+      <w:pPr>
+        <w:pStyle w:val="PlainText"/>
+        <w:rPr>
+          <w:rFonts w:ascii="Courier New" w:hAnsi="Courier New" w:cs="Courier New"/>
+        </w:rPr>
+      </w:pPr>
+      <w:r>
+        <w:rPr>
+          <w:rFonts w:ascii="Courier New" w:hAnsi="Courier New" w:cs="Courier New"/>
+        </w:rPr>
+        <w:t>Total Price</w:t>
+      </w:r>
+      <w:r>
+        <w:rPr>
+          <w:rFonts w:ascii="Courier New" w:hAnsi="Courier New" w:cs="Courier New"/>
+        </w:rPr>
+        <w:tab/>
+      </w:r>
+      <w:r>
+        <w:rPr>
+          <w:rFonts w:ascii="Courier New" w:hAnsi="Courier New" w:cs="Courier New"/>
+        </w:rPr>
+        <w:tab/>
+      </w:r>
+      <w:r>
+        <w:rPr>
+          <w:rFonts w:ascii="Courier New" w:hAnsi="Courier New" w:cs="Courier New"/>
+        </w:rPr>
+        <w:tab/>
+      </w:r>
+      <w:r>
+        <w:rPr>
+          <w:rFonts w:ascii="Courier New" w:hAnsi="Courier New" w:cs="Courier New"/>
+        </w:rPr>
+        <w:tab/>
+        <w:t>- 4440.0</w:t>
+      </w:r>
+    </w:p>
+    <w:p>
+      <w:pPr>
+        <w:pStyle w:val="PlainText"/>
+        <w:rPr>
+          <w:rFonts w:ascii="Courier New" w:hAnsi="Courier New" w:cs="Courier New"/>
+          <w:color w:val="FF0000"/>
+        </w:rPr>
+      </w:pPr>
+      <w:r>
+        <w:rPr>
+          <w:rFonts w:ascii="Courier New" w:hAnsi="Courier New" w:cs="Courier New"/>
+          <w:color w:val="FF0000"/>
+        </w:rPr>
+        <w:t>Amount Received</w:t>
+      </w:r>
+      <w:r>
+        <w:rPr>
+          <w:rFonts w:ascii="Courier New" w:hAnsi="Courier New" w:cs="Courier New"/>
+          <w:color w:val="FF0000"/>
+        </w:rPr>
+        <w:tab/>
+      </w:r>
+      <w:r>
+        <w:rPr>
+          <w:rFonts w:ascii="Courier New" w:hAnsi="Courier New" w:cs="Courier New"/>
+          <w:color w:val="FF0000"/>
+        </w:rPr>
+        <w:tab/>
+      </w:r>
+      <w:r>
+        <w:rPr>
+          <w:rFonts w:ascii="Courier New" w:hAnsi="Courier New" w:cs="Courier New"/>
+          <w:color w:val="FF0000"/>
+        </w:rPr>
+        <w:tab/>
+        <w:t>- 5500</w:t>
+      </w:r>
+    </w:p>
+    <w:p>
+      <w:pPr>
+        <w:pStyle w:val="PlainText"/>
+        <w:rPr>
+          <w:rFonts w:ascii="Courier New" w:hAnsi="Courier New" w:cs="Courier New"/>
+          <w:b/>
+        </w:rPr>
+      </w:pPr>
+      <w:r>
+        <w:rPr>
+          <w:rFonts w:ascii="Courier New" w:hAnsi="Courier New" w:cs="Courier New"/>
+          <w:b/>
+        </w:rPr>
+        <w:t>Amount balance</w:t>
+      </w:r>
+      <w:r>
+        <w:rPr>
+          <w:rFonts w:ascii="Courier New" w:hAnsi="Courier New" w:cs="Courier New"/>
+          <w:b/>
+        </w:rPr>
+        <w:tab/>
+      </w:r>
+      <w:r>
+        <w:rPr>
+          <w:rFonts w:ascii="Courier New" w:hAnsi="Courier New" w:cs="Courier New"/>
+          <w:b/>
+        </w:rPr>
+        <w:tab/>
+      </w:r>
+      <w:r>
+        <w:rPr>
+          <w:rFonts w:ascii="Courier New" w:hAnsi="Courier New" w:cs="Courier New"/>
+          <w:b/>
+        </w:rPr>
+        <w:tab/>
+        <w:t>- 37934.0</w:t>
+      </w:r>
+    </w:p>
+    <w:p>
+      <w:pPr>
+        <w:pStyle w:val="PlainText"/>
+        <w:rPr>
+          <w:rFonts w:ascii="Courier New" w:hAnsi="Courier New" w:cs="Courier New"/>
+        </w:rPr>
+      </w:pPr>
+      <w:r>
+        <w:rPr>
+          <w:rFonts w:ascii="Courier New" w:hAnsi="Courier New" w:cs="Courier New"/>
+        </w:rPr>
+        <w:t>Amount Received mode</w:t>
+      </w:r>
+      <w:r>
+        <w:rPr>
+          <w:rFonts w:ascii="Courier New" w:hAnsi="Courier New" w:cs="Courier New"/>
+        </w:rPr>
+        <w:tab/>
+      </w:r>
+      <w:r>
+        <w:rPr>
+          <w:rFonts w:ascii="Courier New" w:hAnsi="Courier New" w:cs="Courier New"/>
+        </w:rPr>
+        <w:tab/>
+        <w:t>- CASH</w:t>
+      </w:r>
+    </w:p>
+    <w:p>
+      <w:pPr>
+        <w:pStyle w:val="PlainText"/>
+        <w:rPr>
+          <w:rFonts w:ascii="Courier New" w:hAnsi="Courier New" w:cs="Courier New"/>
+        </w:rPr>
+      </w:pPr>
+    </w:p>
+    <w:p>
+      <w:pPr>
+        <w:pStyle w:val="PlainText"/>
+        <w:rPr>
+          <w:rFonts w:ascii="Courier New" w:hAnsi="Courier New" w:cs="Courier New"/>
+        </w:rPr>
+      </w:pPr>
+      <w:r>
+        <w:rPr>
+          <w:rFonts w:ascii="Courier New" w:hAnsi="Courier New" w:cs="Courier New"/>
+        </w:rPr>
+        <w:t>Item Name</w:t>
+      </w:r>
+      <w:r>
+        <w:rPr>
+          <w:rFonts w:ascii="Courier New" w:hAnsi="Courier New" w:cs="Courier New"/>
+        </w:rPr>
+        <w:tab/>
+      </w:r>
+      <w:r>
+        <w:rPr>
+          <w:rFonts w:ascii="Courier New" w:hAnsi="Courier New" w:cs="Courier New"/>
+        </w:rPr>
+        <w:tab/>
+      </w:r>
+      <w:r>
+        <w:rPr>
+          <w:rFonts w:ascii="Courier New" w:hAnsi="Courier New" w:cs="Courier New"/>
+        </w:rPr>
+        <w:tab/>
+      </w:r>
+      <w:r>
+        <w:rPr>
+          <w:rFonts w:ascii="Courier New" w:hAnsi="Courier New" w:cs="Courier New"/>
+        </w:rPr>
+        <w:tab/>
+        <w:t>- CARROT</w:t>
+      </w:r>
+    </w:p>
+    <w:p>
+      <w:pPr>
+        <w:pStyle w:val="PlainText"/>
+        <w:rPr>
+          <w:rFonts w:ascii="Courier New" w:hAnsi="Courier New" w:cs="Courier New"/>
+        </w:rPr>
+      </w:pPr>
+      <w:r>
+        <w:rPr>
+          <w:rFonts w:ascii="Courier New" w:hAnsi="Courier New" w:cs="Courier New"/>
+        </w:rPr>
+        <w:t>Number of Pockets</w:t>
+      </w:r>
+      <w:r>
+        <w:rPr>
+          <w:rFonts w:ascii="Courier New" w:hAnsi="Courier New" w:cs="Courier New"/>
+        </w:rPr>
+        <w:tab/>
+      </w:r>
+      <w:r>
+        <w:rPr>
+          <w:rFonts w:ascii="Courier New" w:hAnsi="Courier New" w:cs="Courier New"/>
+        </w:rPr>
+        <w:tab/>
+      </w:r>
+      <w:r>
+        <w:rPr>
+          <w:rFonts w:ascii="Courier New" w:hAnsi="Courier New" w:cs="Courier New"/>
+        </w:rPr>
+        <w:tab/>
+        <w:t>- 1</w:t>
+      </w:r>
+    </w:p>
+    <w:p>
+      <w:pPr>
+        <w:pStyle w:val="PlainText"/>
+        <w:rPr>
+          <w:rFonts w:ascii="Courier New" w:hAnsi="Courier New" w:cs="Courier New"/>
+        </w:rPr>
+      </w:pPr>
+      <w:r>
+        <w:rPr>
+          <w:rFonts w:ascii="Courier New" w:hAnsi="Courier New" w:cs="Courier New"/>
+        </w:rPr>
+        <w:t>Number of KGs</w:t>
+      </w:r>
+      <w:r>
+        <w:rPr>
+          <w:rFonts w:ascii="Courier New" w:hAnsi="Courier New" w:cs="Courier New"/>
+        </w:rPr>
+        <w:tab/>
+      </w:r>
+      <w:r>
+        <w:rPr>
+          <w:rFonts w:ascii="Courier New" w:hAnsi="Courier New" w:cs="Courier New"/>
+        </w:rPr>
+        <w:tab/>
+      </w:r>
+      <w:r>
+        <w:rPr>
+          <w:rFonts w:ascii="Courier New" w:hAnsi="Courier New" w:cs="Courier New"/>
+        </w:rPr>
+        <w:tab/>
+        <w:t>- 92</w:t>
+      </w:r>
+    </w:p>
+    <w:p>
+      <w:pPr>
+        <w:pStyle w:val="PlainText"/>
+        <w:rPr>
+          <w:rFonts w:ascii="Courier New" w:hAnsi="Courier New" w:cs="Courier New"/>
+        </w:rPr>
+      </w:pPr>
+      <w:r>
+        <w:rPr>
+          <w:rFonts w:ascii="Courier New" w:hAnsi="Courier New" w:cs="Courier New"/>
+        </w:rPr>
+        <w:t>Rate</w:t>
+      </w:r>
+      <w:r>
+        <w:rPr>
+          <w:rFonts w:ascii="Courier New" w:hAnsi="Courier New" w:cs="Courier New"/>
+        </w:rPr>
+        <w:tab/>
+      </w:r>
+      <w:r>
+        <w:rPr>
+          <w:rFonts w:ascii="Courier New" w:hAnsi="Courier New" w:cs="Courier New"/>
+        </w:rPr>
+        <w:tab/>
+      </w:r>
+      <w:r>
+        <w:rPr>
+          <w:rFonts w:ascii="Courier New" w:hAnsi="Courier New" w:cs="Courier New"/>
+        </w:rPr>
+        <w:tab/>
+      </w:r>
+      <w:r>
+        <w:rPr>
+          <w:rFonts w:ascii="Courier New" w:hAnsi="Courier New" w:cs="Courier New"/>
+        </w:rPr>
+        <w:tab/>
+      </w:r>
+      <w:r>
+        <w:rPr>
+          <w:rFonts w:ascii="Courier New" w:hAnsi="Courier New" w:cs="Courier New"/>
+        </w:rPr>
+        <w:tab/>
+        <w:t>- 25</w:t>
+      </w:r>
+    </w:p>
+    <w:p>
+      <w:pPr>
+        <w:pStyle w:val="PlainText"/>
+        <w:rPr>
+          <w:rFonts w:ascii="Courier New" w:hAnsi="Courier New" w:cs="Courier New"/>
+        </w:rPr>
+      </w:pPr>
+      <w:r>
+        <w:rPr>
+          <w:rFonts w:ascii="Courier New" w:hAnsi="Courier New" w:cs="Courier New"/>
+        </w:rPr>
+        <w:t>Total Price</w:t>
+      </w:r>
+      <w:r>
+        <w:rPr>
+          <w:rFonts w:ascii="Courier New" w:hAnsi="Courier New" w:cs="Courier New"/>
+        </w:rPr>
+        <w:tab/>
+      </w:r>
+      <w:r>
+        <w:rPr>
+          <w:rFonts w:ascii="Courier New" w:hAnsi="Courier New" w:cs="Courier New"/>
+        </w:rPr>
+        <w:tab/>
+      </w:r>
+      <w:r>
+        <w:rPr>
+          <w:rFonts w:ascii="Courier New" w:hAnsi="Courier New" w:cs="Courier New"/>
+        </w:rPr>
+        <w:tab/>
+      </w:r>
+      <w:r>
+        <w:rPr>
+          <w:rFonts w:ascii="Courier New" w:hAnsi="Courier New" w:cs="Courier New"/>
+        </w:rPr>
+        <w:tab/>
+        <w:t>- 2300.0</w:t>
+      </w:r>
+    </w:p>
+    <w:p>
+      <w:pPr>
+        <w:pStyle w:val="PlainText"/>
+        <w:rPr>
+          <w:rFonts w:ascii="Courier New" w:hAnsi="Courier New" w:cs="Courier New"/>
+        </w:rPr>
+      </w:pPr>
+      <w:r>
+        <w:rPr>
+          <w:rFonts w:ascii="Courier New" w:hAnsi="Courier New" w:cs="Courier New"/>
+        </w:rPr>
+        <w:t>Amount balance</w:t>
+      </w:r>
+      <w:r>
+        <w:rPr>
+          <w:rFonts w:ascii="Courier New" w:hAnsi="Courier New" w:cs="Courier New"/>
+        </w:rPr>
+        <w:tab/>
+      </w:r>
+      <w:r>
+        <w:rPr>
+          <w:rFonts w:ascii="Courier New" w:hAnsi="Courier New" w:cs="Courier New"/>
+        </w:rPr>
+        <w:tab/>
+      </w:r>
+      <w:r>
+        <w:rPr>
+          <w:rFonts w:ascii="Courier New" w:hAnsi="Courier New" w:cs="Courier New"/>
+        </w:rPr>
+        <w:tab/>
+        <w:t>- 40234.0</w:t>
+      </w:r>
+    </w:p>
+    <w:p>
+      <w:pPr>
+        <w:pStyle w:val="PlainText"/>
+        <w:rPr>
+          <w:rFonts w:ascii="Courier New" w:hAnsi="Courier New" w:cs="Courier New"/>
+        </w:rPr>
+      </w:pPr>
+    </w:p>
+    <w:p>
+      <w:pPr>
+        <w:pStyle w:val="PlainText"/>
+        <w:rPr>
+          <w:rFonts w:ascii="Courier New" w:hAnsi="Courier New" w:cs="Courier New"/>
+          <w:b/>
+        </w:rPr>
+      </w:pPr>
     </w:p>
     <w:p>
       <w:pPr>

</xml_diff>

<commit_message>
08/07/2018 MAMATHA CHICK IN
</commit_message>
<xml_diff>
--- a/customer _details/GANGAMMA/SEP/TUMKUR/BASAVA/PURCHASE DETAILS.docx
+++ b/customer _details/GANGAMMA/SEP/TUMKUR/BASAVA/PURCHASE DETAILS.docx
@@ -38309,13 +38309,7 @@
         <w:rPr>
           <w:rFonts w:ascii="Courier New" w:hAnsi="Courier New" w:cs="Courier New"/>
         </w:rPr>
-        <w:t>SUN Jul 01</w:t>
-      </w:r>
-      <w:r>
-        <w:rPr>
-          <w:rFonts w:ascii="Courier New" w:hAnsi="Courier New" w:cs="Courier New"/>
-        </w:rPr>
-        <w:t xml:space="preserve"> 11:25:49 IST 2018</w:t>
+        <w:t>SUN Jul 01 11:25:49 IST 2018</w:t>
       </w:r>
     </w:p>
     <w:p>
@@ -38512,6 +38506,369 @@
         <w:tab/>
         <w:t>- CASH</w:t>
       </w:r>
+    </w:p>
+    <w:p>
+      <w:pPr>
+        <w:pStyle w:val="PlainText"/>
+        <w:rPr>
+          <w:rFonts w:ascii="Courier New" w:hAnsi="Courier New" w:cs="Courier New"/>
+        </w:rPr>
+      </w:pPr>
+    </w:p>
+    <w:p>
+      <w:pPr>
+        <w:pStyle w:val="PlainText"/>
+        <w:rPr>
+          <w:rFonts w:ascii="Courier New" w:hAnsi="Courier New" w:cs="Courier New"/>
+        </w:rPr>
+      </w:pPr>
+      <w:r>
+        <w:rPr>
+          <w:rFonts w:ascii="Courier New" w:hAnsi="Courier New" w:cs="Courier New"/>
+        </w:rPr>
+        <w:t>FRI Jul 06</w:t>
+      </w:r>
+      <w:r>
+        <w:rPr>
+          <w:rFonts w:ascii="Courier New" w:hAnsi="Courier New" w:cs="Courier New"/>
+        </w:rPr>
+        <w:t xml:space="preserve"> 11:45:04 IST 2018</w:t>
+      </w:r>
+    </w:p>
+    <w:p>
+      <w:pPr>
+        <w:pStyle w:val="PlainText"/>
+        <w:rPr>
+          <w:rFonts w:ascii="Courier New" w:hAnsi="Courier New" w:cs="Courier New"/>
+        </w:rPr>
+      </w:pPr>
+      <w:r>
+        <w:rPr>
+          <w:rFonts w:ascii="Courier New" w:hAnsi="Courier New" w:cs="Courier New"/>
+        </w:rPr>
+        <w:t>Person Name</w:t>
+      </w:r>
+      <w:r>
+        <w:rPr>
+          <w:rFonts w:ascii="Courier New" w:hAnsi="Courier New" w:cs="Courier New"/>
+        </w:rPr>
+        <w:tab/>
+      </w:r>
+      <w:r>
+        <w:rPr>
+          <w:rFonts w:ascii="Courier New" w:hAnsi="Courier New" w:cs="Courier New"/>
+        </w:rPr>
+        <w:tab/>
+      </w:r>
+      <w:r>
+        <w:rPr>
+          <w:rFonts w:ascii="Courier New" w:hAnsi="Courier New" w:cs="Courier New"/>
+        </w:rPr>
+        <w:tab/>
+      </w:r>
+      <w:r>
+        <w:rPr>
+          <w:rFonts w:ascii="Courier New" w:hAnsi="Courier New" w:cs="Courier New"/>
+        </w:rPr>
+        <w:tab/>
+        <w:t>- BASAVA</w:t>
+      </w:r>
+    </w:p>
+    <w:p>
+      <w:pPr>
+        <w:pStyle w:val="PlainText"/>
+        <w:rPr>
+          <w:rFonts w:ascii="Courier New" w:hAnsi="Courier New" w:cs="Courier New"/>
+        </w:rPr>
+      </w:pPr>
+      <w:r>
+        <w:rPr>
+          <w:rFonts w:ascii="Courier New" w:hAnsi="Courier New" w:cs="Courier New"/>
+        </w:rPr>
+        <w:t>Bill number</w:t>
+      </w:r>
+      <w:r>
+        <w:rPr>
+          <w:rFonts w:ascii="Courier New" w:hAnsi="Courier New" w:cs="Courier New"/>
+        </w:rPr>
+        <w:tab/>
+      </w:r>
+      <w:r>
+        <w:rPr>
+          <w:rFonts w:ascii="Courier New" w:hAnsi="Courier New" w:cs="Courier New"/>
+        </w:rPr>
+        <w:tab/>
+      </w:r>
+      <w:r>
+        <w:rPr>
+          <w:rFonts w:ascii="Courier New" w:hAnsi="Courier New" w:cs="Courier New"/>
+        </w:rPr>
+        <w:tab/>
+      </w:r>
+      <w:r>
+        <w:rPr>
+          <w:rFonts w:ascii="Courier New" w:hAnsi="Courier New" w:cs="Courier New"/>
+        </w:rPr>
+        <w:tab/>
+        <w:t>- 6439</w:t>
+      </w:r>
+    </w:p>
+    <w:p>
+      <w:pPr>
+        <w:pStyle w:val="PlainText"/>
+        <w:rPr>
+          <w:rFonts w:ascii="Courier New" w:hAnsi="Courier New" w:cs="Courier New"/>
+        </w:rPr>
+      </w:pPr>
+      <w:r>
+        <w:rPr>
+          <w:rFonts w:ascii="Courier New" w:hAnsi="Courier New" w:cs="Courier New"/>
+        </w:rPr>
+        <w:t>---------------------------------------------------------------</w:t>
+      </w:r>
+    </w:p>
+    <w:p>
+      <w:pPr>
+        <w:pStyle w:val="PlainText"/>
+        <w:rPr>
+          <w:rFonts w:ascii="Courier New" w:hAnsi="Courier New" w:cs="Courier New"/>
+        </w:rPr>
+      </w:pPr>
+      <w:r>
+        <w:rPr>
+          <w:rFonts w:ascii="Courier New" w:hAnsi="Courier New" w:cs="Courier New"/>
+        </w:rPr>
+        <w:t>Item Name</w:t>
+      </w:r>
+      <w:r>
+        <w:rPr>
+          <w:rFonts w:ascii="Courier New" w:hAnsi="Courier New" w:cs="Courier New"/>
+        </w:rPr>
+        <w:tab/>
+      </w:r>
+      <w:r>
+        <w:rPr>
+          <w:rFonts w:ascii="Courier New" w:hAnsi="Courier New" w:cs="Courier New"/>
+        </w:rPr>
+        <w:tab/>
+      </w:r>
+      <w:r>
+        <w:rPr>
+          <w:rFonts w:ascii="Courier New" w:hAnsi="Courier New" w:cs="Courier New"/>
+        </w:rPr>
+        <w:tab/>
+      </w:r>
+      <w:r>
+        <w:rPr>
+          <w:rFonts w:ascii="Courier New" w:hAnsi="Courier New" w:cs="Courier New"/>
+        </w:rPr>
+        <w:tab/>
+        <w:t>- CARROT</w:t>
+      </w:r>
+    </w:p>
+    <w:p>
+      <w:pPr>
+        <w:pStyle w:val="PlainText"/>
+        <w:rPr>
+          <w:rFonts w:ascii="Courier New" w:hAnsi="Courier New" w:cs="Courier New"/>
+        </w:rPr>
+      </w:pPr>
+      <w:r>
+        <w:rPr>
+          <w:rFonts w:ascii="Courier New" w:hAnsi="Courier New" w:cs="Courier New"/>
+        </w:rPr>
+        <w:t>Number of Pockets</w:t>
+      </w:r>
+      <w:r>
+        <w:rPr>
+          <w:rFonts w:ascii="Courier New" w:hAnsi="Courier New" w:cs="Courier New"/>
+        </w:rPr>
+        <w:tab/>
+      </w:r>
+      <w:r>
+        <w:rPr>
+          <w:rFonts w:ascii="Courier New" w:hAnsi="Courier New" w:cs="Courier New"/>
+        </w:rPr>
+        <w:tab/>
+      </w:r>
+      <w:r>
+        <w:rPr>
+          <w:rFonts w:ascii="Courier New" w:hAnsi="Courier New" w:cs="Courier New"/>
+        </w:rPr>
+        <w:tab/>
+        <w:t>- 1</w:t>
+      </w:r>
+    </w:p>
+    <w:p>
+      <w:pPr>
+        <w:pStyle w:val="PlainText"/>
+        <w:rPr>
+          <w:rFonts w:ascii="Courier New" w:hAnsi="Courier New" w:cs="Courier New"/>
+        </w:rPr>
+      </w:pPr>
+      <w:r>
+        <w:rPr>
+          <w:rFonts w:ascii="Courier New" w:hAnsi="Courier New" w:cs="Courier New"/>
+        </w:rPr>
+        <w:t>Number of KGs</w:t>
+      </w:r>
+      <w:r>
+        <w:rPr>
+          <w:rFonts w:ascii="Courier New" w:hAnsi="Courier New" w:cs="Courier New"/>
+        </w:rPr>
+        <w:tab/>
+      </w:r>
+      <w:r>
+        <w:rPr>
+          <w:rFonts w:ascii="Courier New" w:hAnsi="Courier New" w:cs="Courier New"/>
+        </w:rPr>
+        <w:tab/>
+      </w:r>
+      <w:r>
+        <w:rPr>
+          <w:rFonts w:ascii="Courier New" w:hAnsi="Courier New" w:cs="Courier New"/>
+        </w:rPr>
+        <w:tab/>
+        <w:t>- 89</w:t>
+      </w:r>
+    </w:p>
+    <w:p>
+      <w:pPr>
+        <w:pStyle w:val="PlainText"/>
+        <w:rPr>
+          <w:rFonts w:ascii="Courier New" w:hAnsi="Courier New" w:cs="Courier New"/>
+        </w:rPr>
+      </w:pPr>
+      <w:r>
+        <w:rPr>
+          <w:rFonts w:ascii="Courier New" w:hAnsi="Courier New" w:cs="Courier New"/>
+        </w:rPr>
+        <w:t>Rate</w:t>
+      </w:r>
+      <w:r>
+        <w:rPr>
+          <w:rFonts w:ascii="Courier New" w:hAnsi="Courier New" w:cs="Courier New"/>
+        </w:rPr>
+        <w:tab/>
+      </w:r>
+      <w:r>
+        <w:rPr>
+          <w:rFonts w:ascii="Courier New" w:hAnsi="Courier New" w:cs="Courier New"/>
+        </w:rPr>
+        <w:tab/>
+      </w:r>
+      <w:r>
+        <w:rPr>
+          <w:rFonts w:ascii="Courier New" w:hAnsi="Courier New" w:cs="Courier New"/>
+        </w:rPr>
+        <w:tab/>
+      </w:r>
+      <w:r>
+        <w:rPr>
+          <w:rFonts w:ascii="Courier New" w:hAnsi="Courier New" w:cs="Courier New"/>
+        </w:rPr>
+        <w:tab/>
+      </w:r>
+      <w:r>
+        <w:rPr>
+          <w:rFonts w:ascii="Courier New" w:hAnsi="Courier New" w:cs="Courier New"/>
+        </w:rPr>
+        <w:tab/>
+        <w:t>- 22</w:t>
+      </w:r>
+    </w:p>
+    <w:p>
+      <w:pPr>
+        <w:pStyle w:val="PlainText"/>
+        <w:rPr>
+          <w:rFonts w:ascii="Courier New" w:hAnsi="Courier New" w:cs="Courier New"/>
+        </w:rPr>
+      </w:pPr>
+      <w:r>
+        <w:rPr>
+          <w:rFonts w:ascii="Courier New" w:hAnsi="Courier New" w:cs="Courier New"/>
+        </w:rPr>
+        <w:t>Total Price</w:t>
+      </w:r>
+      <w:r>
+        <w:rPr>
+          <w:rFonts w:ascii="Courier New" w:hAnsi="Courier New" w:cs="Courier New"/>
+        </w:rPr>
+        <w:tab/>
+      </w:r>
+      <w:r>
+        <w:rPr>
+          <w:rFonts w:ascii="Courier New" w:hAnsi="Courier New" w:cs="Courier New"/>
+        </w:rPr>
+        <w:tab/>
+      </w:r>
+      <w:r>
+        <w:rPr>
+          <w:rFonts w:ascii="Courier New" w:hAnsi="Courier New" w:cs="Courier New"/>
+        </w:rPr>
+        <w:tab/>
+      </w:r>
+      <w:r>
+        <w:rPr>
+          <w:rFonts w:ascii="Courier New" w:hAnsi="Courier New" w:cs="Courier New"/>
+        </w:rPr>
+        <w:tab/>
+        <w:t>- 1958.0</w:t>
+      </w:r>
+    </w:p>
+    <w:p>
+      <w:pPr>
+        <w:pStyle w:val="PlainText"/>
+        <w:rPr>
+          <w:rFonts w:ascii="Courier New" w:hAnsi="Courier New" w:cs="Courier New"/>
+          <w:b/>
+        </w:rPr>
+      </w:pPr>
+      <w:r>
+        <w:rPr>
+          <w:rFonts w:ascii="Courier New" w:hAnsi="Courier New" w:cs="Courier New"/>
+          <w:b/>
+        </w:rPr>
+        <w:t>Amount balance</w:t>
+      </w:r>
+      <w:r>
+        <w:rPr>
+          <w:rFonts w:ascii="Courier New" w:hAnsi="Courier New" w:cs="Courier New"/>
+          <w:b/>
+        </w:rPr>
+        <w:tab/>
+      </w:r>
+      <w:r>
+        <w:rPr>
+          <w:rFonts w:ascii="Courier New" w:hAnsi="Courier New" w:cs="Courier New"/>
+          <w:b/>
+        </w:rPr>
+        <w:tab/>
+      </w:r>
+      <w:r>
+        <w:rPr>
+          <w:rFonts w:ascii="Courier New" w:hAnsi="Courier New" w:cs="Courier New"/>
+          <w:b/>
+        </w:rPr>
+        <w:tab/>
+        <w:t>- 39892.0</w:t>
+      </w:r>
+    </w:p>
+    <w:p>
+      <w:pPr>
+        <w:pStyle w:val="PlainText"/>
+        <w:rPr>
+          <w:rFonts w:ascii="Courier New" w:hAnsi="Courier New" w:cs="Courier New"/>
+        </w:rPr>
+      </w:pPr>
+    </w:p>
+    <w:p>
+      <w:pPr>
+        <w:pStyle w:val="PlainText"/>
+        <w:rPr>
+          <w:rFonts w:ascii="Courier New" w:hAnsi="Courier New" w:cs="Courier New"/>
+        </w:rPr>
+      </w:pPr>
     </w:p>
     <w:p>
       <w:pPr>

</xml_diff>

<commit_message>
14/7/2018 MAMATHA CHICK IN
</commit_message>
<xml_diff>
--- a/customer _details/GANGAMMA/SEP/TUMKUR/BASAVA/PURCHASE DETAILS.docx
+++ b/customer _details/GANGAMMA/SEP/TUMKUR/BASAVA/PURCHASE DETAILS.docx
@@ -39735,13 +39735,7 @@
         <w:rPr>
           <w:rFonts w:ascii="Courier New" w:hAnsi="Courier New" w:cs="Courier New"/>
         </w:rPr>
-        <w:t>SUN Jul 08</w:t>
-      </w:r>
-      <w:r>
-        <w:rPr>
-          <w:rFonts w:ascii="Courier New" w:hAnsi="Courier New" w:cs="Courier New"/>
-        </w:rPr>
-        <w:t xml:space="preserve"> 11:38:00 IST 2018</w:t>
+        <w:t>SUN Jul 08 11:38:00 IST 2018</w:t>
       </w:r>
     </w:p>
     <w:p>
@@ -40587,6 +40581,369 @@
         <w:tab/>
         <w:t>- CASH</w:t>
       </w:r>
+    </w:p>
+    <w:p>
+      <w:pPr>
+        <w:pStyle w:val="PlainText"/>
+        <w:rPr>
+          <w:rFonts w:ascii="Courier New" w:hAnsi="Courier New" w:cs="Courier New"/>
+        </w:rPr>
+      </w:pPr>
+    </w:p>
+    <w:p>
+      <w:pPr>
+        <w:pStyle w:val="PlainText"/>
+        <w:rPr>
+          <w:rFonts w:ascii="Courier New" w:hAnsi="Courier New" w:cs="Courier New"/>
+        </w:rPr>
+      </w:pPr>
+      <w:r>
+        <w:rPr>
+          <w:rFonts w:ascii="Courier New" w:hAnsi="Courier New" w:cs="Courier New"/>
+        </w:rPr>
+        <w:t>FRI Jul 13</w:t>
+      </w:r>
+      <w:r>
+        <w:rPr>
+          <w:rFonts w:ascii="Courier New" w:hAnsi="Courier New" w:cs="Courier New"/>
+        </w:rPr>
+        <w:t xml:space="preserve"> 12:18:24 IST 2018</w:t>
+      </w:r>
+    </w:p>
+    <w:p>
+      <w:pPr>
+        <w:pStyle w:val="PlainText"/>
+        <w:rPr>
+          <w:rFonts w:ascii="Courier New" w:hAnsi="Courier New" w:cs="Courier New"/>
+        </w:rPr>
+      </w:pPr>
+      <w:r>
+        <w:rPr>
+          <w:rFonts w:ascii="Courier New" w:hAnsi="Courier New" w:cs="Courier New"/>
+        </w:rPr>
+        <w:t>Person Name</w:t>
+      </w:r>
+      <w:r>
+        <w:rPr>
+          <w:rFonts w:ascii="Courier New" w:hAnsi="Courier New" w:cs="Courier New"/>
+        </w:rPr>
+        <w:tab/>
+      </w:r>
+      <w:r>
+        <w:rPr>
+          <w:rFonts w:ascii="Courier New" w:hAnsi="Courier New" w:cs="Courier New"/>
+        </w:rPr>
+        <w:tab/>
+      </w:r>
+      <w:r>
+        <w:rPr>
+          <w:rFonts w:ascii="Courier New" w:hAnsi="Courier New" w:cs="Courier New"/>
+        </w:rPr>
+        <w:tab/>
+      </w:r>
+      <w:r>
+        <w:rPr>
+          <w:rFonts w:ascii="Courier New" w:hAnsi="Courier New" w:cs="Courier New"/>
+        </w:rPr>
+        <w:tab/>
+        <w:t>- BASAVA</w:t>
+      </w:r>
+    </w:p>
+    <w:p>
+      <w:pPr>
+        <w:pStyle w:val="PlainText"/>
+        <w:rPr>
+          <w:rFonts w:ascii="Courier New" w:hAnsi="Courier New" w:cs="Courier New"/>
+        </w:rPr>
+      </w:pPr>
+      <w:r>
+        <w:rPr>
+          <w:rFonts w:ascii="Courier New" w:hAnsi="Courier New" w:cs="Courier New"/>
+        </w:rPr>
+        <w:t>Bill number</w:t>
+      </w:r>
+      <w:r>
+        <w:rPr>
+          <w:rFonts w:ascii="Courier New" w:hAnsi="Courier New" w:cs="Courier New"/>
+        </w:rPr>
+        <w:tab/>
+      </w:r>
+      <w:r>
+        <w:rPr>
+          <w:rFonts w:ascii="Courier New" w:hAnsi="Courier New" w:cs="Courier New"/>
+        </w:rPr>
+        <w:tab/>
+      </w:r>
+      <w:r>
+        <w:rPr>
+          <w:rFonts w:ascii="Courier New" w:hAnsi="Courier New" w:cs="Courier New"/>
+        </w:rPr>
+        <w:tab/>
+      </w:r>
+      <w:r>
+        <w:rPr>
+          <w:rFonts w:ascii="Courier New" w:hAnsi="Courier New" w:cs="Courier New"/>
+        </w:rPr>
+        <w:tab/>
+        <w:t>- 6597</w:t>
+      </w:r>
+    </w:p>
+    <w:p>
+      <w:pPr>
+        <w:pStyle w:val="PlainText"/>
+        <w:rPr>
+          <w:rFonts w:ascii="Courier New" w:hAnsi="Courier New" w:cs="Courier New"/>
+        </w:rPr>
+      </w:pPr>
+      <w:r>
+        <w:rPr>
+          <w:rFonts w:ascii="Courier New" w:hAnsi="Courier New" w:cs="Courier New"/>
+        </w:rPr>
+        <w:t>---------------------------------------------------------------</w:t>
+      </w:r>
+    </w:p>
+    <w:p>
+      <w:pPr>
+        <w:pStyle w:val="PlainText"/>
+        <w:rPr>
+          <w:rFonts w:ascii="Courier New" w:hAnsi="Courier New" w:cs="Courier New"/>
+        </w:rPr>
+      </w:pPr>
+      <w:r>
+        <w:rPr>
+          <w:rFonts w:ascii="Courier New" w:hAnsi="Courier New" w:cs="Courier New"/>
+        </w:rPr>
+        <w:t>Item Name</w:t>
+      </w:r>
+      <w:r>
+        <w:rPr>
+          <w:rFonts w:ascii="Courier New" w:hAnsi="Courier New" w:cs="Courier New"/>
+        </w:rPr>
+        <w:tab/>
+      </w:r>
+      <w:r>
+        <w:rPr>
+          <w:rFonts w:ascii="Courier New" w:hAnsi="Courier New" w:cs="Courier New"/>
+        </w:rPr>
+        <w:tab/>
+      </w:r>
+      <w:r>
+        <w:rPr>
+          <w:rFonts w:ascii="Courier New" w:hAnsi="Courier New" w:cs="Courier New"/>
+        </w:rPr>
+        <w:tab/>
+      </w:r>
+      <w:r>
+        <w:rPr>
+          <w:rFonts w:ascii="Courier New" w:hAnsi="Courier New" w:cs="Courier New"/>
+        </w:rPr>
+        <w:tab/>
+        <w:t>- CARROT</w:t>
+      </w:r>
+    </w:p>
+    <w:p>
+      <w:pPr>
+        <w:pStyle w:val="PlainText"/>
+        <w:rPr>
+          <w:rFonts w:ascii="Courier New" w:hAnsi="Courier New" w:cs="Courier New"/>
+        </w:rPr>
+      </w:pPr>
+      <w:r>
+        <w:rPr>
+          <w:rFonts w:ascii="Courier New" w:hAnsi="Courier New" w:cs="Courier New"/>
+        </w:rPr>
+        <w:t>Number of Pockets</w:t>
+      </w:r>
+      <w:r>
+        <w:rPr>
+          <w:rFonts w:ascii="Courier New" w:hAnsi="Courier New" w:cs="Courier New"/>
+        </w:rPr>
+        <w:tab/>
+      </w:r>
+      <w:r>
+        <w:rPr>
+          <w:rFonts w:ascii="Courier New" w:hAnsi="Courier New" w:cs="Courier New"/>
+        </w:rPr>
+        <w:tab/>
+      </w:r>
+      <w:r>
+        <w:rPr>
+          <w:rFonts w:ascii="Courier New" w:hAnsi="Courier New" w:cs="Courier New"/>
+        </w:rPr>
+        <w:tab/>
+        <w:t>- 1</w:t>
+      </w:r>
+    </w:p>
+    <w:p>
+      <w:pPr>
+        <w:pStyle w:val="PlainText"/>
+        <w:rPr>
+          <w:rFonts w:ascii="Courier New" w:hAnsi="Courier New" w:cs="Courier New"/>
+        </w:rPr>
+      </w:pPr>
+      <w:r>
+        <w:rPr>
+          <w:rFonts w:ascii="Courier New" w:hAnsi="Courier New" w:cs="Courier New"/>
+        </w:rPr>
+        <w:t>Number of KGs</w:t>
+      </w:r>
+      <w:r>
+        <w:rPr>
+          <w:rFonts w:ascii="Courier New" w:hAnsi="Courier New" w:cs="Courier New"/>
+        </w:rPr>
+        <w:tab/>
+      </w:r>
+      <w:r>
+        <w:rPr>
+          <w:rFonts w:ascii="Courier New" w:hAnsi="Courier New" w:cs="Courier New"/>
+        </w:rPr>
+        <w:tab/>
+      </w:r>
+      <w:r>
+        <w:rPr>
+          <w:rFonts w:ascii="Courier New" w:hAnsi="Courier New" w:cs="Courier New"/>
+        </w:rPr>
+        <w:tab/>
+        <w:t>- 96</w:t>
+      </w:r>
+    </w:p>
+    <w:p>
+      <w:pPr>
+        <w:pStyle w:val="PlainText"/>
+        <w:rPr>
+          <w:rFonts w:ascii="Courier New" w:hAnsi="Courier New" w:cs="Courier New"/>
+        </w:rPr>
+      </w:pPr>
+      <w:r>
+        <w:rPr>
+          <w:rFonts w:ascii="Courier New" w:hAnsi="Courier New" w:cs="Courier New"/>
+        </w:rPr>
+        <w:t>Rate</w:t>
+      </w:r>
+      <w:r>
+        <w:rPr>
+          <w:rFonts w:ascii="Courier New" w:hAnsi="Courier New" w:cs="Courier New"/>
+        </w:rPr>
+        <w:tab/>
+      </w:r>
+      <w:r>
+        <w:rPr>
+          <w:rFonts w:ascii="Courier New" w:hAnsi="Courier New" w:cs="Courier New"/>
+        </w:rPr>
+        <w:tab/>
+      </w:r>
+      <w:r>
+        <w:rPr>
+          <w:rFonts w:ascii="Courier New" w:hAnsi="Courier New" w:cs="Courier New"/>
+        </w:rPr>
+        <w:tab/>
+      </w:r>
+      <w:r>
+        <w:rPr>
+          <w:rFonts w:ascii="Courier New" w:hAnsi="Courier New" w:cs="Courier New"/>
+        </w:rPr>
+        <w:tab/>
+      </w:r>
+      <w:r>
+        <w:rPr>
+          <w:rFonts w:ascii="Courier New" w:hAnsi="Courier New" w:cs="Courier New"/>
+        </w:rPr>
+        <w:tab/>
+        <w:t>- 24</w:t>
+      </w:r>
+    </w:p>
+    <w:p>
+      <w:pPr>
+        <w:pStyle w:val="PlainText"/>
+        <w:rPr>
+          <w:rFonts w:ascii="Courier New" w:hAnsi="Courier New" w:cs="Courier New"/>
+        </w:rPr>
+      </w:pPr>
+      <w:r>
+        <w:rPr>
+          <w:rFonts w:ascii="Courier New" w:hAnsi="Courier New" w:cs="Courier New"/>
+        </w:rPr>
+        <w:t>Total Price</w:t>
+      </w:r>
+      <w:r>
+        <w:rPr>
+          <w:rFonts w:ascii="Courier New" w:hAnsi="Courier New" w:cs="Courier New"/>
+        </w:rPr>
+        <w:tab/>
+      </w:r>
+      <w:r>
+        <w:rPr>
+          <w:rFonts w:ascii="Courier New" w:hAnsi="Courier New" w:cs="Courier New"/>
+        </w:rPr>
+        <w:tab/>
+      </w:r>
+      <w:r>
+        <w:rPr>
+          <w:rFonts w:ascii="Courier New" w:hAnsi="Courier New" w:cs="Courier New"/>
+        </w:rPr>
+        <w:tab/>
+      </w:r>
+      <w:r>
+        <w:rPr>
+          <w:rFonts w:ascii="Courier New" w:hAnsi="Courier New" w:cs="Courier New"/>
+        </w:rPr>
+        <w:tab/>
+        <w:t>- 2304.0</w:t>
+      </w:r>
+    </w:p>
+    <w:p>
+      <w:pPr>
+        <w:pStyle w:val="PlainText"/>
+        <w:rPr>
+          <w:rFonts w:ascii="Courier New" w:hAnsi="Courier New" w:cs="Courier New"/>
+          <w:b/>
+        </w:rPr>
+      </w:pPr>
+      <w:r>
+        <w:rPr>
+          <w:rFonts w:ascii="Courier New" w:hAnsi="Courier New" w:cs="Courier New"/>
+          <w:b/>
+        </w:rPr>
+        <w:t>Amount balance</w:t>
+      </w:r>
+      <w:r>
+        <w:rPr>
+          <w:rFonts w:ascii="Courier New" w:hAnsi="Courier New" w:cs="Courier New"/>
+          <w:b/>
+        </w:rPr>
+        <w:tab/>
+      </w:r>
+      <w:r>
+        <w:rPr>
+          <w:rFonts w:ascii="Courier New" w:hAnsi="Courier New" w:cs="Courier New"/>
+          <w:b/>
+        </w:rPr>
+        <w:tab/>
+      </w:r>
+      <w:r>
+        <w:rPr>
+          <w:rFonts w:ascii="Courier New" w:hAnsi="Courier New" w:cs="Courier New"/>
+          <w:b/>
+        </w:rPr>
+        <w:tab/>
+        <w:t>- 41237.0</w:t>
+      </w:r>
+    </w:p>
+    <w:p>
+      <w:pPr>
+        <w:pStyle w:val="PlainText"/>
+        <w:rPr>
+          <w:rFonts w:ascii="Courier New" w:hAnsi="Courier New" w:cs="Courier New"/>
+        </w:rPr>
+      </w:pPr>
+    </w:p>
+    <w:p>
+      <w:pPr>
+        <w:pStyle w:val="PlainText"/>
+        <w:rPr>
+          <w:rFonts w:ascii="Courier New" w:hAnsi="Courier New" w:cs="Courier New"/>
+        </w:rPr>
+      </w:pPr>
     </w:p>
     <w:p>
       <w:pPr>

</xml_diff>

<commit_message>
15/7/2018 MAMATHA CHICK IN
</commit_message>
<xml_diff>
--- a/customer _details/GANGAMMA/SEP/TUMKUR/BASAVA/PURCHASE DETAILS.docx
+++ b/customer _details/GANGAMMA/SEP/TUMKUR/BASAVA/PURCHASE DETAILS.docx
@@ -40601,13 +40601,7 @@
         <w:rPr>
           <w:rFonts w:ascii="Courier New" w:hAnsi="Courier New" w:cs="Courier New"/>
         </w:rPr>
-        <w:t>FRI Jul 13</w:t>
-      </w:r>
-      <w:r>
-        <w:rPr>
-          <w:rFonts w:ascii="Courier New" w:hAnsi="Courier New" w:cs="Courier New"/>
-        </w:rPr>
-        <w:t xml:space="preserve"> 12:18:24 IST 2018</w:t>
+        <w:t>FRI Jul 13 12:18:24 IST 2018</w:t>
       </w:r>
     </w:p>
     <w:p>
@@ -40928,6 +40922,831 @@
         <w:tab/>
         <w:t>- 41237.0</w:t>
       </w:r>
+    </w:p>
+    <w:p>
+      <w:pPr>
+        <w:pStyle w:val="PlainText"/>
+        <w:rPr>
+          <w:rFonts w:ascii="Courier New" w:hAnsi="Courier New" w:cs="Courier New"/>
+          <w:b/>
+        </w:rPr>
+      </w:pPr>
+    </w:p>
+    <w:p>
+      <w:pPr>
+        <w:pStyle w:val="PlainText"/>
+        <w:rPr>
+          <w:rFonts w:ascii="Courier New" w:hAnsi="Courier New" w:cs="Courier New"/>
+        </w:rPr>
+      </w:pPr>
+      <w:r>
+        <w:rPr>
+          <w:rFonts w:ascii="Courier New" w:hAnsi="Courier New" w:cs="Courier New"/>
+        </w:rPr>
+        <w:t>SAT Jul 14</w:t>
+      </w:r>
+      <w:r>
+        <w:rPr>
+          <w:rFonts w:ascii="Courier New" w:hAnsi="Courier New" w:cs="Courier New"/>
+        </w:rPr>
+        <w:t xml:space="preserve"> 11:19:05 IST 2018</w:t>
+      </w:r>
+    </w:p>
+    <w:p>
+      <w:pPr>
+        <w:pStyle w:val="PlainText"/>
+        <w:rPr>
+          <w:rFonts w:ascii="Courier New" w:hAnsi="Courier New" w:cs="Courier New"/>
+        </w:rPr>
+      </w:pPr>
+      <w:r>
+        <w:rPr>
+          <w:rFonts w:ascii="Courier New" w:hAnsi="Courier New" w:cs="Courier New"/>
+        </w:rPr>
+        <w:t>Person Name</w:t>
+      </w:r>
+      <w:r>
+        <w:rPr>
+          <w:rFonts w:ascii="Courier New" w:hAnsi="Courier New" w:cs="Courier New"/>
+        </w:rPr>
+        <w:tab/>
+      </w:r>
+      <w:r>
+        <w:rPr>
+          <w:rFonts w:ascii="Courier New" w:hAnsi="Courier New" w:cs="Courier New"/>
+        </w:rPr>
+        <w:tab/>
+      </w:r>
+      <w:r>
+        <w:rPr>
+          <w:rFonts w:ascii="Courier New" w:hAnsi="Courier New" w:cs="Courier New"/>
+        </w:rPr>
+        <w:tab/>
+      </w:r>
+      <w:r>
+        <w:rPr>
+          <w:rFonts w:ascii="Courier New" w:hAnsi="Courier New" w:cs="Courier New"/>
+        </w:rPr>
+        <w:tab/>
+        <w:t>- BASAVA</w:t>
+      </w:r>
+    </w:p>
+    <w:p>
+      <w:pPr>
+        <w:pStyle w:val="PlainText"/>
+        <w:rPr>
+          <w:rFonts w:ascii="Courier New" w:hAnsi="Courier New" w:cs="Courier New"/>
+        </w:rPr>
+      </w:pPr>
+      <w:r>
+        <w:rPr>
+          <w:rFonts w:ascii="Courier New" w:hAnsi="Courier New" w:cs="Courier New"/>
+        </w:rPr>
+        <w:t>Bill number</w:t>
+      </w:r>
+      <w:r>
+        <w:rPr>
+          <w:rFonts w:ascii="Courier New" w:hAnsi="Courier New" w:cs="Courier New"/>
+        </w:rPr>
+        <w:tab/>
+      </w:r>
+      <w:r>
+        <w:rPr>
+          <w:rFonts w:ascii="Courier New" w:hAnsi="Courier New" w:cs="Courier New"/>
+        </w:rPr>
+        <w:tab/>
+      </w:r>
+      <w:r>
+        <w:rPr>
+          <w:rFonts w:ascii="Courier New" w:hAnsi="Courier New" w:cs="Courier New"/>
+        </w:rPr>
+        <w:tab/>
+      </w:r>
+      <w:r>
+        <w:rPr>
+          <w:rFonts w:ascii="Courier New" w:hAnsi="Courier New" w:cs="Courier New"/>
+        </w:rPr>
+        <w:tab/>
+        <w:t>- 6611</w:t>
+      </w:r>
+    </w:p>
+    <w:p>
+      <w:pPr>
+        <w:pStyle w:val="PlainText"/>
+        <w:rPr>
+          <w:rFonts w:ascii="Courier New" w:hAnsi="Courier New" w:cs="Courier New"/>
+        </w:rPr>
+      </w:pPr>
+      <w:r>
+        <w:rPr>
+          <w:rFonts w:ascii="Courier New" w:hAnsi="Courier New" w:cs="Courier New"/>
+        </w:rPr>
+        <w:t>---------------------------------------------------------------</w:t>
+      </w:r>
+    </w:p>
+    <w:p>
+      <w:pPr>
+        <w:pStyle w:val="PlainText"/>
+        <w:rPr>
+          <w:rFonts w:ascii="Courier New" w:hAnsi="Courier New" w:cs="Courier New"/>
+        </w:rPr>
+      </w:pPr>
+      <w:r>
+        <w:rPr>
+          <w:rFonts w:ascii="Courier New" w:hAnsi="Courier New" w:cs="Courier New"/>
+        </w:rPr>
+        <w:t>Item Name</w:t>
+      </w:r>
+      <w:r>
+        <w:rPr>
+          <w:rFonts w:ascii="Courier New" w:hAnsi="Courier New" w:cs="Courier New"/>
+        </w:rPr>
+        <w:tab/>
+      </w:r>
+      <w:r>
+        <w:rPr>
+          <w:rFonts w:ascii="Courier New" w:hAnsi="Courier New" w:cs="Courier New"/>
+        </w:rPr>
+        <w:tab/>
+      </w:r>
+      <w:r>
+        <w:rPr>
+          <w:rFonts w:ascii="Courier New" w:hAnsi="Courier New" w:cs="Courier New"/>
+        </w:rPr>
+        <w:tab/>
+      </w:r>
+      <w:r>
+        <w:rPr>
+          <w:rFonts w:ascii="Courier New" w:hAnsi="Courier New" w:cs="Courier New"/>
+        </w:rPr>
+        <w:tab/>
+        <w:t>- POTATO</w:t>
+      </w:r>
+    </w:p>
+    <w:p>
+      <w:pPr>
+        <w:pStyle w:val="PlainText"/>
+        <w:rPr>
+          <w:rFonts w:ascii="Courier New" w:hAnsi="Courier New" w:cs="Courier New"/>
+        </w:rPr>
+      </w:pPr>
+      <w:r>
+        <w:rPr>
+          <w:rFonts w:ascii="Courier New" w:hAnsi="Courier New" w:cs="Courier New"/>
+        </w:rPr>
+        <w:t>Number of Pockets</w:t>
+      </w:r>
+      <w:r>
+        <w:rPr>
+          <w:rFonts w:ascii="Courier New" w:hAnsi="Courier New" w:cs="Courier New"/>
+        </w:rPr>
+        <w:tab/>
+      </w:r>
+      <w:r>
+        <w:rPr>
+          <w:rFonts w:ascii="Courier New" w:hAnsi="Courier New" w:cs="Courier New"/>
+        </w:rPr>
+        <w:tab/>
+      </w:r>
+      <w:r>
+        <w:rPr>
+          <w:rFonts w:ascii="Courier New" w:hAnsi="Courier New" w:cs="Courier New"/>
+        </w:rPr>
+        <w:tab/>
+        <w:t>- 5</w:t>
+      </w:r>
+    </w:p>
+    <w:p>
+      <w:pPr>
+        <w:pStyle w:val="PlainText"/>
+        <w:rPr>
+          <w:rFonts w:ascii="Courier New" w:hAnsi="Courier New" w:cs="Courier New"/>
+        </w:rPr>
+      </w:pPr>
+      <w:r>
+        <w:rPr>
+          <w:rFonts w:ascii="Courier New" w:hAnsi="Courier New" w:cs="Courier New"/>
+        </w:rPr>
+        <w:t>Number of KGs</w:t>
+      </w:r>
+      <w:r>
+        <w:rPr>
+          <w:rFonts w:ascii="Courier New" w:hAnsi="Courier New" w:cs="Courier New"/>
+        </w:rPr>
+        <w:tab/>
+      </w:r>
+      <w:r>
+        <w:rPr>
+          <w:rFonts w:ascii="Courier New" w:hAnsi="Courier New" w:cs="Courier New"/>
+        </w:rPr>
+        <w:tab/>
+      </w:r>
+      <w:r>
+        <w:rPr>
+          <w:rFonts w:ascii="Courier New" w:hAnsi="Courier New" w:cs="Courier New"/>
+        </w:rPr>
+        <w:tab/>
+        <w:t>- 270</w:t>
+      </w:r>
+    </w:p>
+    <w:p>
+      <w:pPr>
+        <w:pStyle w:val="PlainText"/>
+        <w:rPr>
+          <w:rFonts w:ascii="Courier New" w:hAnsi="Courier New" w:cs="Courier New"/>
+        </w:rPr>
+      </w:pPr>
+      <w:r>
+        <w:rPr>
+          <w:rFonts w:ascii="Courier New" w:hAnsi="Courier New" w:cs="Courier New"/>
+        </w:rPr>
+        <w:t>Rate</w:t>
+      </w:r>
+      <w:r>
+        <w:rPr>
+          <w:rFonts w:ascii="Courier New" w:hAnsi="Courier New" w:cs="Courier New"/>
+        </w:rPr>
+        <w:tab/>
+      </w:r>
+      <w:r>
+        <w:rPr>
+          <w:rFonts w:ascii="Courier New" w:hAnsi="Courier New" w:cs="Courier New"/>
+        </w:rPr>
+        <w:tab/>
+      </w:r>
+      <w:r>
+        <w:rPr>
+          <w:rFonts w:ascii="Courier New" w:hAnsi="Courier New" w:cs="Courier New"/>
+        </w:rPr>
+        <w:tab/>
+      </w:r>
+      <w:r>
+        <w:rPr>
+          <w:rFonts w:ascii="Courier New" w:hAnsi="Courier New" w:cs="Courier New"/>
+        </w:rPr>
+        <w:tab/>
+      </w:r>
+      <w:r>
+        <w:rPr>
+          <w:rFonts w:ascii="Courier New" w:hAnsi="Courier New" w:cs="Courier New"/>
+        </w:rPr>
+        <w:tab/>
+        <w:t>- 20</w:t>
+      </w:r>
+    </w:p>
+    <w:p>
+      <w:pPr>
+        <w:pStyle w:val="PlainText"/>
+        <w:rPr>
+          <w:rFonts w:ascii="Courier New" w:hAnsi="Courier New" w:cs="Courier New"/>
+        </w:rPr>
+      </w:pPr>
+      <w:r>
+        <w:rPr>
+          <w:rFonts w:ascii="Courier New" w:hAnsi="Courier New" w:cs="Courier New"/>
+        </w:rPr>
+        <w:t>Total Price</w:t>
+      </w:r>
+      <w:r>
+        <w:rPr>
+          <w:rFonts w:ascii="Courier New" w:hAnsi="Courier New" w:cs="Courier New"/>
+        </w:rPr>
+        <w:tab/>
+      </w:r>
+      <w:r>
+        <w:rPr>
+          <w:rFonts w:ascii="Courier New" w:hAnsi="Courier New" w:cs="Courier New"/>
+        </w:rPr>
+        <w:tab/>
+      </w:r>
+      <w:r>
+        <w:rPr>
+          <w:rFonts w:ascii="Courier New" w:hAnsi="Courier New" w:cs="Courier New"/>
+        </w:rPr>
+        <w:tab/>
+      </w:r>
+      <w:r>
+        <w:rPr>
+          <w:rFonts w:ascii="Courier New" w:hAnsi="Courier New" w:cs="Courier New"/>
+        </w:rPr>
+        <w:tab/>
+        <w:t>- 5400.0</w:t>
+      </w:r>
+    </w:p>
+    <w:p>
+      <w:pPr>
+        <w:pStyle w:val="PlainText"/>
+        <w:rPr>
+          <w:rFonts w:ascii="Courier New" w:hAnsi="Courier New" w:cs="Courier New"/>
+        </w:rPr>
+      </w:pPr>
+      <w:r>
+        <w:rPr>
+          <w:rFonts w:ascii="Courier New" w:hAnsi="Courier New" w:cs="Courier New"/>
+        </w:rPr>
+        <w:t>Amount balance</w:t>
+      </w:r>
+      <w:r>
+        <w:rPr>
+          <w:rFonts w:ascii="Courier New" w:hAnsi="Courier New" w:cs="Courier New"/>
+        </w:rPr>
+        <w:tab/>
+      </w:r>
+      <w:r>
+        <w:rPr>
+          <w:rFonts w:ascii="Courier New" w:hAnsi="Courier New" w:cs="Courier New"/>
+        </w:rPr>
+        <w:tab/>
+      </w:r>
+      <w:r>
+        <w:rPr>
+          <w:rFonts w:ascii="Courier New" w:hAnsi="Courier New" w:cs="Courier New"/>
+        </w:rPr>
+        <w:tab/>
+        <w:t>- 46637.0</w:t>
+      </w:r>
+    </w:p>
+    <w:p>
+      <w:pPr>
+        <w:pStyle w:val="PlainText"/>
+        <w:rPr>
+          <w:rFonts w:ascii="Courier New" w:hAnsi="Courier New" w:cs="Courier New"/>
+        </w:rPr>
+      </w:pPr>
+    </w:p>
+    <w:p>
+      <w:pPr>
+        <w:pStyle w:val="PlainText"/>
+        <w:rPr>
+          <w:rFonts w:ascii="Courier New" w:hAnsi="Courier New" w:cs="Courier New"/>
+        </w:rPr>
+      </w:pPr>
+      <w:r>
+        <w:rPr>
+          <w:rFonts w:ascii="Courier New" w:hAnsi="Courier New" w:cs="Courier New"/>
+        </w:rPr>
+        <w:t>Item Name</w:t>
+      </w:r>
+      <w:r>
+        <w:rPr>
+          <w:rFonts w:ascii="Courier New" w:hAnsi="Courier New" w:cs="Courier New"/>
+        </w:rPr>
+        <w:tab/>
+      </w:r>
+      <w:r>
+        <w:rPr>
+          <w:rFonts w:ascii="Courier New" w:hAnsi="Courier New" w:cs="Courier New"/>
+        </w:rPr>
+        <w:tab/>
+      </w:r>
+      <w:r>
+        <w:rPr>
+          <w:rFonts w:ascii="Courier New" w:hAnsi="Courier New" w:cs="Courier New"/>
+        </w:rPr>
+        <w:tab/>
+      </w:r>
+      <w:r>
+        <w:rPr>
+          <w:rFonts w:ascii="Courier New" w:hAnsi="Courier New" w:cs="Courier New"/>
+        </w:rPr>
+        <w:tab/>
+        <w:t>- BEET</w:t>
+      </w:r>
+    </w:p>
+    <w:p>
+      <w:pPr>
+        <w:pStyle w:val="PlainText"/>
+        <w:rPr>
+          <w:rFonts w:ascii="Courier New" w:hAnsi="Courier New" w:cs="Courier New"/>
+        </w:rPr>
+      </w:pPr>
+      <w:r>
+        <w:rPr>
+          <w:rFonts w:ascii="Courier New" w:hAnsi="Courier New" w:cs="Courier New"/>
+        </w:rPr>
+        <w:t>Number of Pockets</w:t>
+      </w:r>
+      <w:r>
+        <w:rPr>
+          <w:rFonts w:ascii="Courier New" w:hAnsi="Courier New" w:cs="Courier New"/>
+        </w:rPr>
+        <w:tab/>
+      </w:r>
+      <w:r>
+        <w:rPr>
+          <w:rFonts w:ascii="Courier New" w:hAnsi="Courier New" w:cs="Courier New"/>
+        </w:rPr>
+        <w:tab/>
+      </w:r>
+      <w:r>
+        <w:rPr>
+          <w:rFonts w:ascii="Courier New" w:hAnsi="Courier New" w:cs="Courier New"/>
+        </w:rPr>
+        <w:tab/>
+        <w:t>- 2</w:t>
+      </w:r>
+    </w:p>
+    <w:p>
+      <w:pPr>
+        <w:pStyle w:val="PlainText"/>
+        <w:rPr>
+          <w:rFonts w:ascii="Courier New" w:hAnsi="Courier New" w:cs="Courier New"/>
+        </w:rPr>
+      </w:pPr>
+      <w:r>
+        <w:rPr>
+          <w:rFonts w:ascii="Courier New" w:hAnsi="Courier New" w:cs="Courier New"/>
+        </w:rPr>
+        <w:t>Number of KGs</w:t>
+      </w:r>
+      <w:r>
+        <w:rPr>
+          <w:rFonts w:ascii="Courier New" w:hAnsi="Courier New" w:cs="Courier New"/>
+        </w:rPr>
+        <w:tab/>
+      </w:r>
+      <w:r>
+        <w:rPr>
+          <w:rFonts w:ascii="Courier New" w:hAnsi="Courier New" w:cs="Courier New"/>
+        </w:rPr>
+        <w:tab/>
+      </w:r>
+      <w:r>
+        <w:rPr>
+          <w:rFonts w:ascii="Courier New" w:hAnsi="Courier New" w:cs="Courier New"/>
+        </w:rPr>
+        <w:tab/>
+        <w:t>- 107</w:t>
+      </w:r>
+    </w:p>
+    <w:p>
+      <w:pPr>
+        <w:pStyle w:val="PlainText"/>
+        <w:rPr>
+          <w:rFonts w:ascii="Courier New" w:hAnsi="Courier New" w:cs="Courier New"/>
+        </w:rPr>
+      </w:pPr>
+      <w:r>
+        <w:rPr>
+          <w:rFonts w:ascii="Courier New" w:hAnsi="Courier New" w:cs="Courier New"/>
+        </w:rPr>
+        <w:t>Rate</w:t>
+      </w:r>
+      <w:r>
+        <w:rPr>
+          <w:rFonts w:ascii="Courier New" w:hAnsi="Courier New" w:cs="Courier New"/>
+        </w:rPr>
+        <w:tab/>
+      </w:r>
+      <w:r>
+        <w:rPr>
+          <w:rFonts w:ascii="Courier New" w:hAnsi="Courier New" w:cs="Courier New"/>
+        </w:rPr>
+        <w:tab/>
+      </w:r>
+      <w:r>
+        <w:rPr>
+          <w:rFonts w:ascii="Courier New" w:hAnsi="Courier New" w:cs="Courier New"/>
+        </w:rPr>
+        <w:tab/>
+      </w:r>
+      <w:r>
+        <w:rPr>
+          <w:rFonts w:ascii="Courier New" w:hAnsi="Courier New" w:cs="Courier New"/>
+        </w:rPr>
+        <w:tab/>
+      </w:r>
+      <w:r>
+        <w:rPr>
+          <w:rFonts w:ascii="Courier New" w:hAnsi="Courier New" w:cs="Courier New"/>
+        </w:rPr>
+        <w:tab/>
+        <w:t>- 22</w:t>
+      </w:r>
+    </w:p>
+    <w:p>
+      <w:pPr>
+        <w:pStyle w:val="PlainText"/>
+        <w:rPr>
+          <w:rFonts w:ascii="Courier New" w:hAnsi="Courier New" w:cs="Courier New"/>
+        </w:rPr>
+      </w:pPr>
+      <w:r>
+        <w:rPr>
+          <w:rFonts w:ascii="Courier New" w:hAnsi="Courier New" w:cs="Courier New"/>
+        </w:rPr>
+        <w:t>Total Price</w:t>
+      </w:r>
+      <w:r>
+        <w:rPr>
+          <w:rFonts w:ascii="Courier New" w:hAnsi="Courier New" w:cs="Courier New"/>
+        </w:rPr>
+        <w:tab/>
+      </w:r>
+      <w:r>
+        <w:rPr>
+          <w:rFonts w:ascii="Courier New" w:hAnsi="Courier New" w:cs="Courier New"/>
+        </w:rPr>
+        <w:tab/>
+      </w:r>
+      <w:r>
+        <w:rPr>
+          <w:rFonts w:ascii="Courier New" w:hAnsi="Courier New" w:cs="Courier New"/>
+        </w:rPr>
+        <w:tab/>
+      </w:r>
+      <w:r>
+        <w:rPr>
+          <w:rFonts w:ascii="Courier New" w:hAnsi="Courier New" w:cs="Courier New"/>
+        </w:rPr>
+        <w:tab/>
+        <w:t>- 2354.0</w:t>
+      </w:r>
+    </w:p>
+    <w:p>
+      <w:pPr>
+        <w:pStyle w:val="PlainText"/>
+        <w:rPr>
+          <w:rFonts w:ascii="Courier New" w:hAnsi="Courier New" w:cs="Courier New"/>
+        </w:rPr>
+      </w:pPr>
+      <w:r>
+        <w:rPr>
+          <w:rFonts w:ascii="Courier New" w:hAnsi="Courier New" w:cs="Courier New"/>
+        </w:rPr>
+        <w:t>Amount balance</w:t>
+      </w:r>
+      <w:r>
+        <w:rPr>
+          <w:rFonts w:ascii="Courier New" w:hAnsi="Courier New" w:cs="Courier New"/>
+        </w:rPr>
+        <w:tab/>
+      </w:r>
+      <w:r>
+        <w:rPr>
+          <w:rFonts w:ascii="Courier New" w:hAnsi="Courier New" w:cs="Courier New"/>
+        </w:rPr>
+        <w:tab/>
+      </w:r>
+      <w:r>
+        <w:rPr>
+          <w:rFonts w:ascii="Courier New" w:hAnsi="Courier New" w:cs="Courier New"/>
+        </w:rPr>
+        <w:tab/>
+        <w:t>- 48991.0</w:t>
+      </w:r>
+    </w:p>
+    <w:p>
+      <w:pPr>
+        <w:pStyle w:val="PlainText"/>
+        <w:rPr>
+          <w:rFonts w:ascii="Courier New" w:hAnsi="Courier New" w:cs="Courier New"/>
+        </w:rPr>
+      </w:pPr>
+    </w:p>
+    <w:p>
+      <w:pPr>
+        <w:pStyle w:val="PlainText"/>
+        <w:rPr>
+          <w:rFonts w:ascii="Courier New" w:hAnsi="Courier New" w:cs="Courier New"/>
+        </w:rPr>
+      </w:pPr>
+      <w:r>
+        <w:rPr>
+          <w:rFonts w:ascii="Courier New" w:hAnsi="Courier New" w:cs="Courier New"/>
+        </w:rPr>
+        <w:t>Item Name</w:t>
+      </w:r>
+      <w:r>
+        <w:rPr>
+          <w:rFonts w:ascii="Courier New" w:hAnsi="Courier New" w:cs="Courier New"/>
+        </w:rPr>
+        <w:tab/>
+      </w:r>
+      <w:r>
+        <w:rPr>
+          <w:rFonts w:ascii="Courier New" w:hAnsi="Courier New" w:cs="Courier New"/>
+        </w:rPr>
+        <w:tab/>
+      </w:r>
+      <w:r>
+        <w:rPr>
+          <w:rFonts w:ascii="Courier New" w:hAnsi="Courier New" w:cs="Courier New"/>
+        </w:rPr>
+        <w:tab/>
+      </w:r>
+      <w:r>
+        <w:rPr>
+          <w:rFonts w:ascii="Courier New" w:hAnsi="Courier New" w:cs="Courier New"/>
+        </w:rPr>
+        <w:tab/>
+        <w:t>- CARROT</w:t>
+      </w:r>
+    </w:p>
+    <w:p>
+      <w:pPr>
+        <w:pStyle w:val="PlainText"/>
+        <w:rPr>
+          <w:rFonts w:ascii="Courier New" w:hAnsi="Courier New" w:cs="Courier New"/>
+        </w:rPr>
+      </w:pPr>
+      <w:r>
+        <w:rPr>
+          <w:rFonts w:ascii="Courier New" w:hAnsi="Courier New" w:cs="Courier New"/>
+        </w:rPr>
+        <w:t>Number of Pockets</w:t>
+      </w:r>
+      <w:r>
+        <w:rPr>
+          <w:rFonts w:ascii="Courier New" w:hAnsi="Courier New" w:cs="Courier New"/>
+        </w:rPr>
+        <w:tab/>
+      </w:r>
+      <w:r>
+        <w:rPr>
+          <w:rFonts w:ascii="Courier New" w:hAnsi="Courier New" w:cs="Courier New"/>
+        </w:rPr>
+        <w:tab/>
+      </w:r>
+      <w:r>
+        <w:rPr>
+          <w:rFonts w:ascii="Courier New" w:hAnsi="Courier New" w:cs="Courier New"/>
+        </w:rPr>
+        <w:tab/>
+        <w:t>- 2</w:t>
+      </w:r>
+    </w:p>
+    <w:p>
+      <w:pPr>
+        <w:pStyle w:val="PlainText"/>
+        <w:rPr>
+          <w:rFonts w:ascii="Courier New" w:hAnsi="Courier New" w:cs="Courier New"/>
+        </w:rPr>
+      </w:pPr>
+      <w:r>
+        <w:rPr>
+          <w:rFonts w:ascii="Courier New" w:hAnsi="Courier New" w:cs="Courier New"/>
+        </w:rPr>
+        <w:t>Number of KGs</w:t>
+      </w:r>
+      <w:r>
+        <w:rPr>
+          <w:rFonts w:ascii="Courier New" w:hAnsi="Courier New" w:cs="Courier New"/>
+        </w:rPr>
+        <w:tab/>
+      </w:r>
+      <w:r>
+        <w:rPr>
+          <w:rFonts w:ascii="Courier New" w:hAnsi="Courier New" w:cs="Courier New"/>
+        </w:rPr>
+        <w:tab/>
+      </w:r>
+      <w:r>
+        <w:rPr>
+          <w:rFonts w:ascii="Courier New" w:hAnsi="Courier New" w:cs="Courier New"/>
+        </w:rPr>
+        <w:tab/>
+        <w:t>- 128</w:t>
+      </w:r>
+    </w:p>
+    <w:p>
+      <w:pPr>
+        <w:pStyle w:val="PlainText"/>
+        <w:rPr>
+          <w:rFonts w:ascii="Courier New" w:hAnsi="Courier New" w:cs="Courier New"/>
+        </w:rPr>
+      </w:pPr>
+      <w:r>
+        <w:rPr>
+          <w:rFonts w:ascii="Courier New" w:hAnsi="Courier New" w:cs="Courier New"/>
+        </w:rPr>
+        <w:t>Rate</w:t>
+      </w:r>
+      <w:r>
+        <w:rPr>
+          <w:rFonts w:ascii="Courier New" w:hAnsi="Courier New" w:cs="Courier New"/>
+        </w:rPr>
+        <w:tab/>
+      </w:r>
+      <w:r>
+        <w:rPr>
+          <w:rFonts w:ascii="Courier New" w:hAnsi="Courier New" w:cs="Courier New"/>
+        </w:rPr>
+        <w:tab/>
+      </w:r>
+      <w:r>
+        <w:rPr>
+          <w:rFonts w:ascii="Courier New" w:hAnsi="Courier New" w:cs="Courier New"/>
+        </w:rPr>
+        <w:tab/>
+      </w:r>
+      <w:r>
+        <w:rPr>
+          <w:rFonts w:ascii="Courier New" w:hAnsi="Courier New" w:cs="Courier New"/>
+        </w:rPr>
+        <w:tab/>
+      </w:r>
+      <w:r>
+        <w:rPr>
+          <w:rFonts w:ascii="Courier New" w:hAnsi="Courier New" w:cs="Courier New"/>
+        </w:rPr>
+        <w:tab/>
+        <w:t>- 24</w:t>
+      </w:r>
+    </w:p>
+    <w:p>
+      <w:pPr>
+        <w:pStyle w:val="PlainText"/>
+        <w:rPr>
+          <w:rFonts w:ascii="Courier New" w:hAnsi="Courier New" w:cs="Courier New"/>
+        </w:rPr>
+      </w:pPr>
+      <w:r>
+        <w:rPr>
+          <w:rFonts w:ascii="Courier New" w:hAnsi="Courier New" w:cs="Courier New"/>
+        </w:rPr>
+        <w:t>Total Price</w:t>
+      </w:r>
+      <w:r>
+        <w:rPr>
+          <w:rFonts w:ascii="Courier New" w:hAnsi="Courier New" w:cs="Courier New"/>
+        </w:rPr>
+        <w:tab/>
+      </w:r>
+      <w:r>
+        <w:rPr>
+          <w:rFonts w:ascii="Courier New" w:hAnsi="Courier New" w:cs="Courier New"/>
+        </w:rPr>
+        <w:tab/>
+      </w:r>
+      <w:r>
+        <w:rPr>
+          <w:rFonts w:ascii="Courier New" w:hAnsi="Courier New" w:cs="Courier New"/>
+        </w:rPr>
+        <w:tab/>
+      </w:r>
+      <w:r>
+        <w:rPr>
+          <w:rFonts w:ascii="Courier New" w:hAnsi="Courier New" w:cs="Courier New"/>
+        </w:rPr>
+        <w:tab/>
+        <w:t>- 3072.0</w:t>
+      </w:r>
+    </w:p>
+    <w:p>
+      <w:pPr>
+        <w:pStyle w:val="PlainText"/>
+        <w:rPr>
+          <w:rFonts w:ascii="Courier New" w:hAnsi="Courier New" w:cs="Courier New"/>
+          <w:b/>
+        </w:rPr>
+      </w:pPr>
+      <w:r>
+        <w:rPr>
+          <w:rFonts w:ascii="Courier New" w:hAnsi="Courier New" w:cs="Courier New"/>
+          <w:b/>
+        </w:rPr>
+        <w:t>Amount balance</w:t>
+      </w:r>
+      <w:r>
+        <w:rPr>
+          <w:rFonts w:ascii="Courier New" w:hAnsi="Courier New" w:cs="Courier New"/>
+          <w:b/>
+        </w:rPr>
+        <w:tab/>
+      </w:r>
+      <w:r>
+        <w:rPr>
+          <w:rFonts w:ascii="Courier New" w:hAnsi="Courier New" w:cs="Courier New"/>
+          <w:b/>
+        </w:rPr>
+        <w:tab/>
+      </w:r>
+      <w:r>
+        <w:rPr>
+          <w:rFonts w:ascii="Courier New" w:hAnsi="Courier New" w:cs="Courier New"/>
+          <w:b/>
+        </w:rPr>
+        <w:tab/>
+        <w:t>- 52063.0</w:t>
+      </w:r>
+    </w:p>
+    <w:p>
+      <w:pPr>
+        <w:pStyle w:val="PlainText"/>
+        <w:rPr>
+          <w:rFonts w:ascii="Courier New" w:hAnsi="Courier New" w:cs="Courier New"/>
+        </w:rPr>
+      </w:pPr>
+    </w:p>
+    <w:p>
+      <w:pPr>
+        <w:pStyle w:val="PlainText"/>
+        <w:rPr>
+          <w:rFonts w:ascii="Courier New" w:hAnsi="Courier New" w:cs="Courier New"/>
+          <w:b/>
+        </w:rPr>
+      </w:pPr>
     </w:p>
     <w:p>
       <w:pPr>

</xml_diff>

<commit_message>
16/7/2018 MAMATHA CHICK IN
</commit_message>
<xml_diff>
--- a/customer _details/GANGAMMA/SEP/TUMKUR/BASAVA/PURCHASE DETAILS.docx
+++ b/customer _details/GANGAMMA/SEP/TUMKUR/BASAVA/PURCHASE DETAILS.docx
@@ -40943,13 +40943,7 @@
         <w:rPr>
           <w:rFonts w:ascii="Courier New" w:hAnsi="Courier New" w:cs="Courier New"/>
         </w:rPr>
-        <w:t>SAT Jul 14</w:t>
-      </w:r>
-      <w:r>
-        <w:rPr>
-          <w:rFonts w:ascii="Courier New" w:hAnsi="Courier New" w:cs="Courier New"/>
-        </w:rPr>
-        <w:t xml:space="preserve"> 11:19:05 IST 2018</w:t>
+        <w:t>SAT Jul 14 11:19:05 IST 2018</w:t>
       </w:r>
     </w:p>
     <w:p>
@@ -41730,6 +41724,666 @@
         <w:tab/>
         <w:t>- 52063.0</w:t>
       </w:r>
+    </w:p>
+    <w:p>
+      <w:pPr>
+        <w:pStyle w:val="PlainText"/>
+        <w:rPr>
+          <w:rFonts w:ascii="Courier New" w:hAnsi="Courier New" w:cs="Courier New"/>
+          <w:b/>
+        </w:rPr>
+      </w:pPr>
+    </w:p>
+    <w:p>
+      <w:pPr>
+        <w:pStyle w:val="PlainText"/>
+        <w:rPr>
+          <w:rFonts w:ascii="Courier New" w:hAnsi="Courier New" w:cs="Courier New"/>
+        </w:rPr>
+      </w:pPr>
+      <w:r>
+        <w:rPr>
+          <w:rFonts w:ascii="Courier New" w:hAnsi="Courier New" w:cs="Courier New"/>
+        </w:rPr>
+        <w:t>SUN Jul 15</w:t>
+      </w:r>
+      <w:r>
+        <w:rPr>
+          <w:rFonts w:ascii="Courier New" w:hAnsi="Courier New" w:cs="Courier New"/>
+        </w:rPr>
+        <w:t xml:space="preserve"> 11:21:22 IST 2018</w:t>
+      </w:r>
+    </w:p>
+    <w:p>
+      <w:pPr>
+        <w:pStyle w:val="PlainText"/>
+        <w:rPr>
+          <w:rFonts w:ascii="Courier New" w:hAnsi="Courier New" w:cs="Courier New"/>
+        </w:rPr>
+      </w:pPr>
+      <w:r>
+        <w:rPr>
+          <w:rFonts w:ascii="Courier New" w:hAnsi="Courier New" w:cs="Courier New"/>
+        </w:rPr>
+        <w:t>Person Name</w:t>
+      </w:r>
+      <w:r>
+        <w:rPr>
+          <w:rFonts w:ascii="Courier New" w:hAnsi="Courier New" w:cs="Courier New"/>
+        </w:rPr>
+        <w:tab/>
+      </w:r>
+      <w:r>
+        <w:rPr>
+          <w:rFonts w:ascii="Courier New" w:hAnsi="Courier New" w:cs="Courier New"/>
+        </w:rPr>
+        <w:tab/>
+      </w:r>
+      <w:r>
+        <w:rPr>
+          <w:rFonts w:ascii="Courier New" w:hAnsi="Courier New" w:cs="Courier New"/>
+        </w:rPr>
+        <w:tab/>
+      </w:r>
+      <w:r>
+        <w:rPr>
+          <w:rFonts w:ascii="Courier New" w:hAnsi="Courier New" w:cs="Courier New"/>
+        </w:rPr>
+        <w:tab/>
+        <w:t>- BASAVA</w:t>
+      </w:r>
+    </w:p>
+    <w:p>
+      <w:pPr>
+        <w:pStyle w:val="PlainText"/>
+        <w:rPr>
+          <w:rFonts w:ascii="Courier New" w:hAnsi="Courier New" w:cs="Courier New"/>
+        </w:rPr>
+      </w:pPr>
+      <w:r>
+        <w:rPr>
+          <w:rFonts w:ascii="Courier New" w:hAnsi="Courier New" w:cs="Courier New"/>
+        </w:rPr>
+        <w:t>Bill number</w:t>
+      </w:r>
+      <w:r>
+        <w:rPr>
+          <w:rFonts w:ascii="Courier New" w:hAnsi="Courier New" w:cs="Courier New"/>
+        </w:rPr>
+        <w:tab/>
+      </w:r>
+      <w:r>
+        <w:rPr>
+          <w:rFonts w:ascii="Courier New" w:hAnsi="Courier New" w:cs="Courier New"/>
+        </w:rPr>
+        <w:tab/>
+      </w:r>
+      <w:r>
+        <w:rPr>
+          <w:rFonts w:ascii="Courier New" w:hAnsi="Courier New" w:cs="Courier New"/>
+        </w:rPr>
+        <w:tab/>
+      </w:r>
+      <w:r>
+        <w:rPr>
+          <w:rFonts w:ascii="Courier New" w:hAnsi="Courier New" w:cs="Courier New"/>
+        </w:rPr>
+        <w:tab/>
+        <w:t>- 6637</w:t>
+      </w:r>
+    </w:p>
+    <w:p>
+      <w:pPr>
+        <w:pStyle w:val="PlainText"/>
+        <w:rPr>
+          <w:rFonts w:ascii="Courier New" w:hAnsi="Courier New" w:cs="Courier New"/>
+        </w:rPr>
+      </w:pPr>
+      <w:r>
+        <w:rPr>
+          <w:rFonts w:ascii="Courier New" w:hAnsi="Courier New" w:cs="Courier New"/>
+        </w:rPr>
+        <w:t>---------------------------------------------------------------</w:t>
+      </w:r>
+    </w:p>
+    <w:p>
+      <w:pPr>
+        <w:pStyle w:val="PlainText"/>
+        <w:rPr>
+          <w:rFonts w:ascii="Courier New" w:hAnsi="Courier New" w:cs="Courier New"/>
+        </w:rPr>
+      </w:pPr>
+      <w:r>
+        <w:rPr>
+          <w:rFonts w:ascii="Courier New" w:hAnsi="Courier New" w:cs="Courier New"/>
+        </w:rPr>
+        <w:t>Item Name</w:t>
+      </w:r>
+      <w:r>
+        <w:rPr>
+          <w:rFonts w:ascii="Courier New" w:hAnsi="Courier New" w:cs="Courier New"/>
+        </w:rPr>
+        <w:tab/>
+      </w:r>
+      <w:r>
+        <w:rPr>
+          <w:rFonts w:ascii="Courier New" w:hAnsi="Courier New" w:cs="Courier New"/>
+        </w:rPr>
+        <w:tab/>
+      </w:r>
+      <w:r>
+        <w:rPr>
+          <w:rFonts w:ascii="Courier New" w:hAnsi="Courier New" w:cs="Courier New"/>
+        </w:rPr>
+        <w:tab/>
+      </w:r>
+      <w:r>
+        <w:rPr>
+          <w:rFonts w:ascii="Courier New" w:hAnsi="Courier New" w:cs="Courier New"/>
+        </w:rPr>
+        <w:tab/>
+        <w:t>- POTATO</w:t>
+      </w:r>
+    </w:p>
+    <w:p>
+      <w:pPr>
+        <w:pStyle w:val="PlainText"/>
+        <w:rPr>
+          <w:rFonts w:ascii="Courier New" w:hAnsi="Courier New" w:cs="Courier New"/>
+        </w:rPr>
+      </w:pPr>
+      <w:r>
+        <w:rPr>
+          <w:rFonts w:ascii="Courier New" w:hAnsi="Courier New" w:cs="Courier New"/>
+        </w:rPr>
+        <w:t>Number of Pockets</w:t>
+      </w:r>
+      <w:r>
+        <w:rPr>
+          <w:rFonts w:ascii="Courier New" w:hAnsi="Courier New" w:cs="Courier New"/>
+        </w:rPr>
+        <w:tab/>
+      </w:r>
+      <w:r>
+        <w:rPr>
+          <w:rFonts w:ascii="Courier New" w:hAnsi="Courier New" w:cs="Courier New"/>
+        </w:rPr>
+        <w:tab/>
+      </w:r>
+      <w:r>
+        <w:rPr>
+          <w:rFonts w:ascii="Courier New" w:hAnsi="Courier New" w:cs="Courier New"/>
+        </w:rPr>
+        <w:tab/>
+        <w:t>- 4</w:t>
+      </w:r>
+    </w:p>
+    <w:p>
+      <w:pPr>
+        <w:pStyle w:val="PlainText"/>
+        <w:rPr>
+          <w:rFonts w:ascii="Courier New" w:hAnsi="Courier New" w:cs="Courier New"/>
+        </w:rPr>
+      </w:pPr>
+      <w:r>
+        <w:rPr>
+          <w:rFonts w:ascii="Courier New" w:hAnsi="Courier New" w:cs="Courier New"/>
+        </w:rPr>
+        <w:t>Number of KGs</w:t>
+      </w:r>
+      <w:r>
+        <w:rPr>
+          <w:rFonts w:ascii="Courier New" w:hAnsi="Courier New" w:cs="Courier New"/>
+        </w:rPr>
+        <w:tab/>
+      </w:r>
+      <w:r>
+        <w:rPr>
+          <w:rFonts w:ascii="Courier New" w:hAnsi="Courier New" w:cs="Courier New"/>
+        </w:rPr>
+        <w:tab/>
+      </w:r>
+      <w:r>
+        <w:rPr>
+          <w:rFonts w:ascii="Courier New" w:hAnsi="Courier New" w:cs="Courier New"/>
+        </w:rPr>
+        <w:tab/>
+        <w:t>- 222</w:t>
+      </w:r>
+    </w:p>
+    <w:p>
+      <w:pPr>
+        <w:pStyle w:val="PlainText"/>
+        <w:rPr>
+          <w:rFonts w:ascii="Courier New" w:hAnsi="Courier New" w:cs="Courier New"/>
+        </w:rPr>
+      </w:pPr>
+      <w:r>
+        <w:rPr>
+          <w:rFonts w:ascii="Courier New" w:hAnsi="Courier New" w:cs="Courier New"/>
+        </w:rPr>
+        <w:t>Rate</w:t>
+      </w:r>
+      <w:r>
+        <w:rPr>
+          <w:rFonts w:ascii="Courier New" w:hAnsi="Courier New" w:cs="Courier New"/>
+        </w:rPr>
+        <w:tab/>
+      </w:r>
+      <w:r>
+        <w:rPr>
+          <w:rFonts w:ascii="Courier New" w:hAnsi="Courier New" w:cs="Courier New"/>
+        </w:rPr>
+        <w:tab/>
+      </w:r>
+      <w:r>
+        <w:rPr>
+          <w:rFonts w:ascii="Courier New" w:hAnsi="Courier New" w:cs="Courier New"/>
+        </w:rPr>
+        <w:tab/>
+      </w:r>
+      <w:r>
+        <w:rPr>
+          <w:rFonts w:ascii="Courier New" w:hAnsi="Courier New" w:cs="Courier New"/>
+        </w:rPr>
+        <w:tab/>
+      </w:r>
+      <w:r>
+        <w:rPr>
+          <w:rFonts w:ascii="Courier New" w:hAnsi="Courier New" w:cs="Courier New"/>
+        </w:rPr>
+        <w:tab/>
+        <w:t>- 20</w:t>
+      </w:r>
+    </w:p>
+    <w:p>
+      <w:pPr>
+        <w:pStyle w:val="PlainText"/>
+        <w:rPr>
+          <w:rFonts w:ascii="Courier New" w:hAnsi="Courier New" w:cs="Courier New"/>
+        </w:rPr>
+      </w:pPr>
+      <w:r>
+        <w:rPr>
+          <w:rFonts w:ascii="Courier New" w:hAnsi="Courier New" w:cs="Courier New"/>
+        </w:rPr>
+        <w:t>Total Price</w:t>
+      </w:r>
+      <w:r>
+        <w:rPr>
+          <w:rFonts w:ascii="Courier New" w:hAnsi="Courier New" w:cs="Courier New"/>
+        </w:rPr>
+        <w:tab/>
+      </w:r>
+      <w:r>
+        <w:rPr>
+          <w:rFonts w:ascii="Courier New" w:hAnsi="Courier New" w:cs="Courier New"/>
+        </w:rPr>
+        <w:tab/>
+      </w:r>
+      <w:r>
+        <w:rPr>
+          <w:rFonts w:ascii="Courier New" w:hAnsi="Courier New" w:cs="Courier New"/>
+        </w:rPr>
+        <w:tab/>
+      </w:r>
+      <w:r>
+        <w:rPr>
+          <w:rFonts w:ascii="Courier New" w:hAnsi="Courier New" w:cs="Courier New"/>
+        </w:rPr>
+        <w:tab/>
+        <w:t>- 4440.0</w:t>
+      </w:r>
+    </w:p>
+    <w:p>
+      <w:pPr>
+        <w:pStyle w:val="PlainText"/>
+        <w:rPr>
+          <w:rFonts w:ascii="Courier New" w:hAnsi="Courier New" w:cs="Courier New"/>
+        </w:rPr>
+      </w:pPr>
+      <w:r>
+        <w:rPr>
+          <w:rFonts w:ascii="Courier New" w:hAnsi="Courier New" w:cs="Courier New"/>
+        </w:rPr>
+        <w:t>Amount balance</w:t>
+      </w:r>
+      <w:r>
+        <w:rPr>
+          <w:rFonts w:ascii="Courier New" w:hAnsi="Courier New" w:cs="Courier New"/>
+        </w:rPr>
+        <w:tab/>
+      </w:r>
+      <w:r>
+        <w:rPr>
+          <w:rFonts w:ascii="Courier New" w:hAnsi="Courier New" w:cs="Courier New"/>
+        </w:rPr>
+        <w:tab/>
+      </w:r>
+      <w:r>
+        <w:rPr>
+          <w:rFonts w:ascii="Courier New" w:hAnsi="Courier New" w:cs="Courier New"/>
+        </w:rPr>
+        <w:tab/>
+        <w:t>- 56503.0</w:t>
+      </w:r>
+    </w:p>
+    <w:p>
+      <w:pPr>
+        <w:pStyle w:val="PlainText"/>
+        <w:rPr>
+          <w:rFonts w:ascii="Courier New" w:hAnsi="Courier New" w:cs="Courier New"/>
+        </w:rPr>
+      </w:pPr>
+    </w:p>
+    <w:p>
+      <w:pPr>
+        <w:pStyle w:val="PlainText"/>
+        <w:rPr>
+          <w:rFonts w:ascii="Courier New" w:hAnsi="Courier New" w:cs="Courier New"/>
+        </w:rPr>
+      </w:pPr>
+      <w:r>
+        <w:rPr>
+          <w:rFonts w:ascii="Courier New" w:hAnsi="Courier New" w:cs="Courier New"/>
+        </w:rPr>
+        <w:t>Item Name</w:t>
+      </w:r>
+      <w:r>
+        <w:rPr>
+          <w:rFonts w:ascii="Courier New" w:hAnsi="Courier New" w:cs="Courier New"/>
+        </w:rPr>
+        <w:tab/>
+      </w:r>
+      <w:r>
+        <w:rPr>
+          <w:rFonts w:ascii="Courier New" w:hAnsi="Courier New" w:cs="Courier New"/>
+        </w:rPr>
+        <w:tab/>
+      </w:r>
+      <w:r>
+        <w:rPr>
+          <w:rFonts w:ascii="Courier New" w:hAnsi="Courier New" w:cs="Courier New"/>
+        </w:rPr>
+        <w:tab/>
+      </w:r>
+      <w:r>
+        <w:rPr>
+          <w:rFonts w:ascii="Courier New" w:hAnsi="Courier New" w:cs="Courier New"/>
+        </w:rPr>
+        <w:tab/>
+        <w:t>- BEET</w:t>
+      </w:r>
+    </w:p>
+    <w:p>
+      <w:pPr>
+        <w:pStyle w:val="PlainText"/>
+        <w:rPr>
+          <w:rFonts w:ascii="Courier New" w:hAnsi="Courier New" w:cs="Courier New"/>
+        </w:rPr>
+      </w:pPr>
+      <w:r>
+        <w:rPr>
+          <w:rFonts w:ascii="Courier New" w:hAnsi="Courier New" w:cs="Courier New"/>
+        </w:rPr>
+        <w:t>Number of Pockets</w:t>
+      </w:r>
+      <w:r>
+        <w:rPr>
+          <w:rFonts w:ascii="Courier New" w:hAnsi="Courier New" w:cs="Courier New"/>
+        </w:rPr>
+        <w:tab/>
+      </w:r>
+      <w:r>
+        <w:rPr>
+          <w:rFonts w:ascii="Courier New" w:hAnsi="Courier New" w:cs="Courier New"/>
+        </w:rPr>
+        <w:tab/>
+      </w:r>
+      <w:r>
+        <w:rPr>
+          <w:rFonts w:ascii="Courier New" w:hAnsi="Courier New" w:cs="Courier New"/>
+        </w:rPr>
+        <w:tab/>
+        <w:t>- 1</w:t>
+      </w:r>
+    </w:p>
+    <w:p>
+      <w:pPr>
+        <w:pStyle w:val="PlainText"/>
+        <w:rPr>
+          <w:rFonts w:ascii="Courier New" w:hAnsi="Courier New" w:cs="Courier New"/>
+        </w:rPr>
+      </w:pPr>
+      <w:r>
+        <w:rPr>
+          <w:rFonts w:ascii="Courier New" w:hAnsi="Courier New" w:cs="Courier New"/>
+        </w:rPr>
+        <w:t>Number of KGs</w:t>
+      </w:r>
+      <w:r>
+        <w:rPr>
+          <w:rFonts w:ascii="Courier New" w:hAnsi="Courier New" w:cs="Courier New"/>
+        </w:rPr>
+        <w:tab/>
+      </w:r>
+      <w:r>
+        <w:rPr>
+          <w:rFonts w:ascii="Courier New" w:hAnsi="Courier New" w:cs="Courier New"/>
+        </w:rPr>
+        <w:tab/>
+      </w:r>
+      <w:r>
+        <w:rPr>
+          <w:rFonts w:ascii="Courier New" w:hAnsi="Courier New" w:cs="Courier New"/>
+        </w:rPr>
+        <w:tab/>
+        <w:t>- 57</w:t>
+      </w:r>
+    </w:p>
+    <w:p>
+      <w:pPr>
+        <w:pStyle w:val="PlainText"/>
+        <w:rPr>
+          <w:rFonts w:ascii="Courier New" w:hAnsi="Courier New" w:cs="Courier New"/>
+        </w:rPr>
+      </w:pPr>
+      <w:r>
+        <w:rPr>
+          <w:rFonts w:ascii="Courier New" w:hAnsi="Courier New" w:cs="Courier New"/>
+        </w:rPr>
+        <w:t>Rate</w:t>
+      </w:r>
+      <w:r>
+        <w:rPr>
+          <w:rFonts w:ascii="Courier New" w:hAnsi="Courier New" w:cs="Courier New"/>
+        </w:rPr>
+        <w:tab/>
+      </w:r>
+      <w:r>
+        <w:rPr>
+          <w:rFonts w:ascii="Courier New" w:hAnsi="Courier New" w:cs="Courier New"/>
+        </w:rPr>
+        <w:tab/>
+      </w:r>
+      <w:r>
+        <w:rPr>
+          <w:rFonts w:ascii="Courier New" w:hAnsi="Courier New" w:cs="Courier New"/>
+        </w:rPr>
+        <w:tab/>
+      </w:r>
+      <w:r>
+        <w:rPr>
+          <w:rFonts w:ascii="Courier New" w:hAnsi="Courier New" w:cs="Courier New"/>
+        </w:rPr>
+        <w:tab/>
+      </w:r>
+      <w:r>
+        <w:rPr>
+          <w:rFonts w:ascii="Courier New" w:hAnsi="Courier New" w:cs="Courier New"/>
+        </w:rPr>
+        <w:tab/>
+        <w:t>- 22</w:t>
+      </w:r>
+    </w:p>
+    <w:p>
+      <w:pPr>
+        <w:pStyle w:val="PlainText"/>
+        <w:rPr>
+          <w:rFonts w:ascii="Courier New" w:hAnsi="Courier New" w:cs="Courier New"/>
+        </w:rPr>
+      </w:pPr>
+      <w:r>
+        <w:rPr>
+          <w:rFonts w:ascii="Courier New" w:hAnsi="Courier New" w:cs="Courier New"/>
+        </w:rPr>
+        <w:t>Total Price</w:t>
+      </w:r>
+      <w:r>
+        <w:rPr>
+          <w:rFonts w:ascii="Courier New" w:hAnsi="Courier New" w:cs="Courier New"/>
+        </w:rPr>
+        <w:tab/>
+      </w:r>
+      <w:r>
+        <w:rPr>
+          <w:rFonts w:ascii="Courier New" w:hAnsi="Courier New" w:cs="Courier New"/>
+        </w:rPr>
+        <w:tab/>
+      </w:r>
+      <w:r>
+        <w:rPr>
+          <w:rFonts w:ascii="Courier New" w:hAnsi="Courier New" w:cs="Courier New"/>
+        </w:rPr>
+        <w:tab/>
+      </w:r>
+      <w:r>
+        <w:rPr>
+          <w:rFonts w:ascii="Courier New" w:hAnsi="Courier New" w:cs="Courier New"/>
+        </w:rPr>
+        <w:tab/>
+        <w:t>- 1254.0</w:t>
+      </w:r>
+    </w:p>
+    <w:p>
+      <w:pPr>
+        <w:pStyle w:val="PlainText"/>
+        <w:rPr>
+          <w:rFonts w:ascii="Courier New" w:hAnsi="Courier New" w:cs="Courier New"/>
+          <w:color w:val="FF0000"/>
+        </w:rPr>
+      </w:pPr>
+      <w:r>
+        <w:rPr>
+          <w:rFonts w:ascii="Courier New" w:hAnsi="Courier New" w:cs="Courier New"/>
+          <w:color w:val="FF0000"/>
+        </w:rPr>
+        <w:t>Amount Received</w:t>
+      </w:r>
+      <w:r>
+        <w:rPr>
+          <w:rFonts w:ascii="Courier New" w:hAnsi="Courier New" w:cs="Courier New"/>
+          <w:color w:val="FF0000"/>
+        </w:rPr>
+        <w:tab/>
+      </w:r>
+      <w:r>
+        <w:rPr>
+          <w:rFonts w:ascii="Courier New" w:hAnsi="Courier New" w:cs="Courier New"/>
+          <w:color w:val="FF0000"/>
+        </w:rPr>
+        <w:tab/>
+      </w:r>
+      <w:r>
+        <w:rPr>
+          <w:rFonts w:ascii="Courier New" w:hAnsi="Courier New" w:cs="Courier New"/>
+          <w:color w:val="FF0000"/>
+        </w:rPr>
+        <w:tab/>
+        <w:t>- 13050</w:t>
+      </w:r>
+    </w:p>
+    <w:p>
+      <w:pPr>
+        <w:pStyle w:val="PlainText"/>
+        <w:rPr>
+          <w:rFonts w:ascii="Courier New" w:hAnsi="Courier New" w:cs="Courier New"/>
+          <w:b/>
+        </w:rPr>
+      </w:pPr>
+      <w:r>
+        <w:rPr>
+          <w:rFonts w:ascii="Courier New" w:hAnsi="Courier New" w:cs="Courier New"/>
+          <w:b/>
+        </w:rPr>
+        <w:t>Amount balance</w:t>
+      </w:r>
+      <w:r>
+        <w:rPr>
+          <w:rFonts w:ascii="Courier New" w:hAnsi="Courier New" w:cs="Courier New"/>
+          <w:b/>
+        </w:rPr>
+        <w:tab/>
+      </w:r>
+      <w:r>
+        <w:rPr>
+          <w:rFonts w:ascii="Courier New" w:hAnsi="Courier New" w:cs="Courier New"/>
+          <w:b/>
+        </w:rPr>
+        <w:tab/>
+      </w:r>
+      <w:r>
+        <w:rPr>
+          <w:rFonts w:ascii="Courier New" w:hAnsi="Courier New" w:cs="Courier New"/>
+          <w:b/>
+        </w:rPr>
+        <w:tab/>
+        <w:t>- 44707.0</w:t>
+      </w:r>
+    </w:p>
+    <w:p>
+      <w:pPr>
+        <w:pStyle w:val="PlainText"/>
+        <w:rPr>
+          <w:rFonts w:ascii="Courier New" w:hAnsi="Courier New" w:cs="Courier New"/>
+        </w:rPr>
+      </w:pPr>
+      <w:r>
+        <w:rPr>
+          <w:rFonts w:ascii="Courier New" w:hAnsi="Courier New" w:cs="Courier New"/>
+        </w:rPr>
+        <w:t>Amount Received mode</w:t>
+      </w:r>
+      <w:r>
+        <w:rPr>
+          <w:rFonts w:ascii="Courier New" w:hAnsi="Courier New" w:cs="Courier New"/>
+        </w:rPr>
+        <w:tab/>
+      </w:r>
+      <w:r>
+        <w:rPr>
+          <w:rFonts w:ascii="Courier New" w:hAnsi="Courier New" w:cs="Courier New"/>
+        </w:rPr>
+        <w:tab/>
+        <w:t>- CASH</w:t>
+      </w:r>
+    </w:p>
+    <w:p>
+      <w:pPr>
+        <w:pStyle w:val="PlainText"/>
+        <w:rPr>
+          <w:rFonts w:ascii="Courier New" w:hAnsi="Courier New" w:cs="Courier New"/>
+        </w:rPr>
+      </w:pPr>
+    </w:p>
+    <w:p>
+      <w:pPr>
+        <w:pStyle w:val="PlainText"/>
+        <w:rPr>
+          <w:rFonts w:ascii="Courier New" w:hAnsi="Courier New" w:cs="Courier New"/>
+          <w:b/>
+        </w:rPr>
+      </w:pPr>
     </w:p>
     <w:p>
       <w:pPr>

</xml_diff>

<commit_message>
12/08/2018 MAMATHA CHICK IN
</commit_message>
<xml_diff>
--- a/customer _details/GANGAMMA/SEP/TUMKUR/BASAVA/PURCHASE DETAILS.docx
+++ b/customer _details/GANGAMMA/SEP/TUMKUR/BASAVA/PURCHASE DETAILS.docx
@@ -45682,13 +45682,7 @@
         <w:rPr>
           <w:rFonts w:ascii="Courier New" w:hAnsi="Courier New" w:cs="Courier New"/>
         </w:rPr>
-        <w:t>SUN Aug 05</w:t>
-      </w:r>
-      <w:r>
-        <w:rPr>
-          <w:rFonts w:ascii="Courier New" w:hAnsi="Courier New" w:cs="Courier New"/>
-        </w:rPr>
-        <w:t xml:space="preserve"> 11:13:33 IST 2018</w:t>
+        <w:t>SUN Aug 05 11:13:33 IST 2018</w:t>
       </w:r>
     </w:p>
     <w:p>
@@ -45885,6 +45879,599 @@
         <w:tab/>
         <w:t>- CASH</w:t>
       </w:r>
+    </w:p>
+    <w:p>
+      <w:pPr>
+        <w:pStyle w:val="PlainText"/>
+        <w:rPr>
+          <w:rFonts w:ascii="Courier New" w:hAnsi="Courier New" w:cs="Courier New"/>
+        </w:rPr>
+      </w:pPr>
+    </w:p>
+    <w:p>
+      <w:pPr>
+        <w:pStyle w:val="PlainText"/>
+        <w:rPr>
+          <w:rFonts w:ascii="Courier New" w:hAnsi="Courier New" w:cs="Courier New"/>
+        </w:rPr>
+      </w:pPr>
+      <w:r>
+        <w:rPr>
+          <w:rFonts w:ascii="Courier New" w:hAnsi="Courier New" w:cs="Courier New"/>
+        </w:rPr>
+        <w:t>SAT Aug 11</w:t>
+      </w:r>
+      <w:r>
+        <w:rPr>
+          <w:rFonts w:ascii="Courier New" w:hAnsi="Courier New" w:cs="Courier New"/>
+        </w:rPr>
+        <w:t xml:space="preserve"> 12:42:01 IST 2018</w:t>
+      </w:r>
+    </w:p>
+    <w:p>
+      <w:pPr>
+        <w:pStyle w:val="PlainText"/>
+        <w:rPr>
+          <w:rFonts w:ascii="Courier New" w:hAnsi="Courier New" w:cs="Courier New"/>
+        </w:rPr>
+      </w:pPr>
+      <w:r>
+        <w:rPr>
+          <w:rFonts w:ascii="Courier New" w:hAnsi="Courier New" w:cs="Courier New"/>
+        </w:rPr>
+        <w:t>Person Name</w:t>
+      </w:r>
+      <w:r>
+        <w:rPr>
+          <w:rFonts w:ascii="Courier New" w:hAnsi="Courier New" w:cs="Courier New"/>
+        </w:rPr>
+        <w:tab/>
+      </w:r>
+      <w:r>
+        <w:rPr>
+          <w:rFonts w:ascii="Courier New" w:hAnsi="Courier New" w:cs="Courier New"/>
+        </w:rPr>
+        <w:tab/>
+      </w:r>
+      <w:r>
+        <w:rPr>
+          <w:rFonts w:ascii="Courier New" w:hAnsi="Courier New" w:cs="Courier New"/>
+        </w:rPr>
+        <w:tab/>
+      </w:r>
+      <w:r>
+        <w:rPr>
+          <w:rFonts w:ascii="Courier New" w:hAnsi="Courier New" w:cs="Courier New"/>
+        </w:rPr>
+        <w:tab/>
+        <w:t>- BASAVA</w:t>
+      </w:r>
+    </w:p>
+    <w:p>
+      <w:pPr>
+        <w:pStyle w:val="PlainText"/>
+        <w:rPr>
+          <w:rFonts w:ascii="Courier New" w:hAnsi="Courier New" w:cs="Courier New"/>
+        </w:rPr>
+      </w:pPr>
+      <w:r>
+        <w:rPr>
+          <w:rFonts w:ascii="Courier New" w:hAnsi="Courier New" w:cs="Courier New"/>
+        </w:rPr>
+        <w:t>Bill number</w:t>
+      </w:r>
+      <w:r>
+        <w:rPr>
+          <w:rFonts w:ascii="Courier New" w:hAnsi="Courier New" w:cs="Courier New"/>
+        </w:rPr>
+        <w:tab/>
+      </w:r>
+      <w:r>
+        <w:rPr>
+          <w:rFonts w:ascii="Courier New" w:hAnsi="Courier New" w:cs="Courier New"/>
+        </w:rPr>
+        <w:tab/>
+      </w:r>
+      <w:r>
+        <w:rPr>
+          <w:rFonts w:ascii="Courier New" w:hAnsi="Courier New" w:cs="Courier New"/>
+        </w:rPr>
+        <w:tab/>
+      </w:r>
+      <w:r>
+        <w:rPr>
+          <w:rFonts w:ascii="Courier New" w:hAnsi="Courier New" w:cs="Courier New"/>
+        </w:rPr>
+        <w:tab/>
+        <w:t>- 7195</w:t>
+      </w:r>
+    </w:p>
+    <w:p>
+      <w:pPr>
+        <w:pStyle w:val="PlainText"/>
+        <w:rPr>
+          <w:rFonts w:ascii="Courier New" w:hAnsi="Courier New" w:cs="Courier New"/>
+        </w:rPr>
+      </w:pPr>
+      <w:r>
+        <w:rPr>
+          <w:rFonts w:ascii="Courier New" w:hAnsi="Courier New" w:cs="Courier New"/>
+        </w:rPr>
+        <w:t>---------------------------------------------------------------</w:t>
+      </w:r>
+    </w:p>
+    <w:p>
+      <w:pPr>
+        <w:pStyle w:val="PlainText"/>
+        <w:rPr>
+          <w:rFonts w:ascii="Courier New" w:hAnsi="Courier New" w:cs="Courier New"/>
+        </w:rPr>
+      </w:pPr>
+      <w:r>
+        <w:rPr>
+          <w:rFonts w:ascii="Courier New" w:hAnsi="Courier New" w:cs="Courier New"/>
+        </w:rPr>
+        <w:t>Item Name</w:t>
+      </w:r>
+      <w:r>
+        <w:rPr>
+          <w:rFonts w:ascii="Courier New" w:hAnsi="Courier New" w:cs="Courier New"/>
+        </w:rPr>
+        <w:tab/>
+      </w:r>
+      <w:r>
+        <w:rPr>
+          <w:rFonts w:ascii="Courier New" w:hAnsi="Courier New" w:cs="Courier New"/>
+        </w:rPr>
+        <w:tab/>
+      </w:r>
+      <w:r>
+        <w:rPr>
+          <w:rFonts w:ascii="Courier New" w:hAnsi="Courier New" w:cs="Courier New"/>
+        </w:rPr>
+        <w:tab/>
+      </w:r>
+      <w:r>
+        <w:rPr>
+          <w:rFonts w:ascii="Courier New" w:hAnsi="Courier New" w:cs="Courier New"/>
+        </w:rPr>
+        <w:tab/>
+        <w:t>- POTATO</w:t>
+      </w:r>
+    </w:p>
+    <w:p>
+      <w:pPr>
+        <w:pStyle w:val="PlainText"/>
+        <w:rPr>
+          <w:rFonts w:ascii="Courier New" w:hAnsi="Courier New" w:cs="Courier New"/>
+        </w:rPr>
+      </w:pPr>
+      <w:r>
+        <w:rPr>
+          <w:rFonts w:ascii="Courier New" w:hAnsi="Courier New" w:cs="Courier New"/>
+        </w:rPr>
+        <w:t>Number of Pockets</w:t>
+      </w:r>
+      <w:r>
+        <w:rPr>
+          <w:rFonts w:ascii="Courier New" w:hAnsi="Courier New" w:cs="Courier New"/>
+        </w:rPr>
+        <w:tab/>
+      </w:r>
+      <w:r>
+        <w:rPr>
+          <w:rFonts w:ascii="Courier New" w:hAnsi="Courier New" w:cs="Courier New"/>
+        </w:rPr>
+        <w:tab/>
+      </w:r>
+      <w:r>
+        <w:rPr>
+          <w:rFonts w:ascii="Courier New" w:hAnsi="Courier New" w:cs="Courier New"/>
+        </w:rPr>
+        <w:tab/>
+        <w:t>- 2</w:t>
+      </w:r>
+    </w:p>
+    <w:p>
+      <w:pPr>
+        <w:pStyle w:val="PlainText"/>
+        <w:rPr>
+          <w:rFonts w:ascii="Courier New" w:hAnsi="Courier New" w:cs="Courier New"/>
+        </w:rPr>
+      </w:pPr>
+      <w:r>
+        <w:rPr>
+          <w:rFonts w:ascii="Courier New" w:hAnsi="Courier New" w:cs="Courier New"/>
+        </w:rPr>
+        <w:t>Number of KGs</w:t>
+      </w:r>
+      <w:r>
+        <w:rPr>
+          <w:rFonts w:ascii="Courier New" w:hAnsi="Courier New" w:cs="Courier New"/>
+        </w:rPr>
+        <w:tab/>
+      </w:r>
+      <w:r>
+        <w:rPr>
+          <w:rFonts w:ascii="Courier New" w:hAnsi="Courier New" w:cs="Courier New"/>
+        </w:rPr>
+        <w:tab/>
+      </w:r>
+      <w:r>
+        <w:rPr>
+          <w:rFonts w:ascii="Courier New" w:hAnsi="Courier New" w:cs="Courier New"/>
+        </w:rPr>
+        <w:tab/>
+        <w:t>- 104</w:t>
+      </w:r>
+    </w:p>
+    <w:p>
+      <w:pPr>
+        <w:pStyle w:val="PlainText"/>
+        <w:rPr>
+          <w:rFonts w:ascii="Courier New" w:hAnsi="Courier New" w:cs="Courier New"/>
+        </w:rPr>
+      </w:pPr>
+      <w:r>
+        <w:rPr>
+          <w:rFonts w:ascii="Courier New" w:hAnsi="Courier New" w:cs="Courier New"/>
+        </w:rPr>
+        <w:t>Rate</w:t>
+      </w:r>
+      <w:r>
+        <w:rPr>
+          <w:rFonts w:ascii="Courier New" w:hAnsi="Courier New" w:cs="Courier New"/>
+        </w:rPr>
+        <w:tab/>
+      </w:r>
+      <w:r>
+        <w:rPr>
+          <w:rFonts w:ascii="Courier New" w:hAnsi="Courier New" w:cs="Courier New"/>
+        </w:rPr>
+        <w:tab/>
+      </w:r>
+      <w:r>
+        <w:rPr>
+          <w:rFonts w:ascii="Courier New" w:hAnsi="Courier New" w:cs="Courier New"/>
+        </w:rPr>
+        <w:tab/>
+      </w:r>
+      <w:r>
+        <w:rPr>
+          <w:rFonts w:ascii="Courier New" w:hAnsi="Courier New" w:cs="Courier New"/>
+        </w:rPr>
+        <w:tab/>
+      </w:r>
+      <w:r>
+        <w:rPr>
+          <w:rFonts w:ascii="Courier New" w:hAnsi="Courier New" w:cs="Courier New"/>
+        </w:rPr>
+        <w:tab/>
+        <w:t>- 22</w:t>
+      </w:r>
+    </w:p>
+    <w:p>
+      <w:pPr>
+        <w:pStyle w:val="PlainText"/>
+        <w:rPr>
+          <w:rFonts w:ascii="Courier New" w:hAnsi="Courier New" w:cs="Courier New"/>
+        </w:rPr>
+      </w:pPr>
+      <w:r>
+        <w:rPr>
+          <w:rFonts w:ascii="Courier New" w:hAnsi="Courier New" w:cs="Courier New"/>
+        </w:rPr>
+        <w:t>Total Price</w:t>
+      </w:r>
+      <w:r>
+        <w:rPr>
+          <w:rFonts w:ascii="Courier New" w:hAnsi="Courier New" w:cs="Courier New"/>
+        </w:rPr>
+        <w:tab/>
+      </w:r>
+      <w:r>
+        <w:rPr>
+          <w:rFonts w:ascii="Courier New" w:hAnsi="Courier New" w:cs="Courier New"/>
+        </w:rPr>
+        <w:tab/>
+      </w:r>
+      <w:r>
+        <w:rPr>
+          <w:rFonts w:ascii="Courier New" w:hAnsi="Courier New" w:cs="Courier New"/>
+        </w:rPr>
+        <w:tab/>
+      </w:r>
+      <w:r>
+        <w:rPr>
+          <w:rFonts w:ascii="Courier New" w:hAnsi="Courier New" w:cs="Courier New"/>
+        </w:rPr>
+        <w:tab/>
+        <w:t>- 2288.0</w:t>
+      </w:r>
+    </w:p>
+    <w:p>
+      <w:pPr>
+        <w:pStyle w:val="PlainText"/>
+        <w:rPr>
+          <w:rFonts w:ascii="Courier New" w:hAnsi="Courier New" w:cs="Courier New"/>
+        </w:rPr>
+      </w:pPr>
+      <w:r>
+        <w:rPr>
+          <w:rFonts w:ascii="Courier New" w:hAnsi="Courier New" w:cs="Courier New"/>
+        </w:rPr>
+        <w:t>Amount balance</w:t>
+      </w:r>
+      <w:r>
+        <w:rPr>
+          <w:rFonts w:ascii="Courier New" w:hAnsi="Courier New" w:cs="Courier New"/>
+        </w:rPr>
+        <w:tab/>
+      </w:r>
+      <w:r>
+        <w:rPr>
+          <w:rFonts w:ascii="Courier New" w:hAnsi="Courier New" w:cs="Courier New"/>
+        </w:rPr>
+        <w:tab/>
+      </w:r>
+      <w:r>
+        <w:rPr>
+          <w:rFonts w:ascii="Courier New" w:hAnsi="Courier New" w:cs="Courier New"/>
+        </w:rPr>
+        <w:tab/>
+        <w:t>- 46965.0</w:t>
+      </w:r>
+    </w:p>
+    <w:p>
+      <w:pPr>
+        <w:pStyle w:val="PlainText"/>
+        <w:rPr>
+          <w:rFonts w:ascii="Courier New" w:hAnsi="Courier New" w:cs="Courier New"/>
+        </w:rPr>
+      </w:pPr>
+    </w:p>
+    <w:p>
+      <w:pPr>
+        <w:pStyle w:val="PlainText"/>
+        <w:rPr>
+          <w:rFonts w:ascii="Courier New" w:hAnsi="Courier New" w:cs="Courier New"/>
+        </w:rPr>
+      </w:pPr>
+      <w:r>
+        <w:rPr>
+          <w:rFonts w:ascii="Courier New" w:hAnsi="Courier New" w:cs="Courier New"/>
+        </w:rPr>
+        <w:t>Item Name</w:t>
+      </w:r>
+      <w:r>
+        <w:rPr>
+          <w:rFonts w:ascii="Courier New" w:hAnsi="Courier New" w:cs="Courier New"/>
+        </w:rPr>
+        <w:tab/>
+      </w:r>
+      <w:r>
+        <w:rPr>
+          <w:rFonts w:ascii="Courier New" w:hAnsi="Courier New" w:cs="Courier New"/>
+        </w:rPr>
+        <w:tab/>
+      </w:r>
+      <w:r>
+        <w:rPr>
+          <w:rFonts w:ascii="Courier New" w:hAnsi="Courier New" w:cs="Courier New"/>
+        </w:rPr>
+        <w:tab/>
+      </w:r>
+      <w:r>
+        <w:rPr>
+          <w:rFonts w:ascii="Courier New" w:hAnsi="Courier New" w:cs="Courier New"/>
+        </w:rPr>
+        <w:tab/>
+        <w:t>- CARROT</w:t>
+      </w:r>
+    </w:p>
+    <w:p>
+      <w:pPr>
+        <w:pStyle w:val="PlainText"/>
+        <w:rPr>
+          <w:rFonts w:ascii="Courier New" w:hAnsi="Courier New" w:cs="Courier New"/>
+        </w:rPr>
+      </w:pPr>
+      <w:r>
+        <w:rPr>
+          <w:rFonts w:ascii="Courier New" w:hAnsi="Courier New" w:cs="Courier New"/>
+        </w:rPr>
+        <w:t>Number of Pockets</w:t>
+      </w:r>
+      <w:r>
+        <w:rPr>
+          <w:rFonts w:ascii="Courier New" w:hAnsi="Courier New" w:cs="Courier New"/>
+        </w:rPr>
+        <w:tab/>
+      </w:r>
+      <w:r>
+        <w:rPr>
+          <w:rFonts w:ascii="Courier New" w:hAnsi="Courier New" w:cs="Courier New"/>
+        </w:rPr>
+        <w:tab/>
+      </w:r>
+      <w:r>
+        <w:rPr>
+          <w:rFonts w:ascii="Courier New" w:hAnsi="Courier New" w:cs="Courier New"/>
+        </w:rPr>
+        <w:tab/>
+        <w:t>- 1</w:t>
+      </w:r>
+    </w:p>
+    <w:p>
+      <w:pPr>
+        <w:pStyle w:val="PlainText"/>
+        <w:rPr>
+          <w:rFonts w:ascii="Courier New" w:hAnsi="Courier New" w:cs="Courier New"/>
+        </w:rPr>
+      </w:pPr>
+      <w:r>
+        <w:rPr>
+          <w:rFonts w:ascii="Courier New" w:hAnsi="Courier New" w:cs="Courier New"/>
+        </w:rPr>
+        <w:t>Number of KGs</w:t>
+      </w:r>
+      <w:r>
+        <w:rPr>
+          <w:rFonts w:ascii="Courier New" w:hAnsi="Courier New" w:cs="Courier New"/>
+        </w:rPr>
+        <w:tab/>
+      </w:r>
+      <w:r>
+        <w:rPr>
+          <w:rFonts w:ascii="Courier New" w:hAnsi="Courier New" w:cs="Courier New"/>
+        </w:rPr>
+        <w:tab/>
+      </w:r>
+      <w:r>
+        <w:rPr>
+          <w:rFonts w:ascii="Courier New" w:hAnsi="Courier New" w:cs="Courier New"/>
+        </w:rPr>
+        <w:tab/>
+        <w:t>- 90</w:t>
+      </w:r>
+    </w:p>
+    <w:p>
+      <w:pPr>
+        <w:pStyle w:val="PlainText"/>
+        <w:rPr>
+          <w:rFonts w:ascii="Courier New" w:hAnsi="Courier New" w:cs="Courier New"/>
+        </w:rPr>
+      </w:pPr>
+      <w:r>
+        <w:rPr>
+          <w:rFonts w:ascii="Courier New" w:hAnsi="Courier New" w:cs="Courier New"/>
+        </w:rPr>
+        <w:t>Rate</w:t>
+      </w:r>
+      <w:r>
+        <w:rPr>
+          <w:rFonts w:ascii="Courier New" w:hAnsi="Courier New" w:cs="Courier New"/>
+        </w:rPr>
+        <w:tab/>
+      </w:r>
+      <w:r>
+        <w:rPr>
+          <w:rFonts w:ascii="Courier New" w:hAnsi="Courier New" w:cs="Courier New"/>
+        </w:rPr>
+        <w:tab/>
+      </w:r>
+      <w:r>
+        <w:rPr>
+          <w:rFonts w:ascii="Courier New" w:hAnsi="Courier New" w:cs="Courier New"/>
+        </w:rPr>
+        <w:tab/>
+      </w:r>
+      <w:r>
+        <w:rPr>
+          <w:rFonts w:ascii="Courier New" w:hAnsi="Courier New" w:cs="Courier New"/>
+        </w:rPr>
+        <w:tab/>
+      </w:r>
+      <w:r>
+        <w:rPr>
+          <w:rFonts w:ascii="Courier New" w:hAnsi="Courier New" w:cs="Courier New"/>
+        </w:rPr>
+        <w:tab/>
+        <w:t>- 40</w:t>
+      </w:r>
+    </w:p>
+    <w:p>
+      <w:pPr>
+        <w:pStyle w:val="PlainText"/>
+        <w:rPr>
+          <w:rFonts w:ascii="Courier New" w:hAnsi="Courier New" w:cs="Courier New"/>
+        </w:rPr>
+      </w:pPr>
+      <w:r>
+        <w:rPr>
+          <w:rFonts w:ascii="Courier New" w:hAnsi="Courier New" w:cs="Courier New"/>
+        </w:rPr>
+        <w:t>Total Price</w:t>
+      </w:r>
+      <w:r>
+        <w:rPr>
+          <w:rFonts w:ascii="Courier New" w:hAnsi="Courier New" w:cs="Courier New"/>
+        </w:rPr>
+        <w:tab/>
+      </w:r>
+      <w:r>
+        <w:rPr>
+          <w:rFonts w:ascii="Courier New" w:hAnsi="Courier New" w:cs="Courier New"/>
+        </w:rPr>
+        <w:tab/>
+      </w:r>
+      <w:r>
+        <w:rPr>
+          <w:rFonts w:ascii="Courier New" w:hAnsi="Courier New" w:cs="Courier New"/>
+        </w:rPr>
+        <w:tab/>
+      </w:r>
+      <w:r>
+        <w:rPr>
+          <w:rFonts w:ascii="Courier New" w:hAnsi="Courier New" w:cs="Courier New"/>
+        </w:rPr>
+        <w:tab/>
+        <w:t>- 3600.0</w:t>
+      </w:r>
+    </w:p>
+    <w:p>
+      <w:pPr>
+        <w:pStyle w:val="PlainText"/>
+        <w:rPr>
+          <w:rFonts w:ascii="Courier New" w:hAnsi="Courier New" w:cs="Courier New"/>
+          <w:b/>
+        </w:rPr>
+      </w:pPr>
+      <w:r>
+        <w:rPr>
+          <w:rFonts w:ascii="Courier New" w:hAnsi="Courier New" w:cs="Courier New"/>
+          <w:b/>
+        </w:rPr>
+        <w:t>Amount balance</w:t>
+      </w:r>
+      <w:r>
+        <w:rPr>
+          <w:rFonts w:ascii="Courier New" w:hAnsi="Courier New" w:cs="Courier New"/>
+          <w:b/>
+        </w:rPr>
+        <w:tab/>
+      </w:r>
+      <w:r>
+        <w:rPr>
+          <w:rFonts w:ascii="Courier New" w:hAnsi="Courier New" w:cs="Courier New"/>
+          <w:b/>
+        </w:rPr>
+        <w:tab/>
+      </w:r>
+      <w:r>
+        <w:rPr>
+          <w:rFonts w:ascii="Courier New" w:hAnsi="Courier New" w:cs="Courier New"/>
+          <w:b/>
+        </w:rPr>
+        <w:tab/>
+        <w:t>- 50565.0</w:t>
+      </w:r>
+    </w:p>
+    <w:p>
+      <w:pPr>
+        <w:pStyle w:val="PlainText"/>
+        <w:rPr>
+          <w:rFonts w:ascii="Courier New" w:hAnsi="Courier New" w:cs="Courier New"/>
+        </w:rPr>
+      </w:pPr>
+    </w:p>
+    <w:p>
+      <w:pPr>
+        <w:pStyle w:val="PlainText"/>
+        <w:rPr>
+          <w:rFonts w:ascii="Courier New" w:hAnsi="Courier New" w:cs="Courier New"/>
+        </w:rPr>
+      </w:pPr>
     </w:p>
     <w:p>
       <w:pPr>

</xml_diff>

<commit_message>
09/09/2018 MAMATHA CHICK IN
</commit_message>
<xml_diff>
--- a/customer _details/GANGAMMA/SEP/TUMKUR/BASAVA/PURCHASE DETAILS.docx
+++ b/customer _details/GANGAMMA/SEP/TUMKUR/BASAVA/PURCHASE DETAILS.docx
@@ -49349,13 +49349,7 @@
         <w:rPr>
           <w:rFonts w:ascii="Courier New" w:hAnsi="Courier New" w:cs="Courier New"/>
         </w:rPr>
-        <w:t>SUN Sep 02</w:t>
-      </w:r>
-      <w:r>
-        <w:rPr>
-          <w:rFonts w:ascii="Courier New" w:hAnsi="Courier New" w:cs="Courier New"/>
-        </w:rPr>
-        <w:t xml:space="preserve"> 11:41:01 IST 2018</w:t>
+        <w:t>SUN Sep 02 11:41:01 IST 2018</w:t>
       </w:r>
     </w:p>
     <w:p>
@@ -49971,6 +49965,667 @@
         <w:tab/>
         <w:t>- 49739.0</w:t>
       </w:r>
+    </w:p>
+    <w:p>
+      <w:pPr>
+        <w:pStyle w:val="PlainText"/>
+        <w:rPr>
+          <w:rFonts w:ascii="Courier New" w:hAnsi="Courier New" w:cs="Courier New"/>
+          <w:b/>
+        </w:rPr>
+      </w:pPr>
+    </w:p>
+    <w:p>
+      <w:pPr>
+        <w:pStyle w:val="PlainText"/>
+        <w:rPr>
+          <w:rFonts w:ascii="Courier New" w:hAnsi="Courier New" w:cs="Courier New"/>
+        </w:rPr>
+      </w:pPr>
+      <w:r>
+        <w:rPr>
+          <w:rFonts w:ascii="Courier New" w:hAnsi="Courier New" w:cs="Courier New"/>
+        </w:rPr>
+        <w:t>SAT Sep 08</w:t>
+      </w:r>
+      <w:r>
+        <w:rPr>
+          <w:rFonts w:ascii="Courier New" w:hAnsi="Courier New" w:cs="Courier New"/>
+        </w:rPr>
+        <w:t xml:space="preserve"> 11:33:59 IST 2018</w:t>
+      </w:r>
+    </w:p>
+    <w:p>
+      <w:pPr>
+        <w:pStyle w:val="PlainText"/>
+        <w:rPr>
+          <w:rFonts w:ascii="Courier New" w:hAnsi="Courier New" w:cs="Courier New"/>
+        </w:rPr>
+      </w:pPr>
+      <w:r>
+        <w:rPr>
+          <w:rFonts w:ascii="Courier New" w:hAnsi="Courier New" w:cs="Courier New"/>
+        </w:rPr>
+        <w:t>Person Name</w:t>
+      </w:r>
+      <w:r>
+        <w:rPr>
+          <w:rFonts w:ascii="Courier New" w:hAnsi="Courier New" w:cs="Courier New"/>
+        </w:rPr>
+        <w:tab/>
+      </w:r>
+      <w:r>
+        <w:rPr>
+          <w:rFonts w:ascii="Courier New" w:hAnsi="Courier New" w:cs="Courier New"/>
+        </w:rPr>
+        <w:tab/>
+      </w:r>
+      <w:r>
+        <w:rPr>
+          <w:rFonts w:ascii="Courier New" w:hAnsi="Courier New" w:cs="Courier New"/>
+        </w:rPr>
+        <w:tab/>
+      </w:r>
+      <w:r>
+        <w:rPr>
+          <w:rFonts w:ascii="Courier New" w:hAnsi="Courier New" w:cs="Courier New"/>
+        </w:rPr>
+        <w:tab/>
+        <w:t>- BASAVA</w:t>
+      </w:r>
+    </w:p>
+    <w:p>
+      <w:pPr>
+        <w:pStyle w:val="PlainText"/>
+        <w:rPr>
+          <w:rFonts w:ascii="Courier New" w:hAnsi="Courier New" w:cs="Courier New"/>
+        </w:rPr>
+      </w:pPr>
+      <w:r>
+        <w:rPr>
+          <w:rFonts w:ascii="Courier New" w:hAnsi="Courier New" w:cs="Courier New"/>
+        </w:rPr>
+        <w:t>Bill number</w:t>
+      </w:r>
+      <w:r>
+        <w:rPr>
+          <w:rFonts w:ascii="Courier New" w:hAnsi="Courier New" w:cs="Courier New"/>
+        </w:rPr>
+        <w:tab/>
+      </w:r>
+      <w:r>
+        <w:rPr>
+          <w:rFonts w:ascii="Courier New" w:hAnsi="Courier New" w:cs="Courier New"/>
+        </w:rPr>
+        <w:tab/>
+      </w:r>
+      <w:r>
+        <w:rPr>
+          <w:rFonts w:ascii="Courier New" w:hAnsi="Courier New" w:cs="Courier New"/>
+        </w:rPr>
+        <w:tab/>
+      </w:r>
+      <w:r>
+        <w:rPr>
+          <w:rFonts w:ascii="Courier New" w:hAnsi="Courier New" w:cs="Courier New"/>
+        </w:rPr>
+        <w:tab/>
+        <w:t>- 7666</w:t>
+      </w:r>
+    </w:p>
+    <w:p>
+      <w:pPr>
+        <w:pStyle w:val="PlainText"/>
+        <w:rPr>
+          <w:rFonts w:ascii="Courier New" w:hAnsi="Courier New" w:cs="Courier New"/>
+        </w:rPr>
+      </w:pPr>
+      <w:r>
+        <w:rPr>
+          <w:rFonts w:ascii="Courier New" w:hAnsi="Courier New" w:cs="Courier New"/>
+        </w:rPr>
+        <w:t>---------------------------------------------------------------</w:t>
+      </w:r>
+    </w:p>
+    <w:p>
+      <w:pPr>
+        <w:pStyle w:val="PlainText"/>
+        <w:rPr>
+          <w:rFonts w:ascii="Courier New" w:hAnsi="Courier New" w:cs="Courier New"/>
+        </w:rPr>
+      </w:pPr>
+      <w:r>
+        <w:rPr>
+          <w:rFonts w:ascii="Courier New" w:hAnsi="Courier New" w:cs="Courier New"/>
+        </w:rPr>
+        <w:t>Item Name</w:t>
+      </w:r>
+      <w:r>
+        <w:rPr>
+          <w:rFonts w:ascii="Courier New" w:hAnsi="Courier New" w:cs="Courier New"/>
+        </w:rPr>
+        <w:tab/>
+      </w:r>
+      <w:r>
+        <w:rPr>
+          <w:rFonts w:ascii="Courier New" w:hAnsi="Courier New" w:cs="Courier New"/>
+        </w:rPr>
+        <w:tab/>
+      </w:r>
+      <w:r>
+        <w:rPr>
+          <w:rFonts w:ascii="Courier New" w:hAnsi="Courier New" w:cs="Courier New"/>
+        </w:rPr>
+        <w:tab/>
+      </w:r>
+      <w:r>
+        <w:rPr>
+          <w:rFonts w:ascii="Courier New" w:hAnsi="Courier New" w:cs="Courier New"/>
+        </w:rPr>
+        <w:tab/>
+        <w:t>- POTATO</w:t>
+      </w:r>
+    </w:p>
+    <w:p>
+      <w:pPr>
+        <w:pStyle w:val="PlainText"/>
+        <w:rPr>
+          <w:rFonts w:ascii="Courier New" w:hAnsi="Courier New" w:cs="Courier New"/>
+        </w:rPr>
+      </w:pPr>
+      <w:r>
+        <w:rPr>
+          <w:rFonts w:ascii="Courier New" w:hAnsi="Courier New" w:cs="Courier New"/>
+        </w:rPr>
+        <w:t>Number of Pockets</w:t>
+      </w:r>
+      <w:r>
+        <w:rPr>
+          <w:rFonts w:ascii="Courier New" w:hAnsi="Courier New" w:cs="Courier New"/>
+        </w:rPr>
+        <w:tab/>
+      </w:r>
+      <w:r>
+        <w:rPr>
+          <w:rFonts w:ascii="Courier New" w:hAnsi="Courier New" w:cs="Courier New"/>
+        </w:rPr>
+        <w:tab/>
+      </w:r>
+      <w:r>
+        <w:rPr>
+          <w:rFonts w:ascii="Courier New" w:hAnsi="Courier New" w:cs="Courier New"/>
+        </w:rPr>
+        <w:tab/>
+        <w:t>- 3</w:t>
+      </w:r>
+    </w:p>
+    <w:p>
+      <w:pPr>
+        <w:pStyle w:val="PlainText"/>
+        <w:rPr>
+          <w:rFonts w:ascii="Courier New" w:hAnsi="Courier New" w:cs="Courier New"/>
+        </w:rPr>
+      </w:pPr>
+      <w:r>
+        <w:rPr>
+          <w:rFonts w:ascii="Courier New" w:hAnsi="Courier New" w:cs="Courier New"/>
+        </w:rPr>
+        <w:t>Number of KGs</w:t>
+      </w:r>
+      <w:r>
+        <w:rPr>
+          <w:rFonts w:ascii="Courier New" w:hAnsi="Courier New" w:cs="Courier New"/>
+        </w:rPr>
+        <w:tab/>
+      </w:r>
+      <w:r>
+        <w:rPr>
+          <w:rFonts w:ascii="Courier New" w:hAnsi="Courier New" w:cs="Courier New"/>
+        </w:rPr>
+        <w:tab/>
+      </w:r>
+      <w:r>
+        <w:rPr>
+          <w:rFonts w:ascii="Courier New" w:hAnsi="Courier New" w:cs="Courier New"/>
+        </w:rPr>
+        <w:tab/>
+        <w:t>- 155</w:t>
+      </w:r>
+    </w:p>
+    <w:p>
+      <w:pPr>
+        <w:pStyle w:val="PlainText"/>
+        <w:rPr>
+          <w:rFonts w:ascii="Courier New" w:hAnsi="Courier New" w:cs="Courier New"/>
+        </w:rPr>
+      </w:pPr>
+      <w:r>
+        <w:rPr>
+          <w:rFonts w:ascii="Courier New" w:hAnsi="Courier New" w:cs="Courier New"/>
+        </w:rPr>
+        <w:t>Rate</w:t>
+      </w:r>
+      <w:r>
+        <w:rPr>
+          <w:rFonts w:ascii="Courier New" w:hAnsi="Courier New" w:cs="Courier New"/>
+        </w:rPr>
+        <w:tab/>
+      </w:r>
+      <w:r>
+        <w:rPr>
+          <w:rFonts w:ascii="Courier New" w:hAnsi="Courier New" w:cs="Courier New"/>
+        </w:rPr>
+        <w:tab/>
+      </w:r>
+      <w:r>
+        <w:rPr>
+          <w:rFonts w:ascii="Courier New" w:hAnsi="Courier New" w:cs="Courier New"/>
+        </w:rPr>
+        <w:tab/>
+      </w:r>
+      <w:r>
+        <w:rPr>
+          <w:rFonts w:ascii="Courier New" w:hAnsi="Courier New" w:cs="Courier New"/>
+        </w:rPr>
+        <w:tab/>
+      </w:r>
+      <w:r>
+        <w:rPr>
+          <w:rFonts w:ascii="Courier New" w:hAnsi="Courier New" w:cs="Courier New"/>
+        </w:rPr>
+        <w:tab/>
+        <w:t>- 24</w:t>
+      </w:r>
+    </w:p>
+    <w:p>
+      <w:pPr>
+        <w:pStyle w:val="PlainText"/>
+        <w:rPr>
+          <w:rFonts w:ascii="Courier New" w:hAnsi="Courier New" w:cs="Courier New"/>
+        </w:rPr>
+      </w:pPr>
+      <w:r>
+        <w:rPr>
+          <w:rFonts w:ascii="Courier New" w:hAnsi="Courier New" w:cs="Courier New"/>
+        </w:rPr>
+        <w:t>Total Price</w:t>
+      </w:r>
+      <w:r>
+        <w:rPr>
+          <w:rFonts w:ascii="Courier New" w:hAnsi="Courier New" w:cs="Courier New"/>
+        </w:rPr>
+        <w:tab/>
+      </w:r>
+      <w:r>
+        <w:rPr>
+          <w:rFonts w:ascii="Courier New" w:hAnsi="Courier New" w:cs="Courier New"/>
+        </w:rPr>
+        <w:tab/>
+      </w:r>
+      <w:r>
+        <w:rPr>
+          <w:rFonts w:ascii="Courier New" w:hAnsi="Courier New" w:cs="Courier New"/>
+        </w:rPr>
+        <w:tab/>
+      </w:r>
+      <w:r>
+        <w:rPr>
+          <w:rFonts w:ascii="Courier New" w:hAnsi="Courier New" w:cs="Courier New"/>
+        </w:rPr>
+        <w:tab/>
+        <w:t>- 3720.0</w:t>
+      </w:r>
+    </w:p>
+    <w:p>
+      <w:pPr>
+        <w:pStyle w:val="PlainText"/>
+        <w:rPr>
+          <w:rFonts w:ascii="Courier New" w:hAnsi="Courier New" w:cs="Courier New"/>
+          <w:color w:val="FF0000"/>
+        </w:rPr>
+      </w:pPr>
+      <w:r>
+        <w:rPr>
+          <w:rFonts w:ascii="Courier New" w:hAnsi="Courier New" w:cs="Courier New"/>
+          <w:color w:val="FF0000"/>
+        </w:rPr>
+        <w:t>Amount Received</w:t>
+      </w:r>
+      <w:r>
+        <w:rPr>
+          <w:rFonts w:ascii="Courier New" w:hAnsi="Courier New" w:cs="Courier New"/>
+          <w:color w:val="FF0000"/>
+        </w:rPr>
+        <w:tab/>
+      </w:r>
+      <w:r>
+        <w:rPr>
+          <w:rFonts w:ascii="Courier New" w:hAnsi="Courier New" w:cs="Courier New"/>
+          <w:color w:val="FF0000"/>
+        </w:rPr>
+        <w:tab/>
+      </w:r>
+      <w:r>
+        <w:rPr>
+          <w:rFonts w:ascii="Courier New" w:hAnsi="Courier New" w:cs="Courier New"/>
+          <w:color w:val="FF0000"/>
+        </w:rPr>
+        <w:tab/>
+        <w:t>- 2000</w:t>
+      </w:r>
+    </w:p>
+    <w:p>
+      <w:pPr>
+        <w:pStyle w:val="PlainText"/>
+        <w:rPr>
+          <w:rFonts w:ascii="Courier New" w:hAnsi="Courier New" w:cs="Courier New"/>
+        </w:rPr>
+      </w:pPr>
+      <w:r>
+        <w:rPr>
+          <w:rFonts w:ascii="Courier New" w:hAnsi="Courier New" w:cs="Courier New"/>
+        </w:rPr>
+        <w:t>Amount balance</w:t>
+      </w:r>
+      <w:r>
+        <w:rPr>
+          <w:rFonts w:ascii="Courier New" w:hAnsi="Courier New" w:cs="Courier New"/>
+        </w:rPr>
+        <w:tab/>
+      </w:r>
+      <w:r>
+        <w:rPr>
+          <w:rFonts w:ascii="Courier New" w:hAnsi="Courier New" w:cs="Courier New"/>
+        </w:rPr>
+        <w:tab/>
+      </w:r>
+      <w:r>
+        <w:rPr>
+          <w:rFonts w:ascii="Courier New" w:hAnsi="Courier New" w:cs="Courier New"/>
+        </w:rPr>
+        <w:tab/>
+        <w:t>- 51459.0</w:t>
+      </w:r>
+    </w:p>
+    <w:p>
+      <w:pPr>
+        <w:pStyle w:val="PlainText"/>
+        <w:rPr>
+          <w:rFonts w:ascii="Courier New" w:hAnsi="Courier New" w:cs="Courier New"/>
+        </w:rPr>
+      </w:pPr>
+      <w:r>
+        <w:rPr>
+          <w:rFonts w:ascii="Courier New" w:hAnsi="Courier New" w:cs="Courier New"/>
+        </w:rPr>
+        <w:t>Amount Received mode</w:t>
+      </w:r>
+      <w:r>
+        <w:rPr>
+          <w:rFonts w:ascii="Courier New" w:hAnsi="Courier New" w:cs="Courier New"/>
+        </w:rPr>
+        <w:tab/>
+      </w:r>
+      <w:r>
+        <w:rPr>
+          <w:rFonts w:ascii="Courier New" w:hAnsi="Courier New" w:cs="Courier New"/>
+        </w:rPr>
+        <w:tab/>
+        <w:t>- CASH</w:t>
+      </w:r>
+    </w:p>
+    <w:p>
+      <w:pPr>
+        <w:pStyle w:val="PlainText"/>
+        <w:rPr>
+          <w:rFonts w:ascii="Courier New" w:hAnsi="Courier New" w:cs="Courier New"/>
+        </w:rPr>
+      </w:pPr>
+    </w:p>
+    <w:p>
+      <w:pPr>
+        <w:pStyle w:val="PlainText"/>
+        <w:rPr>
+          <w:rFonts w:ascii="Courier New" w:hAnsi="Courier New" w:cs="Courier New"/>
+        </w:rPr>
+      </w:pPr>
+      <w:r>
+        <w:rPr>
+          <w:rFonts w:ascii="Courier New" w:hAnsi="Courier New" w:cs="Courier New"/>
+        </w:rPr>
+        <w:t>Item Name</w:t>
+      </w:r>
+      <w:r>
+        <w:rPr>
+          <w:rFonts w:ascii="Courier New" w:hAnsi="Courier New" w:cs="Courier New"/>
+        </w:rPr>
+        <w:tab/>
+      </w:r>
+      <w:r>
+        <w:rPr>
+          <w:rFonts w:ascii="Courier New" w:hAnsi="Courier New" w:cs="Courier New"/>
+        </w:rPr>
+        <w:tab/>
+      </w:r>
+      <w:r>
+        <w:rPr>
+          <w:rFonts w:ascii="Courier New" w:hAnsi="Courier New" w:cs="Courier New"/>
+        </w:rPr>
+        <w:tab/>
+      </w:r>
+      <w:r>
+        <w:rPr>
+          <w:rFonts w:ascii="Courier New" w:hAnsi="Courier New" w:cs="Courier New"/>
+        </w:rPr>
+        <w:tab/>
+        <w:t>- CARROT</w:t>
+      </w:r>
+    </w:p>
+    <w:p>
+      <w:pPr>
+        <w:pStyle w:val="PlainText"/>
+        <w:rPr>
+          <w:rFonts w:ascii="Courier New" w:hAnsi="Courier New" w:cs="Courier New"/>
+        </w:rPr>
+      </w:pPr>
+      <w:r>
+        <w:rPr>
+          <w:rFonts w:ascii="Courier New" w:hAnsi="Courier New" w:cs="Courier New"/>
+        </w:rPr>
+        <w:t>Number of Pockets</w:t>
+      </w:r>
+      <w:r>
+        <w:rPr>
+          <w:rFonts w:ascii="Courier New" w:hAnsi="Courier New" w:cs="Courier New"/>
+        </w:rPr>
+        <w:tab/>
+      </w:r>
+      <w:r>
+        <w:rPr>
+          <w:rFonts w:ascii="Courier New" w:hAnsi="Courier New" w:cs="Courier New"/>
+        </w:rPr>
+        <w:tab/>
+      </w:r>
+      <w:r>
+        <w:rPr>
+          <w:rFonts w:ascii="Courier New" w:hAnsi="Courier New" w:cs="Courier New"/>
+        </w:rPr>
+        <w:tab/>
+        <w:t>- 1</w:t>
+      </w:r>
+    </w:p>
+    <w:p>
+      <w:pPr>
+        <w:pStyle w:val="PlainText"/>
+        <w:rPr>
+          <w:rFonts w:ascii="Courier New" w:hAnsi="Courier New" w:cs="Courier New"/>
+        </w:rPr>
+      </w:pPr>
+      <w:r>
+        <w:rPr>
+          <w:rFonts w:ascii="Courier New" w:hAnsi="Courier New" w:cs="Courier New"/>
+        </w:rPr>
+        <w:t>Number of KGs</w:t>
+      </w:r>
+      <w:r>
+        <w:rPr>
+          <w:rFonts w:ascii="Courier New" w:hAnsi="Courier New" w:cs="Courier New"/>
+        </w:rPr>
+        <w:tab/>
+      </w:r>
+      <w:r>
+        <w:rPr>
+          <w:rFonts w:ascii="Courier New" w:hAnsi="Courier New" w:cs="Courier New"/>
+        </w:rPr>
+        <w:tab/>
+      </w:r>
+      <w:r>
+        <w:rPr>
+          <w:rFonts w:ascii="Courier New" w:hAnsi="Courier New" w:cs="Courier New"/>
+        </w:rPr>
+        <w:tab/>
+        <w:t>- 91</w:t>
+      </w:r>
+    </w:p>
+    <w:p>
+      <w:pPr>
+        <w:pStyle w:val="PlainText"/>
+        <w:rPr>
+          <w:rFonts w:ascii="Courier New" w:hAnsi="Courier New" w:cs="Courier New"/>
+        </w:rPr>
+      </w:pPr>
+      <w:r>
+        <w:rPr>
+          <w:rFonts w:ascii="Courier New" w:hAnsi="Courier New" w:cs="Courier New"/>
+        </w:rPr>
+        <w:t>Rate</w:t>
+      </w:r>
+      <w:r>
+        <w:rPr>
+          <w:rFonts w:ascii="Courier New" w:hAnsi="Courier New" w:cs="Courier New"/>
+        </w:rPr>
+        <w:tab/>
+      </w:r>
+      <w:r>
+        <w:rPr>
+          <w:rFonts w:ascii="Courier New" w:hAnsi="Courier New" w:cs="Courier New"/>
+        </w:rPr>
+        <w:tab/>
+      </w:r>
+      <w:r>
+        <w:rPr>
+          <w:rFonts w:ascii="Courier New" w:hAnsi="Courier New" w:cs="Courier New"/>
+        </w:rPr>
+        <w:tab/>
+      </w:r>
+      <w:r>
+        <w:rPr>
+          <w:rFonts w:ascii="Courier New" w:hAnsi="Courier New" w:cs="Courier New"/>
+        </w:rPr>
+        <w:tab/>
+      </w:r>
+      <w:r>
+        <w:rPr>
+          <w:rFonts w:ascii="Courier New" w:hAnsi="Courier New" w:cs="Courier New"/>
+        </w:rPr>
+        <w:tab/>
+        <w:t>- 25</w:t>
+      </w:r>
+    </w:p>
+    <w:p>
+      <w:pPr>
+        <w:pStyle w:val="PlainText"/>
+        <w:rPr>
+          <w:rFonts w:ascii="Courier New" w:hAnsi="Courier New" w:cs="Courier New"/>
+        </w:rPr>
+      </w:pPr>
+      <w:r>
+        <w:rPr>
+          <w:rFonts w:ascii="Courier New" w:hAnsi="Courier New" w:cs="Courier New"/>
+        </w:rPr>
+        <w:t>Total Price</w:t>
+      </w:r>
+      <w:r>
+        <w:rPr>
+          <w:rFonts w:ascii="Courier New" w:hAnsi="Courier New" w:cs="Courier New"/>
+        </w:rPr>
+        <w:tab/>
+      </w:r>
+      <w:r>
+        <w:rPr>
+          <w:rFonts w:ascii="Courier New" w:hAnsi="Courier New" w:cs="Courier New"/>
+        </w:rPr>
+        <w:tab/>
+      </w:r>
+      <w:r>
+        <w:rPr>
+          <w:rFonts w:ascii="Courier New" w:hAnsi="Courier New" w:cs="Courier New"/>
+        </w:rPr>
+        <w:tab/>
+      </w:r>
+      <w:r>
+        <w:rPr>
+          <w:rFonts w:ascii="Courier New" w:hAnsi="Courier New" w:cs="Courier New"/>
+        </w:rPr>
+        <w:tab/>
+        <w:t>- 2275.0</w:t>
+      </w:r>
+    </w:p>
+    <w:p>
+      <w:pPr>
+        <w:pStyle w:val="PlainText"/>
+        <w:rPr>
+          <w:rFonts w:ascii="Courier New" w:hAnsi="Courier New" w:cs="Courier New"/>
+          <w:b/>
+        </w:rPr>
+      </w:pPr>
+      <w:r>
+        <w:rPr>
+          <w:rFonts w:ascii="Courier New" w:hAnsi="Courier New" w:cs="Courier New"/>
+          <w:b/>
+        </w:rPr>
+        <w:t>Amount balance</w:t>
+      </w:r>
+      <w:r>
+        <w:rPr>
+          <w:rFonts w:ascii="Courier New" w:hAnsi="Courier New" w:cs="Courier New"/>
+          <w:b/>
+        </w:rPr>
+        <w:tab/>
+      </w:r>
+      <w:r>
+        <w:rPr>
+          <w:rFonts w:ascii="Courier New" w:hAnsi="Courier New" w:cs="Courier New"/>
+          <w:b/>
+        </w:rPr>
+        <w:tab/>
+      </w:r>
+      <w:r>
+        <w:rPr>
+          <w:rFonts w:ascii="Courier New" w:hAnsi="Courier New" w:cs="Courier New"/>
+          <w:b/>
+        </w:rPr>
+        <w:tab/>
+        <w:t>- 53734.0</w:t>
+      </w:r>
+    </w:p>
+    <w:p>
+      <w:pPr>
+        <w:pStyle w:val="PlainText"/>
+        <w:rPr>
+          <w:rFonts w:ascii="Courier New" w:hAnsi="Courier New" w:cs="Courier New"/>
+          <w:b/>
+        </w:rPr>
+      </w:pPr>
+    </w:p>
+    <w:p>
+      <w:pPr>
+        <w:pStyle w:val="PlainText"/>
+        <w:rPr>
+          <w:rFonts w:ascii="Courier New" w:hAnsi="Courier New" w:cs="Courier New"/>
+          <w:b/>
+        </w:rPr>
+      </w:pPr>
     </w:p>
     <w:p>
       <w:pPr>

</xml_diff>

<commit_message>
22/10/2018 MAMATHA CHICK IN
</commit_message>
<xml_diff>
--- a/customer _details/GANGAMMA/SEP/TUMKUR/BASAVA/PURCHASE DETAILS.docx
+++ b/customer _details/GANGAMMA/SEP/TUMKUR/BASAVA/PURCHASE DETAILS.docx
@@ -53106,13 +53106,7 @@
         <w:rPr>
           <w:rFonts w:ascii="Courier New" w:hAnsi="Courier New" w:cs="Courier New"/>
         </w:rPr>
-        <w:t>SUN Oct 14</w:t>
-      </w:r>
-      <w:r>
-        <w:rPr>
-          <w:rFonts w:ascii="Courier New" w:hAnsi="Courier New" w:cs="Courier New"/>
-        </w:rPr>
-        <w:t xml:space="preserve"> 11:52:04 IST 2018</w:t>
+        <w:t>SUN Oct 14 11:52:04 IST 2018</w:t>
       </w:r>
     </w:p>
     <w:p>
@@ -53728,6 +53722,245 @@
         <w:tab/>
         <w:t>- CASH</w:t>
       </w:r>
+    </w:p>
+    <w:p>
+      <w:pPr>
+        <w:pStyle w:val="PlainText"/>
+        <w:rPr>
+          <w:rFonts w:ascii="Courier New" w:hAnsi="Courier New" w:cs="Courier New"/>
+        </w:rPr>
+      </w:pPr>
+    </w:p>
+    <w:p>
+      <w:pPr>
+        <w:pStyle w:val="PlainText"/>
+        <w:rPr>
+          <w:rFonts w:ascii="Courier New" w:hAnsi="Courier New" w:cs="Courier New"/>
+        </w:rPr>
+      </w:pPr>
+      <w:r>
+        <w:rPr>
+          <w:rFonts w:ascii="Courier New" w:hAnsi="Courier New" w:cs="Courier New"/>
+        </w:rPr>
+        <w:t>SUN Oct 21</w:t>
+      </w:r>
+      <w:r>
+        <w:rPr>
+          <w:rFonts w:ascii="Courier New" w:hAnsi="Courier New" w:cs="Courier New"/>
+        </w:rPr>
+        <w:t xml:space="preserve"> 13:33:05 IST 2018</w:t>
+      </w:r>
+    </w:p>
+    <w:p>
+      <w:pPr>
+        <w:pStyle w:val="PlainText"/>
+        <w:rPr>
+          <w:rFonts w:ascii="Courier New" w:hAnsi="Courier New" w:cs="Courier New"/>
+        </w:rPr>
+      </w:pPr>
+      <w:r>
+        <w:rPr>
+          <w:rFonts w:ascii="Courier New" w:hAnsi="Courier New" w:cs="Courier New"/>
+        </w:rPr>
+        <w:t>Person Name</w:t>
+      </w:r>
+      <w:r>
+        <w:rPr>
+          <w:rFonts w:ascii="Courier New" w:hAnsi="Courier New" w:cs="Courier New"/>
+        </w:rPr>
+        <w:tab/>
+      </w:r>
+      <w:r>
+        <w:rPr>
+          <w:rFonts w:ascii="Courier New" w:hAnsi="Courier New" w:cs="Courier New"/>
+        </w:rPr>
+        <w:tab/>
+      </w:r>
+      <w:r>
+        <w:rPr>
+          <w:rFonts w:ascii="Courier New" w:hAnsi="Courier New" w:cs="Courier New"/>
+        </w:rPr>
+        <w:tab/>
+      </w:r>
+      <w:r>
+        <w:rPr>
+          <w:rFonts w:ascii="Courier New" w:hAnsi="Courier New" w:cs="Courier New"/>
+        </w:rPr>
+        <w:tab/>
+        <w:t>- BASAVA</w:t>
+      </w:r>
+    </w:p>
+    <w:p>
+      <w:pPr>
+        <w:pStyle w:val="PlainText"/>
+        <w:rPr>
+          <w:rFonts w:ascii="Courier New" w:hAnsi="Courier New" w:cs="Courier New"/>
+        </w:rPr>
+      </w:pPr>
+      <w:r>
+        <w:rPr>
+          <w:rFonts w:ascii="Courier New" w:hAnsi="Courier New" w:cs="Courier New"/>
+        </w:rPr>
+        <w:t>---------------------------------------------------------------</w:t>
+      </w:r>
+    </w:p>
+    <w:p>
+      <w:pPr>
+        <w:pStyle w:val="PlainText"/>
+        <w:rPr>
+          <w:rFonts w:ascii="Courier New" w:hAnsi="Courier New" w:cs="Courier New"/>
+        </w:rPr>
+      </w:pPr>
+      <w:r>
+        <w:rPr>
+          <w:rFonts w:ascii="Courier New" w:hAnsi="Courier New" w:cs="Courier New"/>
+        </w:rPr>
+        <w:t>Item Name</w:t>
+      </w:r>
+      <w:r>
+        <w:rPr>
+          <w:rFonts w:ascii="Courier New" w:hAnsi="Courier New" w:cs="Courier New"/>
+        </w:rPr>
+        <w:tab/>
+      </w:r>
+      <w:r>
+        <w:rPr>
+          <w:rFonts w:ascii="Courier New" w:hAnsi="Courier New" w:cs="Courier New"/>
+        </w:rPr>
+        <w:tab/>
+      </w:r>
+      <w:r>
+        <w:rPr>
+          <w:rFonts w:ascii="Courier New" w:hAnsi="Courier New" w:cs="Courier New"/>
+        </w:rPr>
+        <w:tab/>
+      </w:r>
+      <w:r>
+        <w:rPr>
+          <w:rFonts w:ascii="Courier New" w:hAnsi="Courier New" w:cs="Courier New"/>
+        </w:rPr>
+        <w:tab/>
+        <w:t>- BEET</w:t>
+      </w:r>
+    </w:p>
+    <w:p>
+      <w:pPr>
+        <w:pStyle w:val="PlainText"/>
+        <w:rPr>
+          <w:rFonts w:ascii="Courier New" w:hAnsi="Courier New" w:cs="Courier New"/>
+          <w:color w:val="FF0000"/>
+        </w:rPr>
+      </w:pPr>
+      <w:r>
+        <w:rPr>
+          <w:rFonts w:ascii="Courier New" w:hAnsi="Courier New" w:cs="Courier New"/>
+          <w:color w:val="FF0000"/>
+        </w:rPr>
+        <w:t>Amount Received</w:t>
+      </w:r>
+      <w:r>
+        <w:rPr>
+          <w:rFonts w:ascii="Courier New" w:hAnsi="Courier New" w:cs="Courier New"/>
+          <w:color w:val="FF0000"/>
+        </w:rPr>
+        <w:tab/>
+      </w:r>
+      <w:r>
+        <w:rPr>
+          <w:rFonts w:ascii="Courier New" w:hAnsi="Courier New" w:cs="Courier New"/>
+          <w:color w:val="FF0000"/>
+        </w:rPr>
+        <w:tab/>
+      </w:r>
+      <w:r>
+        <w:rPr>
+          <w:rFonts w:ascii="Courier New" w:hAnsi="Courier New" w:cs="Courier New"/>
+          <w:color w:val="FF0000"/>
+        </w:rPr>
+        <w:tab/>
+        <w:t>- 1000</w:t>
+      </w:r>
+    </w:p>
+    <w:p>
+      <w:pPr>
+        <w:pStyle w:val="PlainText"/>
+        <w:rPr>
+          <w:rFonts w:ascii="Courier New" w:hAnsi="Courier New" w:cs="Courier New"/>
+          <w:b/>
+        </w:rPr>
+      </w:pPr>
+      <w:r>
+        <w:rPr>
+          <w:rFonts w:ascii="Courier New" w:hAnsi="Courier New" w:cs="Courier New"/>
+          <w:b/>
+        </w:rPr>
+        <w:t>Amount balance</w:t>
+      </w:r>
+      <w:r>
+        <w:rPr>
+          <w:rFonts w:ascii="Courier New" w:hAnsi="Courier New" w:cs="Courier New"/>
+          <w:b/>
+        </w:rPr>
+        <w:tab/>
+      </w:r>
+      <w:r>
+        <w:rPr>
+          <w:rFonts w:ascii="Courier New" w:hAnsi="Courier New" w:cs="Courier New"/>
+          <w:b/>
+        </w:rPr>
+        <w:tab/>
+      </w:r>
+      <w:r>
+        <w:rPr>
+          <w:rFonts w:ascii="Courier New" w:hAnsi="Courier New" w:cs="Courier New"/>
+          <w:b/>
+        </w:rPr>
+        <w:tab/>
+        <w:t>- 47739.0</w:t>
+      </w:r>
+    </w:p>
+    <w:p>
+      <w:pPr>
+        <w:pStyle w:val="PlainText"/>
+        <w:rPr>
+          <w:rFonts w:ascii="Courier New" w:hAnsi="Courier New" w:cs="Courier New"/>
+        </w:rPr>
+      </w:pPr>
+      <w:r>
+        <w:rPr>
+          <w:rFonts w:ascii="Courier New" w:hAnsi="Courier New" w:cs="Courier New"/>
+        </w:rPr>
+        <w:t>Amount Received mode</w:t>
+      </w:r>
+      <w:r>
+        <w:rPr>
+          <w:rFonts w:ascii="Courier New" w:hAnsi="Courier New" w:cs="Courier New"/>
+        </w:rPr>
+        <w:tab/>
+      </w:r>
+      <w:r>
+        <w:rPr>
+          <w:rFonts w:ascii="Courier New" w:hAnsi="Courier New" w:cs="Courier New"/>
+        </w:rPr>
+        <w:tab/>
+        <w:t>- CASH</w:t>
+      </w:r>
+    </w:p>
+    <w:p>
+      <w:pPr>
+        <w:pStyle w:val="PlainText"/>
+        <w:rPr>
+          <w:rFonts w:ascii="Courier New" w:hAnsi="Courier New" w:cs="Courier New"/>
+        </w:rPr>
+      </w:pPr>
+    </w:p>
+    <w:p>
+      <w:pPr>
+        <w:pStyle w:val="PlainText"/>
+        <w:rPr>
+          <w:rFonts w:ascii="Courier New" w:hAnsi="Courier New" w:cs="Courier New"/>
+        </w:rPr>
+      </w:pPr>
     </w:p>
     <w:p>
       <w:pPr>

</xml_diff>